<commit_message>
Degradation concept, functional safety requirements.
</commit_message>
<xml_diff>
--- a/Lab3/MBSD_Lab 3.docx
+++ b/Lab3/MBSD_Lab 3.docx
@@ -1,6 +1,6 @@
 
 <file path=word/document.xml><?xml version="1.0" encoding="utf-8"?>
-<w:document xmlns:wpc="http://schemas.microsoft.com/office/word/2010/wordprocessingCanvas" xmlns:cx="http://schemas.microsoft.com/office/drawing/2014/chartex" xmlns:cx1="http://schemas.microsoft.com/office/drawing/2015/9/8/chartex" xmlns:cx2="http://schemas.microsoft.com/office/drawing/2015/10/21/chartex" xmlns:cx3="http://schemas.microsoft.com/office/drawing/2016/5/9/chartex" xmlns:cx4="http://schemas.microsoft.com/office/drawing/2016/5/10/chartex" xmlns:cx5="http://schemas.microsoft.com/office/drawing/2016/5/11/chartex" xmlns:cx6="http://schemas.microsoft.com/office/drawing/2016/5/12/chartex" xmlns:cx7="http://schemas.microsoft.com/office/drawing/2016/5/13/chartex" xmlns:cx8="http://schemas.microsoft.com/office/drawing/2016/5/14/chartex" xmlns:mc="http://schemas.openxmlformats.org/markup-compatibility/2006" xmlns:aink="http://schemas.microsoft.com/office/drawing/2016/ink" xmlns:am3d="http://schemas.microsoft.com/office/drawing/2017/model3d" xmlns:o="urn:schemas-microsoft-com:office:office" xmlns:oel="http://schemas.microsoft.com/office/2019/extlst" xmlns:r="http://schemas.openxmlformats.org/officeDocument/2006/relationships" xmlns:m="http://schemas.openxmlformats.org/officeDocument/2006/math" xmlns:v="urn:schemas-microsoft-com:vml" xmlns:wp14="http://schemas.microsoft.com/office/word/2010/wordprocessingDrawing" xmlns:wp="http://schemas.openxmlformats.org/drawingml/2006/wordprocessingDrawing" xmlns:w10="urn:schemas-microsoft-com:office:word" xmlns:w="http://schemas.openxmlformats.org/wordprocessingml/2006/main" xmlns:w14="http://schemas.microsoft.com/office/word/2010/wordml" xmlns:w15="http://schemas.microsoft.com/office/word/2012/wordml" xmlns:w16cex="http://schemas.microsoft.com/office/word/2018/wordml/cex" xmlns:w16cid="http://schemas.microsoft.com/office/word/2016/wordml/cid" xmlns:w16="http://schemas.microsoft.com/office/word/2018/wordml" xmlns:w16du="http://schemas.microsoft.com/office/word/2023/wordml/word16du" xmlns:w16sdtdh="http://schemas.microsoft.com/office/word/2020/wordml/sdtdatahash" xmlns:w16se="http://schemas.microsoft.com/office/word/2015/wordml/symex" xmlns:wpg="http://schemas.microsoft.com/office/word/2010/wordprocessingGroup" xmlns:wpi="http://schemas.microsoft.com/office/word/2010/wordprocessingInk" xmlns:wne="http://schemas.microsoft.com/office/word/2006/wordml" xmlns:wps="http://schemas.microsoft.com/office/word/2010/wordprocessingShape" mc:Ignorable="w14 w15 w16se w16cid w16 w16cex w16sdtdh w16du wp14">
+<w:document xmlns:wpc="http://schemas.microsoft.com/office/word/2010/wordprocessingCanvas" xmlns:cx="http://schemas.microsoft.com/office/drawing/2014/chartex" xmlns:cx1="http://schemas.microsoft.com/office/drawing/2015/9/8/chartex" xmlns:cx2="http://schemas.microsoft.com/office/drawing/2015/10/21/chartex" xmlns:cx3="http://schemas.microsoft.com/office/drawing/2016/5/9/chartex" xmlns:cx4="http://schemas.microsoft.com/office/drawing/2016/5/10/chartex" xmlns:cx5="http://schemas.microsoft.com/office/drawing/2016/5/11/chartex" xmlns:cx6="http://schemas.microsoft.com/office/drawing/2016/5/12/chartex" xmlns:cx7="http://schemas.microsoft.com/office/drawing/2016/5/13/chartex" xmlns:cx8="http://schemas.microsoft.com/office/drawing/2016/5/14/chartex" xmlns:mc="http://schemas.openxmlformats.org/markup-compatibility/2006" xmlns:aink="http://schemas.microsoft.com/office/drawing/2016/ink" xmlns:am3d="http://schemas.microsoft.com/office/drawing/2017/model3d" xmlns:o="urn:schemas-microsoft-com:office:office" xmlns:r="http://schemas.openxmlformats.org/officeDocument/2006/relationships" xmlns:m="http://schemas.openxmlformats.org/officeDocument/2006/math" xmlns:v="urn:schemas-microsoft-com:vml" xmlns:wp14="http://schemas.microsoft.com/office/word/2010/wordprocessingDrawing" xmlns:wp="http://schemas.openxmlformats.org/drawingml/2006/wordprocessingDrawing" xmlns:w10="urn:schemas-microsoft-com:office:word" xmlns:w="http://schemas.openxmlformats.org/wordprocessingml/2006/main" xmlns:w14="http://schemas.microsoft.com/office/word/2010/wordml" xmlns:w15="http://schemas.microsoft.com/office/word/2012/wordml" xmlns:w16cex="http://schemas.microsoft.com/office/word/2018/wordml/cex" xmlns:w16cid="http://schemas.microsoft.com/office/word/2016/wordml/cid" xmlns:w16="http://schemas.microsoft.com/office/word/2018/wordml" xmlns:w16sdtdh="http://schemas.microsoft.com/office/word/2020/wordml/sdtdatahash" xmlns:w16se="http://schemas.microsoft.com/office/word/2015/wordml/symex" xmlns:wpg="http://schemas.microsoft.com/office/word/2010/wordprocessingGroup" xmlns:wpi="http://schemas.microsoft.com/office/word/2010/wordprocessingInk" xmlns:wne="http://schemas.microsoft.com/office/word/2006/wordml" xmlns:wps="http://schemas.microsoft.com/office/word/2010/wordprocessingShape" mc:Ignorable="w14 w15 w16se w16cid w16 w16cex w16sdtdh wp14">
   <w:body>
     <w:p>
       <w:pPr>
@@ -226,7 +226,6 @@
       </w:r>
     </w:p>
     <w:p>
-      <w:proofErr w:type="gramStart"/>
       <w:r>
         <w:rPr>
           <w:highlight w:val="yellow"/>
@@ -237,14 +236,7 @@
         <w:rPr>
           <w:highlight w:val="yellow"/>
         </w:rPr>
-        <w:t xml:space="preserve"> to</w:t>
-      </w:r>
-      <w:proofErr w:type="gramEnd"/>
-      <w:r>
-        <w:rPr>
-          <w:highlight w:val="yellow"/>
-        </w:rPr>
-        <w:t xml:space="preserve"> be provided</w:t>
+        <w:t xml:space="preserve"> to be provided</w:t>
       </w:r>
       <w:r>
         <w:rPr>
@@ -790,16 +782,8 @@
               <w:rPr>
                 <w:color w:val="5B9BD5" w:themeColor="accent1"/>
               </w:rPr>
-              <w:t xml:space="preserve">100 </w:t>
-            </w:r>
-            <w:proofErr w:type="spellStart"/>
-            <w:r>
-              <w:rPr>
-                <w:color w:val="5B9BD5" w:themeColor="accent1"/>
-              </w:rPr>
-              <w:t>ms</w:t>
-            </w:r>
-            <w:proofErr w:type="spellEnd"/>
+              <w:t>100 ms</w:t>
+            </w:r>
           </w:p>
         </w:tc>
         <w:tc>
@@ -840,7 +824,7 @@
               <w:rPr>
                 <w:color w:val="5B9BD5" w:themeColor="accent1"/>
               </w:rPr>
-              <w:t>The system switches to Neutral</w:t>
+              <w:t>Motor is turned off</w:t>
             </w:r>
           </w:p>
         </w:tc>
@@ -914,16 +898,8 @@
               <w:rPr>
                 <w:color w:val="5B9BD5" w:themeColor="accent1"/>
               </w:rPr>
-              <w:t xml:space="preserve">100 </w:t>
-            </w:r>
-            <w:proofErr w:type="spellStart"/>
-            <w:r>
-              <w:rPr>
-                <w:color w:val="5B9BD5" w:themeColor="accent1"/>
-              </w:rPr>
-              <w:t>ms</w:t>
-            </w:r>
-            <w:proofErr w:type="spellEnd"/>
+              <w:t>100 ms</w:t>
+            </w:r>
           </w:p>
         </w:tc>
         <w:tc>
@@ -958,7 +934,7 @@
               <w:rPr>
                 <w:color w:val="5B9BD5" w:themeColor="accent1"/>
               </w:rPr>
-              <w:t>The system switches to Neutral</w:t>
+              <w:t>Motor is turned off</w:t>
             </w:r>
           </w:p>
         </w:tc>
@@ -1032,16 +1008,8 @@
               <w:rPr>
                 <w:color w:val="5B9BD5" w:themeColor="accent1"/>
               </w:rPr>
-              <w:t xml:space="preserve">100 </w:t>
-            </w:r>
-            <w:proofErr w:type="spellStart"/>
-            <w:r>
-              <w:rPr>
-                <w:color w:val="5B9BD5" w:themeColor="accent1"/>
-              </w:rPr>
-              <w:t>ms</w:t>
-            </w:r>
-            <w:proofErr w:type="spellEnd"/>
+              <w:t>100 ms</w:t>
+            </w:r>
           </w:p>
         </w:tc>
         <w:tc>
@@ -1134,7 +1102,14 @@
             </w:tcBorders>
             <w:shd w:val="clear" w:color="auto" w:fill="auto"/>
           </w:tcPr>
-          <w:p/>
+          <w:p>
+            <w:pPr>
+              <w:rPr>
+                <w:sz w:val="16"/>
+                <w:szCs w:val="16"/>
+              </w:rPr>
+            </w:pPr>
+          </w:p>
         </w:tc>
         <w:tc>
           <w:tcPr>
@@ -1146,12 +1121,16 @@
               <w:rPr>
                 <w:b/>
                 <w:bCs/>
+                <w:sz w:val="16"/>
+                <w:szCs w:val="16"/>
               </w:rPr>
             </w:pPr>
             <w:r>
               <w:rPr>
                 <w:b/>
                 <w:bCs/>
+                <w:sz w:val="16"/>
+                <w:szCs w:val="16"/>
               </w:rPr>
               <w:t>Define functional safety requirements</w:t>
             </w:r>
@@ -1167,12 +1146,16 @@
               <w:rPr>
                 <w:b/>
                 <w:bCs/>
+                <w:sz w:val="16"/>
+                <w:szCs w:val="16"/>
               </w:rPr>
             </w:pPr>
             <w:r>
               <w:rPr>
                 <w:b/>
                 <w:bCs/>
+                <w:sz w:val="16"/>
+                <w:szCs w:val="16"/>
               </w:rPr>
               <w:t>Allocation of requirements on systems and elements</w:t>
             </w:r>
@@ -1181,7 +1164,7 @@
       </w:tr>
       <w:tr>
         <w:trPr>
-          <w:trHeight w:val="3098"/>
+          <w:trHeight w:val="2131"/>
         </w:trPr>
         <w:tc>
           <w:tcPr>
@@ -1190,7 +1173,14 @@
             <w:vMerge/>
             <w:shd w:val="clear" w:color="auto" w:fill="auto"/>
           </w:tcPr>
-          <w:p/>
+          <w:p>
+            <w:pPr>
+              <w:rPr>
+                <w:sz w:val="16"/>
+                <w:szCs w:val="16"/>
+              </w:rPr>
+            </w:pPr>
+          </w:p>
         </w:tc>
         <w:tc>
           <w:tcPr>
@@ -1201,12 +1191,16 @@
               <w:rPr>
                 <w:b/>
                 <w:bCs/>
+                <w:sz w:val="16"/>
+                <w:szCs w:val="16"/>
               </w:rPr>
             </w:pPr>
             <w:r>
               <w:rPr>
                 <w:b/>
                 <w:bCs/>
+                <w:sz w:val="16"/>
+                <w:szCs w:val="16"/>
               </w:rPr>
               <w:t>Safety requirements</w:t>
             </w:r>
@@ -1221,12 +1215,16 @@
               <w:rPr>
                 <w:b/>
                 <w:bCs/>
+                <w:sz w:val="16"/>
+                <w:szCs w:val="16"/>
               </w:rPr>
             </w:pPr>
             <w:r>
               <w:rPr>
                 <w:b/>
                 <w:bCs/>
+                <w:sz w:val="16"/>
+                <w:szCs w:val="16"/>
               </w:rPr>
               <w:t>Remark</w:t>
             </w:r>
@@ -1241,12 +1239,16 @@
               <w:rPr>
                 <w:b/>
                 <w:bCs/>
+                <w:sz w:val="16"/>
+                <w:szCs w:val="16"/>
               </w:rPr>
             </w:pPr>
             <w:r>
               <w:rPr>
                 <w:b/>
                 <w:bCs/>
+                <w:sz w:val="16"/>
+                <w:szCs w:val="16"/>
               </w:rPr>
               <w:t>If applicable, allocate the safety requirements to other Items / Systems</w:t>
             </w:r>
@@ -1261,12 +1263,16 @@
               <w:rPr>
                 <w:b/>
                 <w:bCs/>
+                <w:sz w:val="16"/>
+                <w:szCs w:val="16"/>
               </w:rPr>
             </w:pPr>
             <w:r>
               <w:rPr>
                 <w:b/>
                 <w:bCs/>
+                <w:sz w:val="16"/>
+                <w:szCs w:val="16"/>
               </w:rPr>
               <w:t>If applicable, allocate the safety requirements to equipment other technologies to minimize risk.</w:t>
             </w:r>
@@ -1276,12 +1282,16 @@
               <w:rPr>
                 <w:b/>
                 <w:bCs/>
+                <w:sz w:val="16"/>
+                <w:szCs w:val="16"/>
               </w:rPr>
             </w:pPr>
             <w:r>
               <w:rPr>
                 <w:b/>
                 <w:bCs/>
+                <w:sz w:val="16"/>
+                <w:szCs w:val="16"/>
               </w:rPr>
               <w:t>That could be e.g. hydraulic, mechanical equipment</w:t>
             </w:r>
@@ -1305,21 +1315,18 @@
               <w:rPr>
                 <w:b/>
                 <w:bCs/>
+                <w:sz w:val="16"/>
+                <w:szCs w:val="16"/>
               </w:rPr>
             </w:pPr>
             <w:r>
               <w:rPr>
                 <w:b/>
                 <w:bCs/>
-              </w:rPr>
-              <w:t>Safety goal</w:t>
-            </w:r>
-            <w:r>
-              <w:rPr>
-                <w:b/>
-                <w:bCs/>
-              </w:rPr>
-              <w:t>s</w:t>
+                <w:sz w:val="16"/>
+                <w:szCs w:val="16"/>
+              </w:rPr>
+              <w:t>Safety goals</w:t>
             </w:r>
           </w:p>
         </w:tc>
@@ -1335,12 +1342,16 @@
               <w:rPr>
                 <w:b/>
                 <w:bCs/>
+                <w:sz w:val="16"/>
+                <w:szCs w:val="16"/>
               </w:rPr>
             </w:pPr>
             <w:r>
               <w:rPr>
                 <w:b/>
                 <w:bCs/>
+                <w:sz w:val="16"/>
+                <w:szCs w:val="16"/>
               </w:rPr>
               <w:t>The vehicle must not accelerate unintentionally</w:t>
             </w:r>
@@ -1354,19 +1365,49 @@
             <w:pPr>
               <w:rPr>
                 <w:color w:val="5B9BD5" w:themeColor="accent1"/>
-              </w:rPr>
-            </w:pPr>
-            <w:r>
-              <w:rPr>
-                <w:color w:val="5B9BD5" w:themeColor="accent1"/>
-              </w:rPr>
-              <w:t xml:space="preserve">SR1 If </w:t>
-            </w:r>
-            <w:r>
-              <w:rPr>
-                <w:color w:val="5B9BD5" w:themeColor="accent1"/>
-              </w:rPr>
-              <w:t>the pedal position interpreted is not valid, the torque request is set to 0.</w:t>
+                <w:sz w:val="16"/>
+                <w:szCs w:val="16"/>
+              </w:rPr>
+            </w:pPr>
+            <w:r>
+              <w:rPr>
+                <w:color w:val="5B9BD5" w:themeColor="accent1"/>
+                <w:sz w:val="16"/>
+                <w:szCs w:val="16"/>
+              </w:rPr>
+              <w:t>SR1</w:t>
+            </w:r>
+            <w:r>
+              <w:rPr>
+                <w:color w:val="5B9BD5" w:themeColor="accent1"/>
+                <w:sz w:val="16"/>
+                <w:szCs w:val="16"/>
+              </w:rPr>
+              <w:t>:</w:t>
+            </w:r>
+            <w:r>
+              <w:rPr>
+                <w:color w:val="5B9BD5" w:themeColor="accent1"/>
+                <w:sz w:val="16"/>
+                <w:szCs w:val="16"/>
+              </w:rPr>
+              <w:t xml:space="preserve"> If the pedal position interpreted is not valid</w:t>
+            </w:r>
+            <w:r>
+              <w:rPr>
+                <w:color w:val="5B9BD5" w:themeColor="accent1"/>
+                <w:sz w:val="16"/>
+                <w:szCs w:val="16"/>
+              </w:rPr>
+              <w:t xml:space="preserve"> (between 0 and 1)</w:t>
+            </w:r>
+            <w:r>
+              <w:rPr>
+                <w:color w:val="5B9BD5" w:themeColor="accent1"/>
+                <w:sz w:val="16"/>
+                <w:szCs w:val="16"/>
+              </w:rPr>
+              <w:t>, the torque request is set to 0.</w:t>
             </w:r>
           </w:p>
         </w:tc>
@@ -1378,11 +1419,15 @@
             <w:pPr>
               <w:rPr>
                 <w:color w:val="5B9BD5" w:themeColor="accent1"/>
-              </w:rPr>
-            </w:pPr>
-            <w:r>
-              <w:rPr>
-                <w:color w:val="5B9BD5" w:themeColor="accent1"/>
+                <w:sz w:val="16"/>
+                <w:szCs w:val="16"/>
+              </w:rPr>
+            </w:pPr>
+            <w:r>
+              <w:rPr>
+                <w:color w:val="5B9BD5" w:themeColor="accent1"/>
+                <w:sz w:val="16"/>
+                <w:szCs w:val="16"/>
               </w:rPr>
               <w:t>No</w:t>
             </w:r>
@@ -1396,11 +1441,15 @@
             <w:pPr>
               <w:rPr>
                 <w:color w:val="5B9BD5" w:themeColor="accent1"/>
-              </w:rPr>
-            </w:pPr>
-            <w:r>
-              <w:rPr>
-                <w:color w:val="5B9BD5" w:themeColor="accent1"/>
+                <w:sz w:val="16"/>
+                <w:szCs w:val="16"/>
+              </w:rPr>
+            </w:pPr>
+            <w:r>
+              <w:rPr>
+                <w:color w:val="5B9BD5" w:themeColor="accent1"/>
+                <w:sz w:val="16"/>
+                <w:szCs w:val="16"/>
               </w:rPr>
               <w:t>No</w:t>
             </w:r>
@@ -1414,11 +1463,15 @@
             <w:pPr>
               <w:rPr>
                 <w:color w:val="5B9BD5" w:themeColor="accent1"/>
-              </w:rPr>
-            </w:pPr>
-            <w:r>
-              <w:rPr>
-                <w:color w:val="5B9BD5" w:themeColor="accent1"/>
+                <w:sz w:val="16"/>
+                <w:szCs w:val="16"/>
+              </w:rPr>
+            </w:pPr>
+            <w:r>
+              <w:rPr>
+                <w:color w:val="5B9BD5" w:themeColor="accent1"/>
+                <w:sz w:val="16"/>
+                <w:szCs w:val="16"/>
               </w:rPr>
               <w:t>No</w:t>
             </w:r>
@@ -1427,21 +1480,35 @@
       </w:tr>
       <w:tr>
         <w:trPr>
-          <w:trHeight w:val="2254"/>
+          <w:trHeight w:val="1204"/>
         </w:trPr>
         <w:tc>
           <w:tcPr>
             <w:tcW w:w="562" w:type="dxa"/>
             <w:vMerge/>
           </w:tcPr>
-          <w:p/>
+          <w:p>
+            <w:pPr>
+              <w:rPr>
+                <w:sz w:val="16"/>
+                <w:szCs w:val="16"/>
+              </w:rPr>
+            </w:pPr>
+          </w:p>
         </w:tc>
         <w:tc>
           <w:tcPr>
             <w:tcW w:w="1418" w:type="dxa"/>
             <w:vMerge/>
           </w:tcPr>
-          <w:p/>
+          <w:p>
+            <w:pPr>
+              <w:rPr>
+                <w:sz w:val="16"/>
+                <w:szCs w:val="16"/>
+              </w:rPr>
+            </w:pPr>
+          </w:p>
         </w:tc>
         <w:tc>
           <w:tcPr>
@@ -1451,8 +1518,82 @@
             <w:pPr>
               <w:rPr>
                 <w:color w:val="5B9BD5" w:themeColor="accent1"/>
-              </w:rPr>
-            </w:pPr>
+                <w:sz w:val="16"/>
+                <w:szCs w:val="16"/>
+              </w:rPr>
+            </w:pPr>
+            <w:r>
+              <w:rPr>
+                <w:color w:val="5B9BD5" w:themeColor="accent1"/>
+                <w:sz w:val="16"/>
+                <w:szCs w:val="16"/>
+              </w:rPr>
+              <w:t>SR2:</w:t>
+            </w:r>
+            <w:r>
+              <w:rPr>
+                <w:color w:val="5B9BD5" w:themeColor="accent1"/>
+                <w:sz w:val="16"/>
+                <w:szCs w:val="16"/>
+              </w:rPr>
+              <w:t xml:space="preserve"> The torque should be limited in the correct interval depending on the current state:</w:t>
+            </w:r>
+            <w:r>
+              <w:rPr>
+                <w:color w:val="5B9BD5" w:themeColor="accent1"/>
+                <w:sz w:val="16"/>
+                <w:szCs w:val="16"/>
+              </w:rPr>
+              <w:t xml:space="preserve"> </w:t>
+            </w:r>
+            <w:r>
+              <w:rPr>
+                <w:color w:val="5B9BD5" w:themeColor="accent1"/>
+                <w:sz w:val="16"/>
+                <w:szCs w:val="16"/>
+              </w:rPr>
+              <w:t xml:space="preserve">if B between </w:t>
+            </w:r>
+            <w:r>
+              <w:rPr>
+                <w:color w:val="5B9BD5" w:themeColor="accent1"/>
+                <w:sz w:val="16"/>
+                <w:szCs w:val="16"/>
+              </w:rPr>
+              <w:t>[</w:t>
+            </w:r>
+            <w:r>
+              <w:rPr>
+                <w:color w:val="5B9BD5" w:themeColor="accent1"/>
+                <w:sz w:val="16"/>
+                <w:szCs w:val="16"/>
+              </w:rPr>
+              <w:t>-80</w:t>
+            </w:r>
+            <w:r>
+              <w:rPr>
+                <w:color w:val="5B9BD5" w:themeColor="accent1"/>
+                <w:sz w:val="16"/>
+                <w:szCs w:val="16"/>
+              </w:rPr>
+              <w:t>,</w:t>
+            </w:r>
+            <w:r>
+              <w:rPr>
+                <w:color w:val="5B9BD5" w:themeColor="accent1"/>
+                <w:sz w:val="16"/>
+                <w:szCs w:val="16"/>
+              </w:rPr>
+              <w:t xml:space="preserve"> 80</w:t>
+            </w:r>
+            <w:r>
+              <w:rPr>
+                <w:color w:val="5B9BD5" w:themeColor="accent1"/>
+                <w:sz w:val="16"/>
+                <w:szCs w:val="16"/>
+              </w:rPr>
+              <w:t>], if D between [0; 80], if R between [-40, 0], 0 if N or P.</w:t>
+            </w:r>
           </w:p>
         </w:tc>
         <w:tc>
@@ -1463,6 +1604,8 @@
             <w:pPr>
               <w:rPr>
                 <w:color w:val="5B9BD5" w:themeColor="accent1"/>
+                <w:sz w:val="16"/>
+                <w:szCs w:val="16"/>
               </w:rPr>
             </w:pPr>
           </w:p>
@@ -1475,6 +1618,8 @@
             <w:pPr>
               <w:rPr>
                 <w:color w:val="5B9BD5" w:themeColor="accent1"/>
+                <w:sz w:val="16"/>
+                <w:szCs w:val="16"/>
               </w:rPr>
             </w:pPr>
           </w:p>
@@ -1487,6 +1632,8 @@
             <w:pPr>
               <w:rPr>
                 <w:color w:val="5B9BD5" w:themeColor="accent1"/>
+                <w:sz w:val="16"/>
+                <w:szCs w:val="16"/>
               </w:rPr>
             </w:pPr>
           </w:p>
@@ -1501,7 +1648,14 @@
             <w:tcW w:w="562" w:type="dxa"/>
             <w:vMerge/>
           </w:tcPr>
-          <w:p/>
+          <w:p>
+            <w:pPr>
+              <w:rPr>
+                <w:sz w:val="16"/>
+                <w:szCs w:val="16"/>
+              </w:rPr>
+            </w:pPr>
+          </w:p>
         </w:tc>
         <w:tc>
           <w:tcPr>
@@ -1510,26 +1664,29 @@
             <w:textDirection w:val="btLr"/>
           </w:tcPr>
           <w:p>
+            <w:pPr>
+              <w:rPr>
+                <w:sz w:val="16"/>
+                <w:szCs w:val="16"/>
+              </w:rPr>
+            </w:pPr>
             <w:r>
               <w:rPr>
                 <w:b/>
                 <w:bCs/>
-              </w:rPr>
-              <w:t xml:space="preserve">The vehicle must not </w:t>
+                <w:sz w:val="16"/>
+                <w:szCs w:val="16"/>
+              </w:rPr>
+              <w:t xml:space="preserve">    </w:t>
             </w:r>
             <w:r>
               <w:rPr>
                 <w:b/>
                 <w:bCs/>
-              </w:rPr>
-              <w:t>decelerate</w:t>
-            </w:r>
-            <w:r>
-              <w:rPr>
-                <w:b/>
-                <w:bCs/>
-              </w:rPr>
-              <w:t xml:space="preserve"> unintentionally</w:t>
+                <w:sz w:val="16"/>
+                <w:szCs w:val="16"/>
+              </w:rPr>
+              <w:t>The vehicle must not decelerate unintentionally</w:t>
             </w:r>
           </w:p>
         </w:tc>
@@ -1541,25 +1698,49 @@
             <w:pPr>
               <w:rPr>
                 <w:color w:val="5B9BD5" w:themeColor="accent1"/>
-              </w:rPr>
-            </w:pPr>
-            <w:r>
-              <w:rPr>
-                <w:color w:val="5B9BD5" w:themeColor="accent1"/>
-              </w:rPr>
-              <w:t>SR</w:t>
-            </w:r>
-            <w:r>
-              <w:rPr>
-                <w:color w:val="5B9BD5" w:themeColor="accent1"/>
-              </w:rPr>
-              <w:t>3</w:t>
-            </w:r>
-            <w:r>
-              <w:rPr>
-                <w:color w:val="5B9BD5" w:themeColor="accent1"/>
-              </w:rPr>
-              <w:t xml:space="preserve"> If the pedal position interpreted is not valid, the torque request is set to 0.</w:t>
+                <w:sz w:val="16"/>
+                <w:szCs w:val="16"/>
+              </w:rPr>
+            </w:pPr>
+            <w:r>
+              <w:rPr>
+                <w:color w:val="5B9BD5" w:themeColor="accent1"/>
+                <w:sz w:val="16"/>
+                <w:szCs w:val="16"/>
+              </w:rPr>
+              <w:t>SR1</w:t>
+            </w:r>
+            <w:r>
+              <w:rPr>
+                <w:color w:val="5B9BD5" w:themeColor="accent1"/>
+                <w:sz w:val="16"/>
+                <w:szCs w:val="16"/>
+              </w:rPr>
+              <w:t>:</w:t>
+            </w:r>
+            <w:r>
+              <w:rPr>
+                <w:color w:val="5B9BD5" w:themeColor="accent1"/>
+                <w:sz w:val="16"/>
+                <w:szCs w:val="16"/>
+              </w:rPr>
+              <w:t xml:space="preserve"> If the pedal position interpreted is not valid</w:t>
+            </w:r>
+            <w:r>
+              <w:rPr>
+                <w:color w:val="5B9BD5" w:themeColor="accent1"/>
+                <w:sz w:val="16"/>
+                <w:szCs w:val="16"/>
+              </w:rPr>
+              <w:t xml:space="preserve"> (between 0 and 1)</w:t>
+            </w:r>
+            <w:r>
+              <w:rPr>
+                <w:color w:val="5B9BD5" w:themeColor="accent1"/>
+                <w:sz w:val="16"/>
+                <w:szCs w:val="16"/>
+              </w:rPr>
+              <w:t>, the torque request is set to 0.</w:t>
             </w:r>
           </w:p>
         </w:tc>
@@ -1571,6 +1752,8 @@
             <w:pPr>
               <w:rPr>
                 <w:color w:val="5B9BD5" w:themeColor="accent1"/>
+                <w:sz w:val="16"/>
+                <w:szCs w:val="16"/>
               </w:rPr>
             </w:pPr>
           </w:p>
@@ -1583,6 +1766,8 @@
             <w:pPr>
               <w:rPr>
                 <w:color w:val="5B9BD5" w:themeColor="accent1"/>
+                <w:sz w:val="16"/>
+                <w:szCs w:val="16"/>
               </w:rPr>
             </w:pPr>
           </w:p>
@@ -1595,6 +1780,8 @@
             <w:pPr>
               <w:rPr>
                 <w:color w:val="5B9BD5" w:themeColor="accent1"/>
+                <w:sz w:val="16"/>
+                <w:szCs w:val="16"/>
               </w:rPr>
             </w:pPr>
           </w:p>
@@ -1602,21 +1789,35 @@
       </w:tr>
       <w:tr>
         <w:trPr>
-          <w:trHeight w:val="280"/>
+          <w:trHeight w:val="1189"/>
         </w:trPr>
         <w:tc>
           <w:tcPr>
             <w:tcW w:w="562" w:type="dxa"/>
             <w:vMerge/>
           </w:tcPr>
-          <w:p/>
+          <w:p>
+            <w:pPr>
+              <w:rPr>
+                <w:sz w:val="16"/>
+                <w:szCs w:val="16"/>
+              </w:rPr>
+            </w:pPr>
+          </w:p>
         </w:tc>
         <w:tc>
           <w:tcPr>
             <w:tcW w:w="1418" w:type="dxa"/>
             <w:vMerge/>
           </w:tcPr>
-          <w:p/>
+          <w:p>
+            <w:pPr>
+              <w:rPr>
+                <w:sz w:val="16"/>
+                <w:szCs w:val="16"/>
+              </w:rPr>
+            </w:pPr>
+          </w:p>
         </w:tc>
         <w:tc>
           <w:tcPr>
@@ -1626,8 +1827,18 @@
             <w:pPr>
               <w:rPr>
                 <w:color w:val="5B9BD5" w:themeColor="accent1"/>
-              </w:rPr>
-            </w:pPr>
+                <w:sz w:val="16"/>
+                <w:szCs w:val="16"/>
+              </w:rPr>
+            </w:pPr>
+            <w:r>
+              <w:rPr>
+                <w:color w:val="5B9BD5" w:themeColor="accent1"/>
+                <w:sz w:val="16"/>
+                <w:szCs w:val="16"/>
+              </w:rPr>
+              <w:t>SR2: The torque should be limited in the correct interval depending on the current state: if B between [-80, 80], if D between [0; 80], if R between [-40, 0], 0 if N or P.</w:t>
+            </w:r>
           </w:p>
         </w:tc>
         <w:tc>
@@ -1638,6 +1849,8 @@
             <w:pPr>
               <w:rPr>
                 <w:color w:val="5B9BD5" w:themeColor="accent1"/>
+                <w:sz w:val="16"/>
+                <w:szCs w:val="16"/>
               </w:rPr>
             </w:pPr>
           </w:p>
@@ -1650,6 +1863,8 @@
             <w:pPr>
               <w:rPr>
                 <w:color w:val="5B9BD5" w:themeColor="accent1"/>
+                <w:sz w:val="16"/>
+                <w:szCs w:val="16"/>
               </w:rPr>
             </w:pPr>
           </w:p>
@@ -1662,6 +1877,8 @@
             <w:pPr>
               <w:rPr>
                 <w:color w:val="5B9BD5" w:themeColor="accent1"/>
+                <w:sz w:val="16"/>
+                <w:szCs w:val="16"/>
               </w:rPr>
             </w:pPr>
           </w:p>
@@ -1669,21 +1886,45 @@
       </w:tr>
       <w:tr>
         <w:trPr>
-          <w:trHeight w:val="2401"/>
+          <w:trHeight w:val="2405"/>
         </w:trPr>
         <w:tc>
           <w:tcPr>
             <w:tcW w:w="562" w:type="dxa"/>
             <w:vMerge/>
           </w:tcPr>
-          <w:p/>
+          <w:p>
+            <w:pPr>
+              <w:rPr>
+                <w:sz w:val="16"/>
+                <w:szCs w:val="16"/>
+              </w:rPr>
+            </w:pPr>
+          </w:p>
         </w:tc>
         <w:tc>
           <w:tcPr>
             <w:tcW w:w="1418" w:type="dxa"/>
-            <w:vMerge/>
-          </w:tcPr>
-          <w:p/>
+            <w:vMerge w:val="restart"/>
+            <w:textDirection w:val="btLr"/>
+          </w:tcPr>
+          <w:p>
+            <w:pPr>
+              <w:rPr>
+                <w:sz w:val="16"/>
+                <w:szCs w:val="16"/>
+              </w:rPr>
+            </w:pPr>
+            <w:r>
+              <w:rPr>
+                <w:b/>
+                <w:bCs/>
+                <w:sz w:val="16"/>
+                <w:szCs w:val="16"/>
+              </w:rPr>
+              <w:t>The vehicle should be able to detect malfunctions to the warning system</w:t>
+            </w:r>
+          </w:p>
         </w:tc>
         <w:tc>
           <w:tcPr>
@@ -1693,8 +1934,42 @@
             <w:pPr>
               <w:rPr>
                 <w:color w:val="5B9BD5" w:themeColor="accent1"/>
-              </w:rPr>
-            </w:pPr>
+                <w:sz w:val="16"/>
+                <w:szCs w:val="16"/>
+              </w:rPr>
+            </w:pPr>
+            <w:r>
+              <w:rPr>
+                <w:color w:val="5B9BD5" w:themeColor="accent1"/>
+                <w:sz w:val="16"/>
+                <w:szCs w:val="16"/>
+              </w:rPr>
+              <w:t>SR1</w:t>
+            </w:r>
+            <w:r>
+              <w:rPr>
+                <w:color w:val="5B9BD5" w:themeColor="accent1"/>
+                <w:sz w:val="16"/>
+                <w:szCs w:val="16"/>
+              </w:rPr>
+              <w:t xml:space="preserve">: </w:t>
+            </w:r>
+            <w:r>
+              <w:rPr>
+                <w:color w:val="5B9BD5" w:themeColor="accent1"/>
+                <w:sz w:val="16"/>
+                <w:szCs w:val="16"/>
+              </w:rPr>
+              <w:t xml:space="preserve">Monitor the functionality of the warning system </w:t>
+            </w:r>
+            <w:r>
+              <w:rPr>
+                <w:color w:val="5B9BD5" w:themeColor="accent1"/>
+                <w:sz w:val="16"/>
+                <w:szCs w:val="16"/>
+              </w:rPr>
+              <w:t>periodically with specific diagnostic routines.</w:t>
+            </w:r>
           </w:p>
         </w:tc>
         <w:tc>
@@ -1705,6 +1980,8 @@
             <w:pPr>
               <w:rPr>
                 <w:color w:val="5B9BD5" w:themeColor="accent1"/>
+                <w:sz w:val="16"/>
+                <w:szCs w:val="16"/>
               </w:rPr>
             </w:pPr>
           </w:p>
@@ -1717,6 +1994,8 @@
             <w:pPr>
               <w:rPr>
                 <w:color w:val="5B9BD5" w:themeColor="accent1"/>
+                <w:sz w:val="16"/>
+                <w:szCs w:val="16"/>
               </w:rPr>
             </w:pPr>
           </w:p>
@@ -1729,56 +2008,54 @@
             <w:pPr>
               <w:rPr>
                 <w:color w:val="5B9BD5" w:themeColor="accent1"/>
-              </w:rPr>
-            </w:pPr>
+                <w:sz w:val="16"/>
+                <w:szCs w:val="16"/>
+              </w:rPr>
+            </w:pPr>
+            <w:r>
+              <w:rPr>
+                <w:color w:val="5B9BD5" w:themeColor="accent1"/>
+                <w:sz w:val="16"/>
+                <w:szCs w:val="16"/>
+              </w:rPr>
+              <w:t>No</w:t>
+            </w:r>
           </w:p>
         </w:tc>
       </w:tr>
       <w:tr>
         <w:trPr>
-          <w:trHeight w:val="2400"/>
+          <w:trHeight w:val="2405"/>
         </w:trPr>
         <w:tc>
           <w:tcPr>
             <w:tcW w:w="562" w:type="dxa"/>
             <w:vMerge/>
           </w:tcPr>
-          <w:p/>
+          <w:p>
+            <w:pPr>
+              <w:rPr>
+                <w:sz w:val="16"/>
+                <w:szCs w:val="16"/>
+              </w:rPr>
+            </w:pPr>
+          </w:p>
         </w:tc>
         <w:tc>
           <w:tcPr>
             <w:tcW w:w="1418" w:type="dxa"/>
+            <w:vMerge/>
             <w:textDirection w:val="btLr"/>
           </w:tcPr>
           <w:p>
-            <w:r>
+            <w:pPr>
               <w:rPr>
                 <w:b/>
                 <w:bCs/>
-              </w:rPr>
-              <w:t>T</w:t>
-            </w:r>
-            <w:r>
-              <w:rPr>
-                <w:b/>
-                <w:bCs/>
-              </w:rPr>
-              <w:t xml:space="preserve">he </w:t>
-            </w:r>
-            <w:r>
-              <w:rPr>
-                <w:b/>
-                <w:bCs/>
-              </w:rPr>
-              <w:t>vehicle</w:t>
-            </w:r>
-            <w:r>
-              <w:rPr>
-                <w:b/>
-                <w:bCs/>
-              </w:rPr>
-              <w:t xml:space="preserve"> should be able to detect malfunctions to the warning system</w:t>
-            </w:r>
+                <w:sz w:val="16"/>
+                <w:szCs w:val="16"/>
+              </w:rPr>
+            </w:pPr>
           </w:p>
         </w:tc>
         <w:tc>
@@ -1789,13 +2066,49 @@
             <w:pPr>
               <w:rPr>
                 <w:color w:val="5B9BD5" w:themeColor="accent1"/>
-              </w:rPr>
-            </w:pPr>
-            <w:r>
-              <w:rPr>
-                <w:color w:val="5B9BD5" w:themeColor="accent1"/>
-              </w:rPr>
-              <w:t xml:space="preserve">SR If a </w:t>
+                <w:sz w:val="16"/>
+                <w:szCs w:val="16"/>
+              </w:rPr>
+            </w:pPr>
+            <w:r>
+              <w:rPr>
+                <w:color w:val="5B9BD5" w:themeColor="accent1"/>
+                <w:sz w:val="16"/>
+                <w:szCs w:val="16"/>
+              </w:rPr>
+              <w:t>SR</w:t>
+            </w:r>
+            <w:r>
+              <w:rPr>
+                <w:color w:val="5B9BD5" w:themeColor="accent1"/>
+                <w:sz w:val="16"/>
+                <w:szCs w:val="16"/>
+              </w:rPr>
+              <w:t>2</w:t>
+            </w:r>
+            <w:r>
+              <w:rPr>
+                <w:color w:val="5B9BD5" w:themeColor="accent1"/>
+                <w:sz w:val="16"/>
+                <w:szCs w:val="16"/>
+              </w:rPr>
+              <w:t>: Notify the driver with a specific error message and activate a dashboard light if a</w:t>
+            </w:r>
+            <w:r>
+              <w:rPr>
+                <w:color w:val="5B9BD5" w:themeColor="accent1"/>
+                <w:sz w:val="16"/>
+                <w:szCs w:val="16"/>
+              </w:rPr>
+              <w:t xml:space="preserve"> warning</w:t>
+            </w:r>
+            <w:r>
+              <w:rPr>
+                <w:color w:val="5B9BD5" w:themeColor="accent1"/>
+                <w:sz w:val="16"/>
+                <w:szCs w:val="16"/>
+              </w:rPr>
+              <w:t xml:space="preserve"> malfunction is detected.</w:t>
             </w:r>
           </w:p>
         </w:tc>
@@ -1807,6 +2120,8 @@
             <w:pPr>
               <w:rPr>
                 <w:color w:val="5B9BD5" w:themeColor="accent1"/>
+                <w:sz w:val="16"/>
+                <w:szCs w:val="16"/>
               </w:rPr>
             </w:pPr>
           </w:p>
@@ -1819,6 +2134,8 @@
             <w:pPr>
               <w:rPr>
                 <w:color w:val="5B9BD5" w:themeColor="accent1"/>
+                <w:sz w:val="16"/>
+                <w:szCs w:val="16"/>
               </w:rPr>
             </w:pPr>
           </w:p>
@@ -1831,14 +2148,10 @@
             <w:pPr>
               <w:rPr>
                 <w:color w:val="5B9BD5" w:themeColor="accent1"/>
-              </w:rPr>
-            </w:pPr>
-            <w:r>
-              <w:rPr>
-                <w:color w:val="5B9BD5" w:themeColor="accent1"/>
-              </w:rPr>
-              <w:t>No</w:t>
-            </w:r>
+                <w:sz w:val="16"/>
+                <w:szCs w:val="16"/>
+              </w:rPr>
+            </w:pPr>
           </w:p>
         </w:tc>
       </w:tr>
@@ -1848,6 +2161,7 @@
         <w:pStyle w:val="Titolo1"/>
       </w:pPr>
       <w:r>
+        <w:lastRenderedPageBreak/>
         <w:t>ASIL preliminary architecture</w:t>
       </w:r>
       <w:r>
@@ -1858,7 +2172,64 @@
       </w:r>
     </w:p>
     <w:p/>
-    <w:p/>
+    <w:p>
+      <w:r>
+        <w:rPr>
+          <w:noProof/>
+          <w:color w:val="0070C0"/>
+        </w:rPr>
+        <w:drawing>
+          <wp:inline distT="0" distB="0" distL="0" distR="0" wp14:anchorId="55B6ECBA" wp14:editId="40A34111">
+            <wp:extent cx="5727700" cy="2989322"/>
+            <wp:effectExtent l="0" t="0" r="6350" b="0"/>
+            <wp:docPr id="1" name="Picture 1"/>
+            <wp:cNvGraphicFramePr>
+              <a:graphicFrameLocks xmlns:a="http://schemas.openxmlformats.org/drawingml/2006/main" noChangeAspect="1"/>
+            </wp:cNvGraphicFramePr>
+            <a:graphic xmlns:a="http://schemas.openxmlformats.org/drawingml/2006/main">
+              <a:graphicData uri="http://schemas.openxmlformats.org/drawingml/2006/picture">
+                <pic:pic xmlns:pic="http://schemas.openxmlformats.org/drawingml/2006/picture">
+                  <pic:nvPicPr>
+                    <pic:cNvPr id="1" name=""/>
+                    <pic:cNvPicPr/>
+                  </pic:nvPicPr>
+                  <pic:blipFill>
+                    <a:blip r:embed="rId8"/>
+                    <a:stretch>
+                      <a:fillRect/>
+                    </a:stretch>
+                  </pic:blipFill>
+                  <pic:spPr>
+                    <a:xfrm>
+                      <a:off x="0" y="0"/>
+                      <a:ext cx="5727700" cy="2989322"/>
+                    </a:xfrm>
+                    <a:prstGeom prst="rect">
+                      <a:avLst/>
+                    </a:prstGeom>
+                  </pic:spPr>
+                </pic:pic>
+              </a:graphicData>
+            </a:graphic>
+          </wp:inline>
+        </w:drawing>
+      </w:r>
+    </w:p>
+    <w:p>
+      <w:r>
+        <w:t>Start from this image and modify what’s inside the One-pedal Management ECU block.</w:t>
+      </w:r>
+    </w:p>
+    <w:p>
+      <w:pPr>
+        <w:pStyle w:val="Didascalia"/>
+      </w:pPr>
+    </w:p>
+    <w:p>
+      <w:pPr>
+        <w:pStyle w:val="Didascalia"/>
+      </w:pPr>
+    </w:p>
     <w:p>
       <w:pPr>
         <w:pStyle w:val="Didascalia"/>
@@ -1936,7 +2307,13 @@
     </w:p>
     <w:p>
       <w:r>
-        <w:t>T</w:t>
+        <w:t xml:space="preserve">The system can have at least 2 circuitries that can read the pedal position at the same time. </w:t>
+      </w:r>
+      <w:r>
+        <w:t>In case of mismatching</w:t>
+      </w:r>
+      <w:r>
+        <w:t>, the system switches to the safe state.</w:t>
       </w:r>
     </w:p>
     <w:p>
@@ -2024,7 +2401,7 @@
 </file>
 
 <file path=word/endnotes.xml><?xml version="1.0" encoding="utf-8"?>
-<w:endnotes xmlns:wpc="http://schemas.microsoft.com/office/word/2010/wordprocessingCanvas" xmlns:cx="http://schemas.microsoft.com/office/drawing/2014/chartex" xmlns:cx1="http://schemas.microsoft.com/office/drawing/2015/9/8/chartex" xmlns:cx2="http://schemas.microsoft.com/office/drawing/2015/10/21/chartex" xmlns:cx3="http://schemas.microsoft.com/office/drawing/2016/5/9/chartex" xmlns:cx4="http://schemas.microsoft.com/office/drawing/2016/5/10/chartex" xmlns:cx5="http://schemas.microsoft.com/office/drawing/2016/5/11/chartex" xmlns:cx6="http://schemas.microsoft.com/office/drawing/2016/5/12/chartex" xmlns:cx7="http://schemas.microsoft.com/office/drawing/2016/5/13/chartex" xmlns:cx8="http://schemas.microsoft.com/office/drawing/2016/5/14/chartex" xmlns:mc="http://schemas.openxmlformats.org/markup-compatibility/2006" xmlns:aink="http://schemas.microsoft.com/office/drawing/2016/ink" xmlns:am3d="http://schemas.microsoft.com/office/drawing/2017/model3d" xmlns:o="urn:schemas-microsoft-com:office:office" xmlns:oel="http://schemas.microsoft.com/office/2019/extlst" xmlns:r="http://schemas.openxmlformats.org/officeDocument/2006/relationships" xmlns:m="http://schemas.openxmlformats.org/officeDocument/2006/math" xmlns:v="urn:schemas-microsoft-com:vml" xmlns:wp14="http://schemas.microsoft.com/office/word/2010/wordprocessingDrawing" xmlns:wp="http://schemas.openxmlformats.org/drawingml/2006/wordprocessingDrawing" xmlns:w10="urn:schemas-microsoft-com:office:word" xmlns:w="http://schemas.openxmlformats.org/wordprocessingml/2006/main" xmlns:w14="http://schemas.microsoft.com/office/word/2010/wordml" xmlns:w15="http://schemas.microsoft.com/office/word/2012/wordml" xmlns:w16cex="http://schemas.microsoft.com/office/word/2018/wordml/cex" xmlns:w16cid="http://schemas.microsoft.com/office/word/2016/wordml/cid" xmlns:w16="http://schemas.microsoft.com/office/word/2018/wordml" xmlns:w16du="http://schemas.microsoft.com/office/word/2023/wordml/word16du" xmlns:w16sdtdh="http://schemas.microsoft.com/office/word/2020/wordml/sdtdatahash" xmlns:w16se="http://schemas.microsoft.com/office/word/2015/wordml/symex" xmlns:wpg="http://schemas.microsoft.com/office/word/2010/wordprocessingGroup" xmlns:wpi="http://schemas.microsoft.com/office/word/2010/wordprocessingInk" xmlns:wne="http://schemas.microsoft.com/office/word/2006/wordml" xmlns:wps="http://schemas.microsoft.com/office/word/2010/wordprocessingShape" mc:Ignorable="w14 w15 w16se w16cid w16 w16cex w16sdtdh w16du wp14">
+<w:endnotes xmlns:wpc="http://schemas.microsoft.com/office/word/2010/wordprocessingCanvas" xmlns:cx="http://schemas.microsoft.com/office/drawing/2014/chartex" xmlns:cx1="http://schemas.microsoft.com/office/drawing/2015/9/8/chartex" xmlns:cx2="http://schemas.microsoft.com/office/drawing/2015/10/21/chartex" xmlns:cx3="http://schemas.microsoft.com/office/drawing/2016/5/9/chartex" xmlns:cx4="http://schemas.microsoft.com/office/drawing/2016/5/10/chartex" xmlns:cx5="http://schemas.microsoft.com/office/drawing/2016/5/11/chartex" xmlns:cx6="http://schemas.microsoft.com/office/drawing/2016/5/12/chartex" xmlns:cx7="http://schemas.microsoft.com/office/drawing/2016/5/13/chartex" xmlns:cx8="http://schemas.microsoft.com/office/drawing/2016/5/14/chartex" xmlns:mc="http://schemas.openxmlformats.org/markup-compatibility/2006" xmlns:aink="http://schemas.microsoft.com/office/drawing/2016/ink" xmlns:am3d="http://schemas.microsoft.com/office/drawing/2017/model3d" xmlns:o="urn:schemas-microsoft-com:office:office" xmlns:r="http://schemas.openxmlformats.org/officeDocument/2006/relationships" xmlns:m="http://schemas.openxmlformats.org/officeDocument/2006/math" xmlns:v="urn:schemas-microsoft-com:vml" xmlns:wp14="http://schemas.microsoft.com/office/word/2010/wordprocessingDrawing" xmlns:wp="http://schemas.openxmlformats.org/drawingml/2006/wordprocessingDrawing" xmlns:w10="urn:schemas-microsoft-com:office:word" xmlns:w="http://schemas.openxmlformats.org/wordprocessingml/2006/main" xmlns:w14="http://schemas.microsoft.com/office/word/2010/wordml" xmlns:w15="http://schemas.microsoft.com/office/word/2012/wordml" xmlns:w16cex="http://schemas.microsoft.com/office/word/2018/wordml/cex" xmlns:w16cid="http://schemas.microsoft.com/office/word/2016/wordml/cid" xmlns:w16="http://schemas.microsoft.com/office/word/2018/wordml" xmlns:w16sdtdh="http://schemas.microsoft.com/office/word/2020/wordml/sdtdatahash" xmlns:w16se="http://schemas.microsoft.com/office/word/2015/wordml/symex" xmlns:wpg="http://schemas.microsoft.com/office/word/2010/wordprocessingGroup" xmlns:wpi="http://schemas.microsoft.com/office/word/2010/wordprocessingInk" xmlns:wne="http://schemas.microsoft.com/office/word/2006/wordml" xmlns:wps="http://schemas.microsoft.com/office/word/2010/wordprocessingShape" mc:Ignorable="w14 w15 w16se w16cid w16 w16cex w16sdtdh wp14">
   <w:endnote w:type="separator" w:id="-1">
     <w:p>
       <w:r>
@@ -2043,7 +2420,7 @@
 </file>
 
 <file path=word/footnotes.xml><?xml version="1.0" encoding="utf-8"?>
-<w:footnotes xmlns:wpc="http://schemas.microsoft.com/office/word/2010/wordprocessingCanvas" xmlns:cx="http://schemas.microsoft.com/office/drawing/2014/chartex" xmlns:cx1="http://schemas.microsoft.com/office/drawing/2015/9/8/chartex" xmlns:cx2="http://schemas.microsoft.com/office/drawing/2015/10/21/chartex" xmlns:cx3="http://schemas.microsoft.com/office/drawing/2016/5/9/chartex" xmlns:cx4="http://schemas.microsoft.com/office/drawing/2016/5/10/chartex" xmlns:cx5="http://schemas.microsoft.com/office/drawing/2016/5/11/chartex" xmlns:cx6="http://schemas.microsoft.com/office/drawing/2016/5/12/chartex" xmlns:cx7="http://schemas.microsoft.com/office/drawing/2016/5/13/chartex" xmlns:cx8="http://schemas.microsoft.com/office/drawing/2016/5/14/chartex" xmlns:mc="http://schemas.openxmlformats.org/markup-compatibility/2006" xmlns:aink="http://schemas.microsoft.com/office/drawing/2016/ink" xmlns:am3d="http://schemas.microsoft.com/office/drawing/2017/model3d" xmlns:o="urn:schemas-microsoft-com:office:office" xmlns:oel="http://schemas.microsoft.com/office/2019/extlst" xmlns:r="http://schemas.openxmlformats.org/officeDocument/2006/relationships" xmlns:m="http://schemas.openxmlformats.org/officeDocument/2006/math" xmlns:v="urn:schemas-microsoft-com:vml" xmlns:wp14="http://schemas.microsoft.com/office/word/2010/wordprocessingDrawing" xmlns:wp="http://schemas.openxmlformats.org/drawingml/2006/wordprocessingDrawing" xmlns:w10="urn:schemas-microsoft-com:office:word" xmlns:w="http://schemas.openxmlformats.org/wordprocessingml/2006/main" xmlns:w14="http://schemas.microsoft.com/office/word/2010/wordml" xmlns:w15="http://schemas.microsoft.com/office/word/2012/wordml" xmlns:w16cex="http://schemas.microsoft.com/office/word/2018/wordml/cex" xmlns:w16cid="http://schemas.microsoft.com/office/word/2016/wordml/cid" xmlns:w16="http://schemas.microsoft.com/office/word/2018/wordml" xmlns:w16du="http://schemas.microsoft.com/office/word/2023/wordml/word16du" xmlns:w16sdtdh="http://schemas.microsoft.com/office/word/2020/wordml/sdtdatahash" xmlns:w16se="http://schemas.microsoft.com/office/word/2015/wordml/symex" xmlns:wpg="http://schemas.microsoft.com/office/word/2010/wordprocessingGroup" xmlns:wpi="http://schemas.microsoft.com/office/word/2010/wordprocessingInk" xmlns:wne="http://schemas.microsoft.com/office/word/2006/wordml" xmlns:wps="http://schemas.microsoft.com/office/word/2010/wordprocessingShape" mc:Ignorable="w14 w15 w16se w16cid w16 w16cex w16sdtdh w16du wp14">
+<w:footnotes xmlns:wpc="http://schemas.microsoft.com/office/word/2010/wordprocessingCanvas" xmlns:cx="http://schemas.microsoft.com/office/drawing/2014/chartex" xmlns:cx1="http://schemas.microsoft.com/office/drawing/2015/9/8/chartex" xmlns:cx2="http://schemas.microsoft.com/office/drawing/2015/10/21/chartex" xmlns:cx3="http://schemas.microsoft.com/office/drawing/2016/5/9/chartex" xmlns:cx4="http://schemas.microsoft.com/office/drawing/2016/5/10/chartex" xmlns:cx5="http://schemas.microsoft.com/office/drawing/2016/5/11/chartex" xmlns:cx6="http://schemas.microsoft.com/office/drawing/2016/5/12/chartex" xmlns:cx7="http://schemas.microsoft.com/office/drawing/2016/5/13/chartex" xmlns:cx8="http://schemas.microsoft.com/office/drawing/2016/5/14/chartex" xmlns:mc="http://schemas.openxmlformats.org/markup-compatibility/2006" xmlns:aink="http://schemas.microsoft.com/office/drawing/2016/ink" xmlns:am3d="http://schemas.microsoft.com/office/drawing/2017/model3d" xmlns:o="urn:schemas-microsoft-com:office:office" xmlns:r="http://schemas.openxmlformats.org/officeDocument/2006/relationships" xmlns:m="http://schemas.openxmlformats.org/officeDocument/2006/math" xmlns:v="urn:schemas-microsoft-com:vml" xmlns:wp14="http://schemas.microsoft.com/office/word/2010/wordprocessingDrawing" xmlns:wp="http://schemas.openxmlformats.org/drawingml/2006/wordprocessingDrawing" xmlns:w10="urn:schemas-microsoft-com:office:word" xmlns:w="http://schemas.openxmlformats.org/wordprocessingml/2006/main" xmlns:w14="http://schemas.microsoft.com/office/word/2010/wordml" xmlns:w15="http://schemas.microsoft.com/office/word/2012/wordml" xmlns:w16cex="http://schemas.microsoft.com/office/word/2018/wordml/cex" xmlns:w16cid="http://schemas.microsoft.com/office/word/2016/wordml/cid" xmlns:w16="http://schemas.microsoft.com/office/word/2018/wordml" xmlns:w16sdtdh="http://schemas.microsoft.com/office/word/2020/wordml/sdtdatahash" xmlns:w16se="http://schemas.microsoft.com/office/word/2015/wordml/symex" xmlns:wpg="http://schemas.microsoft.com/office/word/2010/wordprocessingGroup" xmlns:wpi="http://schemas.microsoft.com/office/word/2010/wordprocessingInk" xmlns:wne="http://schemas.microsoft.com/office/word/2006/wordml" xmlns:wps="http://schemas.microsoft.com/office/word/2010/wordprocessingShape" mc:Ignorable="w14 w15 w16se w16cid w16 w16cex w16sdtdh wp14">
   <w:footnote w:type="separator" w:id="-1">
     <w:p>
       <w:r>
@@ -2179,7 +2556,7 @@
 </file>
 
 <file path=word/numbering.xml><?xml version="1.0" encoding="utf-8"?>
-<w:numbering xmlns:wpc="http://schemas.microsoft.com/office/word/2010/wordprocessingCanvas" xmlns:cx="http://schemas.microsoft.com/office/drawing/2014/chartex" xmlns:cx1="http://schemas.microsoft.com/office/drawing/2015/9/8/chartex" xmlns:cx2="http://schemas.microsoft.com/office/drawing/2015/10/21/chartex" xmlns:cx3="http://schemas.microsoft.com/office/drawing/2016/5/9/chartex" xmlns:cx4="http://schemas.microsoft.com/office/drawing/2016/5/10/chartex" xmlns:cx5="http://schemas.microsoft.com/office/drawing/2016/5/11/chartex" xmlns:cx6="http://schemas.microsoft.com/office/drawing/2016/5/12/chartex" xmlns:cx7="http://schemas.microsoft.com/office/drawing/2016/5/13/chartex" xmlns:cx8="http://schemas.microsoft.com/office/drawing/2016/5/14/chartex" xmlns:mc="http://schemas.openxmlformats.org/markup-compatibility/2006" xmlns:aink="http://schemas.microsoft.com/office/drawing/2016/ink" xmlns:am3d="http://schemas.microsoft.com/office/drawing/2017/model3d" xmlns:o="urn:schemas-microsoft-com:office:office" xmlns:oel="http://schemas.microsoft.com/office/2019/extlst" xmlns:r="http://schemas.openxmlformats.org/officeDocument/2006/relationships" xmlns:m="http://schemas.openxmlformats.org/officeDocument/2006/math" xmlns:v="urn:schemas-microsoft-com:vml" xmlns:wp14="http://schemas.microsoft.com/office/word/2010/wordprocessingDrawing" xmlns:wp="http://schemas.openxmlformats.org/drawingml/2006/wordprocessingDrawing" xmlns:w10="urn:schemas-microsoft-com:office:word" xmlns:w="http://schemas.openxmlformats.org/wordprocessingml/2006/main" xmlns:w14="http://schemas.microsoft.com/office/word/2010/wordml" xmlns:w15="http://schemas.microsoft.com/office/word/2012/wordml" xmlns:w16cex="http://schemas.microsoft.com/office/word/2018/wordml/cex" xmlns:w16cid="http://schemas.microsoft.com/office/word/2016/wordml/cid" xmlns:w16="http://schemas.microsoft.com/office/word/2018/wordml" xmlns:w16du="http://schemas.microsoft.com/office/word/2023/wordml/word16du" xmlns:w16sdtdh="http://schemas.microsoft.com/office/word/2020/wordml/sdtdatahash" xmlns:w16se="http://schemas.microsoft.com/office/word/2015/wordml/symex" xmlns:wpg="http://schemas.microsoft.com/office/word/2010/wordprocessingGroup" xmlns:wpi="http://schemas.microsoft.com/office/word/2010/wordprocessingInk" xmlns:wne="http://schemas.microsoft.com/office/word/2006/wordml" xmlns:wps="http://schemas.microsoft.com/office/word/2010/wordprocessingShape" mc:Ignorable="w14 w15 w16se w16cid w16 w16cex w16sdtdh w16du wp14">
+<w:numbering xmlns:wpc="http://schemas.microsoft.com/office/word/2010/wordprocessingCanvas" xmlns:cx="http://schemas.microsoft.com/office/drawing/2014/chartex" xmlns:cx1="http://schemas.microsoft.com/office/drawing/2015/9/8/chartex" xmlns:cx2="http://schemas.microsoft.com/office/drawing/2015/10/21/chartex" xmlns:cx3="http://schemas.microsoft.com/office/drawing/2016/5/9/chartex" xmlns:cx4="http://schemas.microsoft.com/office/drawing/2016/5/10/chartex" xmlns:cx5="http://schemas.microsoft.com/office/drawing/2016/5/11/chartex" xmlns:cx6="http://schemas.microsoft.com/office/drawing/2016/5/12/chartex" xmlns:cx7="http://schemas.microsoft.com/office/drawing/2016/5/13/chartex" xmlns:cx8="http://schemas.microsoft.com/office/drawing/2016/5/14/chartex" xmlns:mc="http://schemas.openxmlformats.org/markup-compatibility/2006" xmlns:aink="http://schemas.microsoft.com/office/drawing/2016/ink" xmlns:am3d="http://schemas.microsoft.com/office/drawing/2017/model3d" xmlns:o="urn:schemas-microsoft-com:office:office" xmlns:r="http://schemas.openxmlformats.org/officeDocument/2006/relationships" xmlns:m="http://schemas.openxmlformats.org/officeDocument/2006/math" xmlns:v="urn:schemas-microsoft-com:vml" xmlns:wp14="http://schemas.microsoft.com/office/word/2010/wordprocessingDrawing" xmlns:wp="http://schemas.openxmlformats.org/drawingml/2006/wordprocessingDrawing" xmlns:w10="urn:schemas-microsoft-com:office:word" xmlns:w="http://schemas.openxmlformats.org/wordprocessingml/2006/main" xmlns:w14="http://schemas.microsoft.com/office/word/2010/wordml" xmlns:w15="http://schemas.microsoft.com/office/word/2012/wordml" xmlns:w16cex="http://schemas.microsoft.com/office/word/2018/wordml/cex" xmlns:w16cid="http://schemas.microsoft.com/office/word/2016/wordml/cid" xmlns:w16="http://schemas.microsoft.com/office/word/2018/wordml" xmlns:w16sdtdh="http://schemas.microsoft.com/office/word/2020/wordml/sdtdatahash" xmlns:w16se="http://schemas.microsoft.com/office/word/2015/wordml/symex" xmlns:wpg="http://schemas.microsoft.com/office/word/2010/wordprocessingGroup" xmlns:wpi="http://schemas.microsoft.com/office/word/2010/wordprocessingInk" xmlns:wne="http://schemas.microsoft.com/office/word/2006/wordml" xmlns:wps="http://schemas.microsoft.com/office/word/2010/wordprocessingShape" mc:Ignorable="w14 w15 w16se w16cid w16 w16cex w16sdtdh wp14">
   <w:abstractNum w:abstractNumId="0" w15:restartNumberingAfterBreak="0">
     <w:nsid w:val="059A2662"/>
     <w:multiLevelType w:val="hybridMultilevel"/>
@@ -4023,62 +4400,62 @@
       </w:rPr>
     </w:lvl>
   </w:abstractNum>
-  <w:num w:numId="1" w16cid:durableId="1054088213">
+  <w:num w:numId="1">
     <w:abstractNumId w:val="9"/>
   </w:num>
-  <w:num w:numId="2" w16cid:durableId="2063283189">
+  <w:num w:numId="2">
     <w:abstractNumId w:val="2"/>
   </w:num>
-  <w:num w:numId="3" w16cid:durableId="235012775">
+  <w:num w:numId="3">
     <w:abstractNumId w:val="15"/>
   </w:num>
-  <w:num w:numId="4" w16cid:durableId="1934700309">
+  <w:num w:numId="4">
     <w:abstractNumId w:val="6"/>
   </w:num>
-  <w:num w:numId="5" w16cid:durableId="1439832459">
+  <w:num w:numId="5">
     <w:abstractNumId w:val="1"/>
   </w:num>
-  <w:num w:numId="6" w16cid:durableId="1867136856">
+  <w:num w:numId="6">
     <w:abstractNumId w:val="3"/>
   </w:num>
-  <w:num w:numId="7" w16cid:durableId="2001810169">
+  <w:num w:numId="7">
     <w:abstractNumId w:val="11"/>
   </w:num>
-  <w:num w:numId="8" w16cid:durableId="1532525393">
+  <w:num w:numId="8">
     <w:abstractNumId w:val="14"/>
   </w:num>
-  <w:num w:numId="9" w16cid:durableId="36707327">
+  <w:num w:numId="9">
     <w:abstractNumId w:val="7"/>
   </w:num>
-  <w:num w:numId="10" w16cid:durableId="1749230013">
+  <w:num w:numId="10">
     <w:abstractNumId w:val="5"/>
   </w:num>
-  <w:num w:numId="11" w16cid:durableId="1690063453">
+  <w:num w:numId="11">
     <w:abstractNumId w:val="0"/>
   </w:num>
-  <w:num w:numId="12" w16cid:durableId="704986157">
+  <w:num w:numId="12">
     <w:abstractNumId w:val="12"/>
   </w:num>
-  <w:num w:numId="13" w16cid:durableId="371614490">
+  <w:num w:numId="13">
     <w:abstractNumId w:val="8"/>
   </w:num>
-  <w:num w:numId="14" w16cid:durableId="841818761">
+  <w:num w:numId="14">
     <w:abstractNumId w:val="4"/>
   </w:num>
-  <w:num w:numId="15" w16cid:durableId="394743075">
+  <w:num w:numId="15">
     <w:abstractNumId w:val="16"/>
   </w:num>
-  <w:num w:numId="16" w16cid:durableId="1465780991">
+  <w:num w:numId="16">
     <w:abstractNumId w:val="13"/>
   </w:num>
-  <w:num w:numId="17" w16cid:durableId="669911095">
+  <w:num w:numId="17">
     <w:abstractNumId w:val="10"/>
   </w:num>
 </w:numbering>
 </file>
 
 <file path=word/styles.xml><?xml version="1.0" encoding="utf-8"?>
-<w:styles xmlns:mc="http://schemas.openxmlformats.org/markup-compatibility/2006" xmlns:r="http://schemas.openxmlformats.org/officeDocument/2006/relationships" xmlns:w="http://schemas.openxmlformats.org/wordprocessingml/2006/main" xmlns:w14="http://schemas.microsoft.com/office/word/2010/wordml" xmlns:w15="http://schemas.microsoft.com/office/word/2012/wordml" xmlns:w16cex="http://schemas.microsoft.com/office/word/2018/wordml/cex" xmlns:w16cid="http://schemas.microsoft.com/office/word/2016/wordml/cid" xmlns:w16="http://schemas.microsoft.com/office/word/2018/wordml" xmlns:w16du="http://schemas.microsoft.com/office/word/2023/wordml/word16du" xmlns:w16sdtdh="http://schemas.microsoft.com/office/word/2020/wordml/sdtdatahash" xmlns:w16se="http://schemas.microsoft.com/office/word/2015/wordml/symex" mc:Ignorable="w14 w15 w16se w16cid w16 w16cex w16sdtdh w16du">
+<w:styles xmlns:mc="http://schemas.openxmlformats.org/markup-compatibility/2006" xmlns:r="http://schemas.openxmlformats.org/officeDocument/2006/relationships" xmlns:w="http://schemas.openxmlformats.org/wordprocessingml/2006/main" xmlns:w14="http://schemas.microsoft.com/office/word/2010/wordml" xmlns:w15="http://schemas.microsoft.com/office/word/2012/wordml" xmlns:w16cex="http://schemas.microsoft.com/office/word/2018/wordml/cex" xmlns:w16cid="http://schemas.microsoft.com/office/word/2016/wordml/cid" xmlns:w16="http://schemas.microsoft.com/office/word/2018/wordml" xmlns:w16sdtdh="http://schemas.microsoft.com/office/word/2020/wordml/sdtdatahash" xmlns:w16se="http://schemas.microsoft.com/office/word/2015/wordml/symex" mc:Ignorable="w14 w15 w16se w16cid w16 w16cex w16sdtdh">
   <w:docDefaults>
     <w:rPrDefault>
       <w:rPr>

</xml_diff>

<commit_message>
ASIL Architecture Block Diagrams
</commit_message>
<xml_diff>
--- a/Lab3/MBSD_Lab 3.docx
+++ b/Lab3/MBSD_Lab 3.docx
@@ -534,10 +534,52 @@
         <w:t>Functional safety architecture</w:t>
       </w:r>
     </w:p>
+    <w:p/>
     <w:p>
       <w:pPr>
         <w:keepNext/>
       </w:pPr>
+      <w:r>
+        <w:rPr>
+          <w:noProof/>
+          <w:color w:val="0070C0"/>
+        </w:rPr>
+        <w:drawing>
+          <wp:inline distT="0" distB="0" distL="0" distR="0" wp14:anchorId="58E32571" wp14:editId="5C7F4A3F">
+            <wp:extent cx="5399047" cy="3619142"/>
+            <wp:effectExtent l="0" t="0" r="0" b="635"/>
+            <wp:docPr id="1" name="Picture 1"/>
+            <wp:cNvGraphicFramePr>
+              <a:graphicFrameLocks xmlns:a="http://schemas.openxmlformats.org/drawingml/2006/main" noChangeAspect="1"/>
+            </wp:cNvGraphicFramePr>
+            <a:graphic xmlns:a="http://schemas.openxmlformats.org/drawingml/2006/main">
+              <a:graphicData uri="http://schemas.openxmlformats.org/drawingml/2006/picture">
+                <pic:pic xmlns:pic="http://schemas.openxmlformats.org/drawingml/2006/picture">
+                  <pic:nvPicPr>
+                    <pic:cNvPr id="1" name="Picture 1"/>
+                    <pic:cNvPicPr/>
+                  </pic:nvPicPr>
+                  <pic:blipFill>
+                    <a:blip r:embed="rId8"/>
+                    <a:stretch>
+                      <a:fillRect/>
+                    </a:stretch>
+                  </pic:blipFill>
+                  <pic:spPr>
+                    <a:xfrm>
+                      <a:off x="0" y="0"/>
+                      <a:ext cx="5399047" cy="3619142"/>
+                    </a:xfrm>
+                    <a:prstGeom prst="rect">
+                      <a:avLst/>
+                    </a:prstGeom>
+                  </pic:spPr>
+                </pic:pic>
+              </a:graphicData>
+            </a:graphic>
+          </wp:inline>
+        </w:drawing>
+      </w:r>
     </w:p>
     <w:p>
       <w:pPr>
@@ -567,6 +609,11 @@
       <w:r>
         <w:t xml:space="preserve"> Functional safety architecture (from the safety concept)</w:t>
       </w:r>
+    </w:p>
+    <w:p>
+      <w:pPr>
+        <w:pStyle w:val="Titolo1"/>
+      </w:pPr>
     </w:p>
     <w:p>
       <w:pPr>
@@ -602,14 +649,14 @@
         <w:gridCol w:w="1438"/>
         <w:gridCol w:w="1475"/>
         <w:gridCol w:w="1541"/>
-        <w:gridCol w:w="1494"/>
-        <w:gridCol w:w="1515"/>
+        <w:gridCol w:w="1211"/>
+        <w:gridCol w:w="1798"/>
         <w:gridCol w:w="1547"/>
       </w:tblGrid>
       <w:tr>
         <w:tc>
           <w:tcPr>
-            <w:tcW w:w="1603" w:type="dxa"/>
+            <w:tcW w:w="1438" w:type="dxa"/>
             <w:vMerge w:val="restart"/>
           </w:tcPr>
           <w:p>
@@ -630,7 +677,7 @@
         </w:tc>
         <w:tc>
           <w:tcPr>
-            <w:tcW w:w="8019" w:type="dxa"/>
+            <w:tcW w:w="7572" w:type="dxa"/>
             <w:gridSpan w:val="5"/>
           </w:tcPr>
           <w:p>
@@ -654,14 +701,14 @@
       <w:tr>
         <w:tc>
           <w:tcPr>
-            <w:tcW w:w="1603" w:type="dxa"/>
+            <w:tcW w:w="1438" w:type="dxa"/>
             <w:vMerge/>
           </w:tcPr>
           <w:p/>
         </w:tc>
         <w:tc>
           <w:tcPr>
-            <w:tcW w:w="1603" w:type="dxa"/>
+            <w:tcW w:w="1475" w:type="dxa"/>
           </w:tcPr>
           <w:p>
             <w:r>
@@ -674,7 +721,7 @@
         </w:tc>
         <w:tc>
           <w:tcPr>
-            <w:tcW w:w="1604" w:type="dxa"/>
+            <w:tcW w:w="1541" w:type="dxa"/>
           </w:tcPr>
           <w:p>
             <w:r>
@@ -684,7 +731,7 @@
         </w:tc>
         <w:tc>
           <w:tcPr>
-            <w:tcW w:w="1604" w:type="dxa"/>
+            <w:tcW w:w="1211" w:type="dxa"/>
           </w:tcPr>
           <w:p>
             <w:r>
@@ -694,7 +741,7 @@
         </w:tc>
         <w:tc>
           <w:tcPr>
-            <w:tcW w:w="1604" w:type="dxa"/>
+            <w:tcW w:w="1798" w:type="dxa"/>
           </w:tcPr>
           <w:p>
             <w:r>
@@ -704,7 +751,7 @@
         </w:tc>
         <w:tc>
           <w:tcPr>
-            <w:tcW w:w="1604" w:type="dxa"/>
+            <w:tcW w:w="1547" w:type="dxa"/>
           </w:tcPr>
           <w:p>
             <w:r>
@@ -716,7 +763,7 @@
       <w:tr>
         <w:tc>
           <w:tcPr>
-            <w:tcW w:w="1603" w:type="dxa"/>
+            <w:tcW w:w="1438" w:type="dxa"/>
           </w:tcPr>
           <w:p>
             <w:pPr>
@@ -734,7 +781,7 @@
         </w:tc>
         <w:tc>
           <w:tcPr>
-            <w:tcW w:w="1603" w:type="dxa"/>
+            <w:tcW w:w="1475" w:type="dxa"/>
           </w:tcPr>
           <w:p>
             <w:pPr>
@@ -752,7 +799,7 @@
         </w:tc>
         <w:tc>
           <w:tcPr>
-            <w:tcW w:w="1604" w:type="dxa"/>
+            <w:tcW w:w="1541" w:type="dxa"/>
           </w:tcPr>
           <w:p>
             <w:pPr>
@@ -770,7 +817,7 @@
         </w:tc>
         <w:tc>
           <w:tcPr>
-            <w:tcW w:w="1604" w:type="dxa"/>
+            <w:tcW w:w="1211" w:type="dxa"/>
           </w:tcPr>
           <w:p>
             <w:pPr>
@@ -788,7 +835,7 @@
         </w:tc>
         <w:tc>
           <w:tcPr>
-            <w:tcW w:w="1604" w:type="dxa"/>
+            <w:tcW w:w="1798" w:type="dxa"/>
           </w:tcPr>
           <w:p>
             <w:pPr>
@@ -812,7 +859,7 @@
         </w:tc>
         <w:tc>
           <w:tcPr>
-            <w:tcW w:w="1604" w:type="dxa"/>
+            <w:tcW w:w="1547" w:type="dxa"/>
           </w:tcPr>
           <w:p>
             <w:pPr>
@@ -832,7 +879,7 @@
       <w:tr>
         <w:tc>
           <w:tcPr>
-            <w:tcW w:w="1603" w:type="dxa"/>
+            <w:tcW w:w="1438" w:type="dxa"/>
           </w:tcPr>
           <w:p>
             <w:pPr>
@@ -850,7 +897,7 @@
         </w:tc>
         <w:tc>
           <w:tcPr>
-            <w:tcW w:w="1603" w:type="dxa"/>
+            <w:tcW w:w="1475" w:type="dxa"/>
           </w:tcPr>
           <w:p>
             <w:pPr>
@@ -868,7 +915,7 @@
         </w:tc>
         <w:tc>
           <w:tcPr>
-            <w:tcW w:w="1604" w:type="dxa"/>
+            <w:tcW w:w="1541" w:type="dxa"/>
           </w:tcPr>
           <w:p>
             <w:pPr>
@@ -886,7 +933,7 @@
         </w:tc>
         <w:tc>
           <w:tcPr>
-            <w:tcW w:w="1604" w:type="dxa"/>
+            <w:tcW w:w="1211" w:type="dxa"/>
           </w:tcPr>
           <w:p>
             <w:pPr>
@@ -904,7 +951,7 @@
         </w:tc>
         <w:tc>
           <w:tcPr>
-            <w:tcW w:w="1604" w:type="dxa"/>
+            <w:tcW w:w="1798" w:type="dxa"/>
           </w:tcPr>
           <w:p>
             <w:pPr>
@@ -922,7 +969,7 @@
         </w:tc>
         <w:tc>
           <w:tcPr>
-            <w:tcW w:w="1604" w:type="dxa"/>
+            <w:tcW w:w="1547" w:type="dxa"/>
           </w:tcPr>
           <w:p>
             <w:pPr>
@@ -942,7 +989,7 @@
       <w:tr>
         <w:tc>
           <w:tcPr>
-            <w:tcW w:w="1603" w:type="dxa"/>
+            <w:tcW w:w="1438" w:type="dxa"/>
           </w:tcPr>
           <w:p>
             <w:pPr>
@@ -960,7 +1007,7 @@
         </w:tc>
         <w:tc>
           <w:tcPr>
-            <w:tcW w:w="1603" w:type="dxa"/>
+            <w:tcW w:w="1475" w:type="dxa"/>
           </w:tcPr>
           <w:p>
             <w:pPr>
@@ -978,7 +1025,7 @@
         </w:tc>
         <w:tc>
           <w:tcPr>
-            <w:tcW w:w="1604" w:type="dxa"/>
+            <w:tcW w:w="1541" w:type="dxa"/>
           </w:tcPr>
           <w:p>
             <w:pPr>
@@ -996,7 +1043,7 @@
         </w:tc>
         <w:tc>
           <w:tcPr>
-            <w:tcW w:w="1604" w:type="dxa"/>
+            <w:tcW w:w="1211" w:type="dxa"/>
           </w:tcPr>
           <w:p>
             <w:pPr>
@@ -1014,7 +1061,7 @@
         </w:tc>
         <w:tc>
           <w:tcPr>
-            <w:tcW w:w="1604" w:type="dxa"/>
+            <w:tcW w:w="1798" w:type="dxa"/>
           </w:tcPr>
           <w:p>
             <w:pPr>
@@ -1032,7 +1079,7 @@
         </w:tc>
         <w:tc>
           <w:tcPr>
-            <w:tcW w:w="1604" w:type="dxa"/>
+            <w:tcW w:w="1547" w:type="dxa"/>
           </w:tcPr>
           <w:p>
             <w:pPr>
@@ -1105,8 +1152,8 @@
           <w:p>
             <w:pPr>
               <w:rPr>
-                <w:sz w:val="16"/>
-                <w:szCs w:val="16"/>
+                <w:sz w:val="18"/>
+                <w:szCs w:val="18"/>
               </w:rPr>
             </w:pPr>
           </w:p>
@@ -1121,16 +1168,16 @@
               <w:rPr>
                 <w:b/>
                 <w:bCs/>
-                <w:sz w:val="16"/>
-                <w:szCs w:val="16"/>
+                <w:sz w:val="18"/>
+                <w:szCs w:val="18"/>
               </w:rPr>
             </w:pPr>
             <w:r>
               <w:rPr>
                 <w:b/>
                 <w:bCs/>
-                <w:sz w:val="16"/>
-                <w:szCs w:val="16"/>
+                <w:sz w:val="18"/>
+                <w:szCs w:val="18"/>
               </w:rPr>
               <w:t>Define functional safety requirements</w:t>
             </w:r>
@@ -1146,16 +1193,16 @@
               <w:rPr>
                 <w:b/>
                 <w:bCs/>
-                <w:sz w:val="16"/>
-                <w:szCs w:val="16"/>
+                <w:sz w:val="18"/>
+                <w:szCs w:val="18"/>
               </w:rPr>
             </w:pPr>
             <w:r>
               <w:rPr>
                 <w:b/>
                 <w:bCs/>
-                <w:sz w:val="16"/>
-                <w:szCs w:val="16"/>
+                <w:sz w:val="18"/>
+                <w:szCs w:val="18"/>
               </w:rPr>
               <w:t>Allocation of requirements on systems and elements</w:t>
             </w:r>
@@ -1176,8 +1223,8 @@
           <w:p>
             <w:pPr>
               <w:rPr>
-                <w:sz w:val="16"/>
-                <w:szCs w:val="16"/>
+                <w:sz w:val="18"/>
+                <w:szCs w:val="18"/>
               </w:rPr>
             </w:pPr>
           </w:p>
@@ -1191,16 +1238,16 @@
               <w:rPr>
                 <w:b/>
                 <w:bCs/>
-                <w:sz w:val="16"/>
-                <w:szCs w:val="16"/>
+                <w:sz w:val="18"/>
+                <w:szCs w:val="18"/>
               </w:rPr>
             </w:pPr>
             <w:r>
               <w:rPr>
                 <w:b/>
                 <w:bCs/>
-                <w:sz w:val="16"/>
-                <w:szCs w:val="16"/>
+                <w:sz w:val="18"/>
+                <w:szCs w:val="18"/>
               </w:rPr>
               <w:t>Safety requirements</w:t>
             </w:r>
@@ -1215,16 +1262,16 @@
               <w:rPr>
                 <w:b/>
                 <w:bCs/>
-                <w:sz w:val="16"/>
-                <w:szCs w:val="16"/>
+                <w:sz w:val="18"/>
+                <w:szCs w:val="18"/>
               </w:rPr>
             </w:pPr>
             <w:r>
               <w:rPr>
                 <w:b/>
                 <w:bCs/>
-                <w:sz w:val="16"/>
-                <w:szCs w:val="16"/>
+                <w:sz w:val="18"/>
+                <w:szCs w:val="18"/>
               </w:rPr>
               <w:t>Remark</w:t>
             </w:r>
@@ -1239,16 +1286,16 @@
               <w:rPr>
                 <w:b/>
                 <w:bCs/>
-                <w:sz w:val="16"/>
-                <w:szCs w:val="16"/>
+                <w:sz w:val="18"/>
+                <w:szCs w:val="18"/>
               </w:rPr>
             </w:pPr>
             <w:r>
               <w:rPr>
                 <w:b/>
                 <w:bCs/>
-                <w:sz w:val="16"/>
-                <w:szCs w:val="16"/>
+                <w:sz w:val="18"/>
+                <w:szCs w:val="18"/>
               </w:rPr>
               <w:t>If applicable, allocate the safety requirements to other Items / Systems</w:t>
             </w:r>
@@ -1263,16 +1310,16 @@
               <w:rPr>
                 <w:b/>
                 <w:bCs/>
-                <w:sz w:val="16"/>
-                <w:szCs w:val="16"/>
+                <w:sz w:val="18"/>
+                <w:szCs w:val="18"/>
               </w:rPr>
             </w:pPr>
             <w:r>
               <w:rPr>
                 <w:b/>
                 <w:bCs/>
-                <w:sz w:val="16"/>
-                <w:szCs w:val="16"/>
+                <w:sz w:val="18"/>
+                <w:szCs w:val="18"/>
               </w:rPr>
               <w:t>If applicable, allocate the safety requirements to equipment other technologies to minimize risk.</w:t>
             </w:r>
@@ -1282,16 +1329,16 @@
               <w:rPr>
                 <w:b/>
                 <w:bCs/>
-                <w:sz w:val="16"/>
-                <w:szCs w:val="16"/>
+                <w:sz w:val="18"/>
+                <w:szCs w:val="18"/>
               </w:rPr>
             </w:pPr>
             <w:r>
               <w:rPr>
                 <w:b/>
                 <w:bCs/>
-                <w:sz w:val="16"/>
-                <w:szCs w:val="16"/>
+                <w:sz w:val="18"/>
+                <w:szCs w:val="18"/>
               </w:rPr>
               <w:t>That could be e.g. hydraulic, mechanical equipment</w:t>
             </w:r>
@@ -1315,16 +1362,16 @@
               <w:rPr>
                 <w:b/>
                 <w:bCs/>
-                <w:sz w:val="16"/>
-                <w:szCs w:val="16"/>
+                <w:sz w:val="18"/>
+                <w:szCs w:val="18"/>
               </w:rPr>
             </w:pPr>
             <w:r>
               <w:rPr>
                 <w:b/>
                 <w:bCs/>
-                <w:sz w:val="16"/>
-                <w:szCs w:val="16"/>
+                <w:sz w:val="18"/>
+                <w:szCs w:val="18"/>
               </w:rPr>
               <w:t>Safety goals</w:t>
             </w:r>
@@ -1342,16 +1389,16 @@
               <w:rPr>
                 <w:b/>
                 <w:bCs/>
-                <w:sz w:val="16"/>
-                <w:szCs w:val="16"/>
+                <w:sz w:val="18"/>
+                <w:szCs w:val="18"/>
               </w:rPr>
             </w:pPr>
             <w:r>
               <w:rPr>
                 <w:b/>
                 <w:bCs/>
-                <w:sz w:val="16"/>
-                <w:szCs w:val="16"/>
+                <w:sz w:val="18"/>
+                <w:szCs w:val="18"/>
               </w:rPr>
               <w:t>The vehicle must not accelerate unintentionally</w:t>
             </w:r>
@@ -1365,47 +1412,31 @@
             <w:pPr>
               <w:rPr>
                 <w:color w:val="5B9BD5" w:themeColor="accent1"/>
-                <w:sz w:val="16"/>
-                <w:szCs w:val="16"/>
-              </w:rPr>
-            </w:pPr>
-            <w:r>
-              <w:rPr>
-                <w:color w:val="5B9BD5" w:themeColor="accent1"/>
-                <w:sz w:val="16"/>
-                <w:szCs w:val="16"/>
-              </w:rPr>
-              <w:t>SR1</w:t>
-            </w:r>
-            <w:r>
-              <w:rPr>
-                <w:color w:val="5B9BD5" w:themeColor="accent1"/>
-                <w:sz w:val="16"/>
-                <w:szCs w:val="16"/>
-              </w:rPr>
-              <w:t>:</w:t>
-            </w:r>
-            <w:r>
-              <w:rPr>
-                <w:color w:val="5B9BD5" w:themeColor="accent1"/>
-                <w:sz w:val="16"/>
-                <w:szCs w:val="16"/>
-              </w:rPr>
-              <w:t xml:space="preserve"> If the pedal position interpreted is not valid</w:t>
-            </w:r>
-            <w:r>
-              <w:rPr>
-                <w:color w:val="5B9BD5" w:themeColor="accent1"/>
-                <w:sz w:val="16"/>
-                <w:szCs w:val="16"/>
+                <w:sz w:val="18"/>
+                <w:szCs w:val="18"/>
+              </w:rPr>
+            </w:pPr>
+            <w:r>
+              <w:rPr>
+                <w:color w:val="5B9BD5" w:themeColor="accent1"/>
+                <w:sz w:val="18"/>
+                <w:szCs w:val="18"/>
+              </w:rPr>
+              <w:t>SR1: If the pedal position interpreted is not valid</w:t>
+            </w:r>
+            <w:r>
+              <w:rPr>
+                <w:color w:val="5B9BD5" w:themeColor="accent1"/>
+                <w:sz w:val="18"/>
+                <w:szCs w:val="18"/>
               </w:rPr>
               <w:t xml:space="preserve"> (between 0 and 1)</w:t>
             </w:r>
             <w:r>
               <w:rPr>
                 <w:color w:val="5B9BD5" w:themeColor="accent1"/>
-                <w:sz w:val="16"/>
-                <w:szCs w:val="16"/>
+                <w:sz w:val="18"/>
+                <w:szCs w:val="18"/>
               </w:rPr>
               <w:t>, the torque request is set to 0.</w:t>
             </w:r>
@@ -1419,15 +1450,15 @@
             <w:pPr>
               <w:rPr>
                 <w:color w:val="5B9BD5" w:themeColor="accent1"/>
-                <w:sz w:val="16"/>
-                <w:szCs w:val="16"/>
-              </w:rPr>
-            </w:pPr>
-            <w:r>
-              <w:rPr>
-                <w:color w:val="5B9BD5" w:themeColor="accent1"/>
-                <w:sz w:val="16"/>
-                <w:szCs w:val="16"/>
+                <w:sz w:val="18"/>
+                <w:szCs w:val="18"/>
+              </w:rPr>
+            </w:pPr>
+            <w:r>
+              <w:rPr>
+                <w:color w:val="5B9BD5" w:themeColor="accent1"/>
+                <w:sz w:val="18"/>
+                <w:szCs w:val="18"/>
               </w:rPr>
               <w:t>No</w:t>
             </w:r>
@@ -1441,15 +1472,15 @@
             <w:pPr>
               <w:rPr>
                 <w:color w:val="5B9BD5" w:themeColor="accent1"/>
-                <w:sz w:val="16"/>
-                <w:szCs w:val="16"/>
-              </w:rPr>
-            </w:pPr>
-            <w:r>
-              <w:rPr>
-                <w:color w:val="5B9BD5" w:themeColor="accent1"/>
-                <w:sz w:val="16"/>
-                <w:szCs w:val="16"/>
+                <w:sz w:val="18"/>
+                <w:szCs w:val="18"/>
+              </w:rPr>
+            </w:pPr>
+            <w:r>
+              <w:rPr>
+                <w:color w:val="5B9BD5" w:themeColor="accent1"/>
+                <w:sz w:val="18"/>
+                <w:szCs w:val="18"/>
               </w:rPr>
               <w:t>No</w:t>
             </w:r>
@@ -1463,15 +1494,15 @@
             <w:pPr>
               <w:rPr>
                 <w:color w:val="5B9BD5" w:themeColor="accent1"/>
-                <w:sz w:val="16"/>
-                <w:szCs w:val="16"/>
-              </w:rPr>
-            </w:pPr>
-            <w:r>
-              <w:rPr>
-                <w:color w:val="5B9BD5" w:themeColor="accent1"/>
-                <w:sz w:val="16"/>
-                <w:szCs w:val="16"/>
+                <w:sz w:val="18"/>
+                <w:szCs w:val="18"/>
+              </w:rPr>
+            </w:pPr>
+            <w:r>
+              <w:rPr>
+                <w:color w:val="5B9BD5" w:themeColor="accent1"/>
+                <w:sz w:val="18"/>
+                <w:szCs w:val="18"/>
               </w:rPr>
               <w:t>No</w:t>
             </w:r>
@@ -1490,8 +1521,8 @@
           <w:p>
             <w:pPr>
               <w:rPr>
-                <w:sz w:val="16"/>
-                <w:szCs w:val="16"/>
+                <w:sz w:val="18"/>
+                <w:szCs w:val="18"/>
               </w:rPr>
             </w:pPr>
           </w:p>
@@ -1504,8 +1535,8 @@
           <w:p>
             <w:pPr>
               <w:rPr>
-                <w:sz w:val="16"/>
-                <w:szCs w:val="16"/>
+                <w:sz w:val="18"/>
+                <w:szCs w:val="18"/>
               </w:rPr>
             </w:pPr>
           </w:p>
@@ -1518,79 +1549,79 @@
             <w:pPr>
               <w:rPr>
                 <w:color w:val="5B9BD5" w:themeColor="accent1"/>
-                <w:sz w:val="16"/>
-                <w:szCs w:val="16"/>
-              </w:rPr>
-            </w:pPr>
-            <w:r>
-              <w:rPr>
-                <w:color w:val="5B9BD5" w:themeColor="accent1"/>
-                <w:sz w:val="16"/>
-                <w:szCs w:val="16"/>
+                <w:sz w:val="18"/>
+                <w:szCs w:val="18"/>
+              </w:rPr>
+            </w:pPr>
+            <w:r>
+              <w:rPr>
+                <w:color w:val="5B9BD5" w:themeColor="accent1"/>
+                <w:sz w:val="18"/>
+                <w:szCs w:val="18"/>
               </w:rPr>
               <w:t>SR2:</w:t>
             </w:r>
             <w:r>
               <w:rPr>
                 <w:color w:val="5B9BD5" w:themeColor="accent1"/>
-                <w:sz w:val="16"/>
-                <w:szCs w:val="16"/>
+                <w:sz w:val="18"/>
+                <w:szCs w:val="18"/>
               </w:rPr>
               <w:t xml:space="preserve"> The torque should be limited in the correct interval depending on the current state:</w:t>
             </w:r>
             <w:r>
               <w:rPr>
                 <w:color w:val="5B9BD5" w:themeColor="accent1"/>
-                <w:sz w:val="16"/>
-                <w:szCs w:val="16"/>
+                <w:sz w:val="18"/>
+                <w:szCs w:val="18"/>
               </w:rPr>
               <w:t xml:space="preserve"> </w:t>
             </w:r>
             <w:r>
               <w:rPr>
                 <w:color w:val="5B9BD5" w:themeColor="accent1"/>
-                <w:sz w:val="16"/>
-                <w:szCs w:val="16"/>
+                <w:sz w:val="18"/>
+                <w:szCs w:val="18"/>
               </w:rPr>
               <w:t xml:space="preserve">if B between </w:t>
             </w:r>
             <w:r>
               <w:rPr>
                 <w:color w:val="5B9BD5" w:themeColor="accent1"/>
-                <w:sz w:val="16"/>
-                <w:szCs w:val="16"/>
+                <w:sz w:val="18"/>
+                <w:szCs w:val="18"/>
               </w:rPr>
               <w:t>[</w:t>
             </w:r>
             <w:r>
               <w:rPr>
                 <w:color w:val="5B9BD5" w:themeColor="accent1"/>
-                <w:sz w:val="16"/>
-                <w:szCs w:val="16"/>
+                <w:sz w:val="18"/>
+                <w:szCs w:val="18"/>
               </w:rPr>
               <w:t>-80</w:t>
             </w:r>
             <w:r>
               <w:rPr>
                 <w:color w:val="5B9BD5" w:themeColor="accent1"/>
-                <w:sz w:val="16"/>
-                <w:szCs w:val="16"/>
+                <w:sz w:val="18"/>
+                <w:szCs w:val="18"/>
               </w:rPr>
               <w:t>,</w:t>
             </w:r>
             <w:r>
               <w:rPr>
                 <w:color w:val="5B9BD5" w:themeColor="accent1"/>
-                <w:sz w:val="16"/>
-                <w:szCs w:val="16"/>
+                <w:sz w:val="18"/>
+                <w:szCs w:val="18"/>
               </w:rPr>
               <w:t xml:space="preserve"> 80</w:t>
             </w:r>
             <w:r>
               <w:rPr>
                 <w:color w:val="5B9BD5" w:themeColor="accent1"/>
-                <w:sz w:val="16"/>
-                <w:szCs w:val="16"/>
+                <w:sz w:val="18"/>
+                <w:szCs w:val="18"/>
               </w:rPr>
               <w:t>], if D between [0; 80], if R between [-40, 0], 0 if N or P.</w:t>
             </w:r>
@@ -1604,10 +1635,18 @@
             <w:pPr>
               <w:rPr>
                 <w:color w:val="5B9BD5" w:themeColor="accent1"/>
-                <w:sz w:val="16"/>
-                <w:szCs w:val="16"/>
-              </w:rPr>
-            </w:pPr>
+                <w:sz w:val="18"/>
+                <w:szCs w:val="18"/>
+              </w:rPr>
+            </w:pPr>
+            <w:r>
+              <w:rPr>
+                <w:color w:val="5B9BD5" w:themeColor="accent1"/>
+                <w:sz w:val="18"/>
+                <w:szCs w:val="18"/>
+              </w:rPr>
+              <w:t>No</w:t>
+            </w:r>
           </w:p>
         </w:tc>
         <w:tc>
@@ -1618,10 +1657,18 @@
             <w:pPr>
               <w:rPr>
                 <w:color w:val="5B9BD5" w:themeColor="accent1"/>
-                <w:sz w:val="16"/>
-                <w:szCs w:val="16"/>
-              </w:rPr>
-            </w:pPr>
+                <w:sz w:val="18"/>
+                <w:szCs w:val="18"/>
+              </w:rPr>
+            </w:pPr>
+            <w:r>
+              <w:rPr>
+                <w:color w:val="5B9BD5" w:themeColor="accent1"/>
+                <w:sz w:val="18"/>
+                <w:szCs w:val="18"/>
+              </w:rPr>
+              <w:t>No</w:t>
+            </w:r>
           </w:p>
         </w:tc>
         <w:tc>
@@ -1632,10 +1679,18 @@
             <w:pPr>
               <w:rPr>
                 <w:color w:val="5B9BD5" w:themeColor="accent1"/>
-                <w:sz w:val="16"/>
-                <w:szCs w:val="16"/>
-              </w:rPr>
-            </w:pPr>
+                <w:sz w:val="18"/>
+                <w:szCs w:val="18"/>
+              </w:rPr>
+            </w:pPr>
+            <w:r>
+              <w:rPr>
+                <w:color w:val="5B9BD5" w:themeColor="accent1"/>
+                <w:sz w:val="18"/>
+                <w:szCs w:val="18"/>
+              </w:rPr>
+              <w:t>No</w:t>
+            </w:r>
           </w:p>
         </w:tc>
       </w:tr>
@@ -1651,8 +1706,8 @@
           <w:p>
             <w:pPr>
               <w:rPr>
-                <w:sz w:val="16"/>
-                <w:szCs w:val="16"/>
+                <w:sz w:val="18"/>
+                <w:szCs w:val="18"/>
               </w:rPr>
             </w:pPr>
           </w:p>
@@ -1666,27 +1721,18 @@
           <w:p>
             <w:pPr>
               <w:rPr>
-                <w:sz w:val="16"/>
-                <w:szCs w:val="16"/>
+                <w:sz w:val="18"/>
+                <w:szCs w:val="18"/>
               </w:rPr>
             </w:pPr>
             <w:r>
               <w:rPr>
                 <w:b/>
                 <w:bCs/>
-                <w:sz w:val="16"/>
-                <w:szCs w:val="16"/>
-              </w:rPr>
-              <w:t xml:space="preserve">    </w:t>
-            </w:r>
-            <w:r>
-              <w:rPr>
-                <w:b/>
-                <w:bCs/>
-                <w:sz w:val="16"/>
-                <w:szCs w:val="16"/>
-              </w:rPr>
-              <w:t>The vehicle must not decelerate unintentionally</w:t>
+                <w:sz w:val="18"/>
+                <w:szCs w:val="18"/>
+              </w:rPr>
+              <w:t xml:space="preserve">    The vehicle must not decelerate unintentionally</w:t>
             </w:r>
           </w:p>
         </w:tc>
@@ -1698,49 +1744,17 @@
             <w:pPr>
               <w:rPr>
                 <w:color w:val="5B9BD5" w:themeColor="accent1"/>
-                <w:sz w:val="16"/>
-                <w:szCs w:val="16"/>
-              </w:rPr>
-            </w:pPr>
-            <w:r>
-              <w:rPr>
-                <w:color w:val="5B9BD5" w:themeColor="accent1"/>
-                <w:sz w:val="16"/>
-                <w:szCs w:val="16"/>
-              </w:rPr>
-              <w:t>SR1</w:t>
-            </w:r>
-            <w:r>
-              <w:rPr>
-                <w:color w:val="5B9BD5" w:themeColor="accent1"/>
-                <w:sz w:val="16"/>
-                <w:szCs w:val="16"/>
-              </w:rPr>
-              <w:t>:</w:t>
-            </w:r>
-            <w:r>
-              <w:rPr>
-                <w:color w:val="5B9BD5" w:themeColor="accent1"/>
-                <w:sz w:val="16"/>
-                <w:szCs w:val="16"/>
-              </w:rPr>
-              <w:t xml:space="preserve"> If the pedal position interpreted is not valid</w:t>
-            </w:r>
-            <w:r>
-              <w:rPr>
-                <w:color w:val="5B9BD5" w:themeColor="accent1"/>
-                <w:sz w:val="16"/>
-                <w:szCs w:val="16"/>
-              </w:rPr>
-              <w:t xml:space="preserve"> (between 0 and 1)</w:t>
-            </w:r>
-            <w:r>
-              <w:rPr>
-                <w:color w:val="5B9BD5" w:themeColor="accent1"/>
-                <w:sz w:val="16"/>
-                <w:szCs w:val="16"/>
-              </w:rPr>
-              <w:t>, the torque request is set to 0.</w:t>
+                <w:sz w:val="18"/>
+                <w:szCs w:val="18"/>
+              </w:rPr>
+            </w:pPr>
+            <w:r>
+              <w:rPr>
+                <w:color w:val="5B9BD5" w:themeColor="accent1"/>
+                <w:sz w:val="18"/>
+                <w:szCs w:val="18"/>
+              </w:rPr>
+              <w:t>SR1: If the pedal position interpreted is not valid (between 0 and 1), the torque request is set to 0.</w:t>
             </w:r>
           </w:p>
         </w:tc>
@@ -1752,10 +1766,18 @@
             <w:pPr>
               <w:rPr>
                 <w:color w:val="5B9BD5" w:themeColor="accent1"/>
-                <w:sz w:val="16"/>
-                <w:szCs w:val="16"/>
-              </w:rPr>
-            </w:pPr>
+                <w:sz w:val="18"/>
+                <w:szCs w:val="18"/>
+              </w:rPr>
+            </w:pPr>
+            <w:r>
+              <w:rPr>
+                <w:color w:val="5B9BD5" w:themeColor="accent1"/>
+                <w:sz w:val="18"/>
+                <w:szCs w:val="18"/>
+              </w:rPr>
+              <w:t>No</w:t>
+            </w:r>
           </w:p>
         </w:tc>
         <w:tc>
@@ -1766,10 +1788,18 @@
             <w:pPr>
               <w:rPr>
                 <w:color w:val="5B9BD5" w:themeColor="accent1"/>
-                <w:sz w:val="16"/>
-                <w:szCs w:val="16"/>
-              </w:rPr>
-            </w:pPr>
+                <w:sz w:val="18"/>
+                <w:szCs w:val="18"/>
+              </w:rPr>
+            </w:pPr>
+            <w:r>
+              <w:rPr>
+                <w:color w:val="5B9BD5" w:themeColor="accent1"/>
+                <w:sz w:val="18"/>
+                <w:szCs w:val="18"/>
+              </w:rPr>
+              <w:t>No</w:t>
+            </w:r>
           </w:p>
         </w:tc>
         <w:tc>
@@ -1780,10 +1810,18 @@
             <w:pPr>
               <w:rPr>
                 <w:color w:val="5B9BD5" w:themeColor="accent1"/>
-                <w:sz w:val="16"/>
-                <w:szCs w:val="16"/>
-              </w:rPr>
-            </w:pPr>
+                <w:sz w:val="18"/>
+                <w:szCs w:val="18"/>
+              </w:rPr>
+            </w:pPr>
+            <w:r>
+              <w:rPr>
+                <w:color w:val="5B9BD5" w:themeColor="accent1"/>
+                <w:sz w:val="18"/>
+                <w:szCs w:val="18"/>
+              </w:rPr>
+              <w:t>No</w:t>
+            </w:r>
           </w:p>
         </w:tc>
       </w:tr>
@@ -1799,8 +1837,8 @@
           <w:p>
             <w:pPr>
               <w:rPr>
-                <w:sz w:val="16"/>
-                <w:szCs w:val="16"/>
+                <w:sz w:val="18"/>
+                <w:szCs w:val="18"/>
               </w:rPr>
             </w:pPr>
           </w:p>
@@ -1813,8 +1851,8 @@
           <w:p>
             <w:pPr>
               <w:rPr>
-                <w:sz w:val="16"/>
-                <w:szCs w:val="16"/>
+                <w:sz w:val="18"/>
+                <w:szCs w:val="18"/>
               </w:rPr>
             </w:pPr>
           </w:p>
@@ -1827,15 +1865,15 @@
             <w:pPr>
               <w:rPr>
                 <w:color w:val="5B9BD5" w:themeColor="accent1"/>
-                <w:sz w:val="16"/>
-                <w:szCs w:val="16"/>
-              </w:rPr>
-            </w:pPr>
-            <w:r>
-              <w:rPr>
-                <w:color w:val="5B9BD5" w:themeColor="accent1"/>
-                <w:sz w:val="16"/>
-                <w:szCs w:val="16"/>
+                <w:sz w:val="18"/>
+                <w:szCs w:val="18"/>
+              </w:rPr>
+            </w:pPr>
+            <w:r>
+              <w:rPr>
+                <w:color w:val="5B9BD5" w:themeColor="accent1"/>
+                <w:sz w:val="18"/>
+                <w:szCs w:val="18"/>
               </w:rPr>
               <w:t>SR2: The torque should be limited in the correct interval depending on the current state: if B between [-80, 80], if D between [0; 80], if R between [-40, 0], 0 if N or P.</w:t>
             </w:r>
@@ -1849,10 +1887,18 @@
             <w:pPr>
               <w:rPr>
                 <w:color w:val="5B9BD5" w:themeColor="accent1"/>
-                <w:sz w:val="16"/>
-                <w:szCs w:val="16"/>
-              </w:rPr>
-            </w:pPr>
+                <w:sz w:val="18"/>
+                <w:szCs w:val="18"/>
+              </w:rPr>
+            </w:pPr>
+            <w:r>
+              <w:rPr>
+                <w:color w:val="5B9BD5" w:themeColor="accent1"/>
+                <w:sz w:val="18"/>
+                <w:szCs w:val="18"/>
+              </w:rPr>
+              <w:t>No</w:t>
+            </w:r>
           </w:p>
         </w:tc>
         <w:tc>
@@ -1863,10 +1909,18 @@
             <w:pPr>
               <w:rPr>
                 <w:color w:val="5B9BD5" w:themeColor="accent1"/>
-                <w:sz w:val="16"/>
-                <w:szCs w:val="16"/>
-              </w:rPr>
-            </w:pPr>
+                <w:sz w:val="18"/>
+                <w:szCs w:val="18"/>
+              </w:rPr>
+            </w:pPr>
+            <w:r>
+              <w:rPr>
+                <w:color w:val="5B9BD5" w:themeColor="accent1"/>
+                <w:sz w:val="18"/>
+                <w:szCs w:val="18"/>
+              </w:rPr>
+              <w:t>No</w:t>
+            </w:r>
           </w:p>
         </w:tc>
         <w:tc>
@@ -1877,16 +1931,24 @@
             <w:pPr>
               <w:rPr>
                 <w:color w:val="5B9BD5" w:themeColor="accent1"/>
-                <w:sz w:val="16"/>
-                <w:szCs w:val="16"/>
-              </w:rPr>
-            </w:pPr>
+                <w:sz w:val="18"/>
+                <w:szCs w:val="18"/>
+              </w:rPr>
+            </w:pPr>
+            <w:r>
+              <w:rPr>
+                <w:color w:val="5B9BD5" w:themeColor="accent1"/>
+                <w:sz w:val="18"/>
+                <w:szCs w:val="18"/>
+              </w:rPr>
+              <w:t>No</w:t>
+            </w:r>
           </w:p>
         </w:tc>
       </w:tr>
       <w:tr>
         <w:trPr>
-          <w:trHeight w:val="2405"/>
+          <w:trHeight w:val="1183"/>
         </w:trPr>
         <w:tc>
           <w:tcPr>
@@ -1896,8 +1958,8 @@
           <w:p>
             <w:pPr>
               <w:rPr>
-                <w:sz w:val="16"/>
-                <w:szCs w:val="16"/>
+                <w:sz w:val="18"/>
+                <w:szCs w:val="18"/>
               </w:rPr>
             </w:pPr>
           </w:p>
@@ -1911,18 +1973,36 @@
           <w:p>
             <w:pPr>
               <w:rPr>
-                <w:sz w:val="16"/>
-                <w:szCs w:val="16"/>
+                <w:sz w:val="18"/>
+                <w:szCs w:val="18"/>
               </w:rPr>
             </w:pPr>
             <w:r>
               <w:rPr>
                 <w:b/>
                 <w:bCs/>
-                <w:sz w:val="16"/>
-                <w:szCs w:val="16"/>
-              </w:rPr>
-              <w:t>The vehicle should be able to detect malfunctions to the warning system</w:t>
+                <w:sz w:val="18"/>
+                <w:szCs w:val="18"/>
+              </w:rPr>
+              <w:t xml:space="preserve">The vehicle should be able to detect malfunctions </w:t>
+            </w:r>
+            <w:r>
+              <w:rPr>
+                <w:b/>
+                <w:bCs/>
+                <w:sz w:val="18"/>
+                <w:szCs w:val="18"/>
+              </w:rPr>
+              <w:t>in</w:t>
+            </w:r>
+            <w:r>
+              <w:rPr>
+                <w:b/>
+                <w:bCs/>
+                <w:sz w:val="18"/>
+                <w:szCs w:val="18"/>
+              </w:rPr>
+              <w:t xml:space="preserve"> the warning system</w:t>
             </w:r>
           </w:p>
         </w:tc>
@@ -1934,39 +2014,23 @@
             <w:pPr>
               <w:rPr>
                 <w:color w:val="5B9BD5" w:themeColor="accent1"/>
-                <w:sz w:val="16"/>
-                <w:szCs w:val="16"/>
-              </w:rPr>
-            </w:pPr>
-            <w:r>
-              <w:rPr>
-                <w:color w:val="5B9BD5" w:themeColor="accent1"/>
-                <w:sz w:val="16"/>
-                <w:szCs w:val="16"/>
-              </w:rPr>
-              <w:t>SR1</w:t>
-            </w:r>
-            <w:r>
-              <w:rPr>
-                <w:color w:val="5B9BD5" w:themeColor="accent1"/>
-                <w:sz w:val="16"/>
-                <w:szCs w:val="16"/>
-              </w:rPr>
-              <w:t xml:space="preserve">: </w:t>
-            </w:r>
-            <w:r>
-              <w:rPr>
-                <w:color w:val="5B9BD5" w:themeColor="accent1"/>
-                <w:sz w:val="16"/>
-                <w:szCs w:val="16"/>
-              </w:rPr>
-              <w:t xml:space="preserve">Monitor the functionality of the warning system </w:t>
-            </w:r>
-            <w:r>
-              <w:rPr>
-                <w:color w:val="5B9BD5" w:themeColor="accent1"/>
-                <w:sz w:val="16"/>
-                <w:szCs w:val="16"/>
+                <w:sz w:val="18"/>
+                <w:szCs w:val="18"/>
+              </w:rPr>
+            </w:pPr>
+            <w:r>
+              <w:rPr>
+                <w:color w:val="5B9BD5" w:themeColor="accent1"/>
+                <w:sz w:val="18"/>
+                <w:szCs w:val="18"/>
+              </w:rPr>
+              <w:t xml:space="preserve">SR1: Monitor the functionality of the warning system </w:t>
+            </w:r>
+            <w:r>
+              <w:rPr>
+                <w:color w:val="5B9BD5" w:themeColor="accent1"/>
+                <w:sz w:val="18"/>
+                <w:szCs w:val="18"/>
               </w:rPr>
               <w:t>periodically with specific diagnostic routines.</w:t>
             </w:r>
@@ -1980,10 +2044,18 @@
             <w:pPr>
               <w:rPr>
                 <w:color w:val="5B9BD5" w:themeColor="accent1"/>
-                <w:sz w:val="16"/>
-                <w:szCs w:val="16"/>
-              </w:rPr>
-            </w:pPr>
+                <w:sz w:val="18"/>
+                <w:szCs w:val="18"/>
+              </w:rPr>
+            </w:pPr>
+            <w:r>
+              <w:rPr>
+                <w:color w:val="5B9BD5" w:themeColor="accent1"/>
+                <w:sz w:val="18"/>
+                <w:szCs w:val="18"/>
+              </w:rPr>
+              <w:t>No</w:t>
+            </w:r>
           </w:p>
         </w:tc>
         <w:tc>
@@ -1994,10 +2066,18 @@
             <w:pPr>
               <w:rPr>
                 <w:color w:val="5B9BD5" w:themeColor="accent1"/>
-                <w:sz w:val="16"/>
-                <w:szCs w:val="16"/>
-              </w:rPr>
-            </w:pPr>
+                <w:sz w:val="18"/>
+                <w:szCs w:val="18"/>
+              </w:rPr>
+            </w:pPr>
+            <w:r>
+              <w:rPr>
+                <w:color w:val="5B9BD5" w:themeColor="accent1"/>
+                <w:sz w:val="18"/>
+                <w:szCs w:val="18"/>
+              </w:rPr>
+              <w:t>No</w:t>
+            </w:r>
           </w:p>
         </w:tc>
         <w:tc>
@@ -2008,15 +2088,15 @@
             <w:pPr>
               <w:rPr>
                 <w:color w:val="5B9BD5" w:themeColor="accent1"/>
-                <w:sz w:val="16"/>
-                <w:szCs w:val="16"/>
-              </w:rPr>
-            </w:pPr>
-            <w:r>
-              <w:rPr>
-                <w:color w:val="5B9BD5" w:themeColor="accent1"/>
-                <w:sz w:val="16"/>
-                <w:szCs w:val="16"/>
+                <w:sz w:val="18"/>
+                <w:szCs w:val="18"/>
+              </w:rPr>
+            </w:pPr>
+            <w:r>
+              <w:rPr>
+                <w:color w:val="5B9BD5" w:themeColor="accent1"/>
+                <w:sz w:val="18"/>
+                <w:szCs w:val="18"/>
               </w:rPr>
               <w:t>No</w:t>
             </w:r>
@@ -2025,7 +2105,7 @@
       </w:tr>
       <w:tr>
         <w:trPr>
-          <w:trHeight w:val="2405"/>
+          <w:trHeight w:val="1257"/>
         </w:trPr>
         <w:tc>
           <w:tcPr>
@@ -2035,8 +2115,8 @@
           <w:p>
             <w:pPr>
               <w:rPr>
-                <w:sz w:val="16"/>
-                <w:szCs w:val="16"/>
+                <w:sz w:val="18"/>
+                <w:szCs w:val="18"/>
               </w:rPr>
             </w:pPr>
           </w:p>
@@ -2052,8 +2132,8 @@
               <w:rPr>
                 <w:b/>
                 <w:bCs/>
-                <w:sz w:val="16"/>
-                <w:szCs w:val="16"/>
+                <w:sz w:val="18"/>
+                <w:szCs w:val="18"/>
               </w:rPr>
             </w:pPr>
           </w:p>
@@ -2066,49 +2146,17 @@
             <w:pPr>
               <w:rPr>
                 <w:color w:val="5B9BD5" w:themeColor="accent1"/>
-                <w:sz w:val="16"/>
-                <w:szCs w:val="16"/>
-              </w:rPr>
-            </w:pPr>
-            <w:r>
-              <w:rPr>
-                <w:color w:val="5B9BD5" w:themeColor="accent1"/>
-                <w:sz w:val="16"/>
-                <w:szCs w:val="16"/>
-              </w:rPr>
-              <w:t>SR</w:t>
-            </w:r>
-            <w:r>
-              <w:rPr>
-                <w:color w:val="5B9BD5" w:themeColor="accent1"/>
-                <w:sz w:val="16"/>
-                <w:szCs w:val="16"/>
-              </w:rPr>
-              <w:t>2</w:t>
-            </w:r>
-            <w:r>
-              <w:rPr>
-                <w:color w:val="5B9BD5" w:themeColor="accent1"/>
-                <w:sz w:val="16"/>
-                <w:szCs w:val="16"/>
-              </w:rPr>
-              <w:t>: Notify the driver with a specific error message and activate a dashboard light if a</w:t>
-            </w:r>
-            <w:r>
-              <w:rPr>
-                <w:color w:val="5B9BD5" w:themeColor="accent1"/>
-                <w:sz w:val="16"/>
-                <w:szCs w:val="16"/>
-              </w:rPr>
-              <w:t xml:space="preserve"> warning</w:t>
-            </w:r>
-            <w:r>
-              <w:rPr>
-                <w:color w:val="5B9BD5" w:themeColor="accent1"/>
-                <w:sz w:val="16"/>
-                <w:szCs w:val="16"/>
-              </w:rPr>
-              <w:t xml:space="preserve"> malfunction is detected.</w:t>
+                <w:sz w:val="18"/>
+                <w:szCs w:val="18"/>
+              </w:rPr>
+            </w:pPr>
+            <w:r>
+              <w:rPr>
+                <w:color w:val="5B9BD5" w:themeColor="accent1"/>
+                <w:sz w:val="18"/>
+                <w:szCs w:val="18"/>
+              </w:rPr>
+              <w:t>SR2: Notify the driver with a specific error message and activate a dashboard light if a warning malfunction is detected.</w:t>
             </w:r>
           </w:p>
         </w:tc>
@@ -2120,10 +2168,18 @@
             <w:pPr>
               <w:rPr>
                 <w:color w:val="5B9BD5" w:themeColor="accent1"/>
-                <w:sz w:val="16"/>
-                <w:szCs w:val="16"/>
-              </w:rPr>
-            </w:pPr>
+                <w:sz w:val="18"/>
+                <w:szCs w:val="18"/>
+              </w:rPr>
+            </w:pPr>
+            <w:r>
+              <w:rPr>
+                <w:color w:val="5B9BD5" w:themeColor="accent1"/>
+                <w:sz w:val="18"/>
+                <w:szCs w:val="18"/>
+              </w:rPr>
+              <w:t>No</w:t>
+            </w:r>
           </w:p>
         </w:tc>
         <w:tc>
@@ -2134,10 +2190,18 @@
             <w:pPr>
               <w:rPr>
                 <w:color w:val="5B9BD5" w:themeColor="accent1"/>
-                <w:sz w:val="16"/>
-                <w:szCs w:val="16"/>
-              </w:rPr>
-            </w:pPr>
+                <w:sz w:val="18"/>
+                <w:szCs w:val="18"/>
+              </w:rPr>
+            </w:pPr>
+            <w:r>
+              <w:rPr>
+                <w:color w:val="5B9BD5" w:themeColor="accent1"/>
+                <w:sz w:val="18"/>
+                <w:szCs w:val="18"/>
+              </w:rPr>
+              <w:t>Warning lamp in the Cockpit-Display</w:t>
+            </w:r>
           </w:p>
         </w:tc>
         <w:tc>
@@ -2148,10 +2212,18 @@
             <w:pPr>
               <w:rPr>
                 <w:color w:val="5B9BD5" w:themeColor="accent1"/>
-                <w:sz w:val="16"/>
-                <w:szCs w:val="16"/>
-              </w:rPr>
-            </w:pPr>
+                <w:sz w:val="18"/>
+                <w:szCs w:val="18"/>
+              </w:rPr>
+            </w:pPr>
+            <w:r>
+              <w:rPr>
+                <w:color w:val="5B9BD5" w:themeColor="accent1"/>
+                <w:sz w:val="18"/>
+                <w:szCs w:val="18"/>
+              </w:rPr>
+              <w:t>No</w:t>
+            </w:r>
           </w:p>
         </w:tc>
       </w:tr>
@@ -2171,18 +2243,19 @@
         <w:footnoteReference w:id="1"/>
       </w:r>
     </w:p>
-    <w:p/>
     <w:p>
+      <w:pPr>
+        <w:pStyle w:val="Didascalia"/>
+      </w:pPr>
       <w:r>
         <w:rPr>
           <w:noProof/>
-          <w:color w:val="0070C0"/>
         </w:rPr>
         <w:drawing>
-          <wp:inline distT="0" distB="0" distL="0" distR="0" wp14:anchorId="55B6ECBA" wp14:editId="40A34111">
-            <wp:extent cx="5727700" cy="2989322"/>
-            <wp:effectExtent l="0" t="0" r="6350" b="0"/>
-            <wp:docPr id="1" name="Picture 1"/>
+          <wp:inline distT="0" distB="0" distL="0" distR="0" wp14:anchorId="51830D02" wp14:editId="49C9062C">
+            <wp:extent cx="5727700" cy="3883506"/>
+            <wp:effectExtent l="0" t="0" r="6350" b="3175"/>
+            <wp:docPr id="2" name="Immagine 2"/>
             <wp:cNvGraphicFramePr>
               <a:graphicFrameLocks xmlns:a="http://schemas.openxmlformats.org/drawingml/2006/main" noChangeAspect="1"/>
             </wp:cNvGraphicFramePr>
@@ -2190,11 +2263,11 @@
               <a:graphicData uri="http://schemas.openxmlformats.org/drawingml/2006/picture">
                 <pic:pic xmlns:pic="http://schemas.openxmlformats.org/drawingml/2006/picture">
                   <pic:nvPicPr>
-                    <pic:cNvPr id="1" name=""/>
+                    <pic:cNvPr id="2" name="Immagine 2"/>
                     <pic:cNvPicPr/>
                   </pic:nvPicPr>
                   <pic:blipFill>
-                    <a:blip r:embed="rId8"/>
+                    <a:blip r:embed="rId9"/>
                     <a:stretch>
                       <a:fillRect/>
                     </a:stretch>
@@ -2202,7 +2275,7 @@
                   <pic:spPr>
                     <a:xfrm>
                       <a:off x="0" y="0"/>
-                      <a:ext cx="5727700" cy="2989322"/>
+                      <a:ext cx="5727700" cy="3883506"/>
                     </a:xfrm>
                     <a:prstGeom prst="rect">
                       <a:avLst/>
@@ -2216,16 +2289,6 @@
       </w:r>
     </w:p>
     <w:p>
-      <w:r>
-        <w:t>Start from this image and modify what’s inside the One-pedal Management ECU block.</w:t>
-      </w:r>
-    </w:p>
-    <w:p>
-      <w:pPr>
-        <w:pStyle w:val="Didascalia"/>
-      </w:pPr>
-    </w:p>
-    <w:p>
       <w:pPr>
         <w:pStyle w:val="Didascalia"/>
       </w:pPr>
@@ -2314,6 +2377,23 @@
       </w:r>
       <w:r>
         <w:t>, the system switches to the safe state.</w:t>
+      </w:r>
+    </w:p>
+    <w:p>
+      <w:r>
+        <w:t xml:space="preserve">The </w:t>
+      </w:r>
+      <w:r>
+        <w:t>μ</w:t>
+      </w:r>
+      <w:r>
+        <w:t xml:space="preserve">C </w:t>
+      </w:r>
+      <w:r>
+        <w:t xml:space="preserve">can be replaced, in case of failure, </w:t>
+      </w:r>
+      <w:r>
+        <w:t>by a simpler circuit, called Emergency Dashboard Manager, that warns the driver of the failure.</w:t>
       </w:r>
     </w:p>
     <w:p>

</xml_diff>

<commit_message>
First approach at safety mechanisms implementation of Lab3
</commit_message>
<xml_diff>
--- a/Lab3/MBSD_Lab 3.docx
+++ b/Lab3/MBSD_Lab 3.docx
@@ -1,6 +1,6 @@
 
 <file path=word/document.xml><?xml version="1.0" encoding="utf-8"?>
-<w:document xmlns:wpc="http://schemas.microsoft.com/office/word/2010/wordprocessingCanvas" xmlns:cx="http://schemas.microsoft.com/office/drawing/2014/chartex" xmlns:cx1="http://schemas.microsoft.com/office/drawing/2015/9/8/chartex" xmlns:cx2="http://schemas.microsoft.com/office/drawing/2015/10/21/chartex" xmlns:cx3="http://schemas.microsoft.com/office/drawing/2016/5/9/chartex" xmlns:cx4="http://schemas.microsoft.com/office/drawing/2016/5/10/chartex" xmlns:cx5="http://schemas.microsoft.com/office/drawing/2016/5/11/chartex" xmlns:cx6="http://schemas.microsoft.com/office/drawing/2016/5/12/chartex" xmlns:cx7="http://schemas.microsoft.com/office/drawing/2016/5/13/chartex" xmlns:cx8="http://schemas.microsoft.com/office/drawing/2016/5/14/chartex" xmlns:mc="http://schemas.openxmlformats.org/markup-compatibility/2006" xmlns:aink="http://schemas.microsoft.com/office/drawing/2016/ink" xmlns:am3d="http://schemas.microsoft.com/office/drawing/2017/model3d" xmlns:o="urn:schemas-microsoft-com:office:office" xmlns:r="http://schemas.openxmlformats.org/officeDocument/2006/relationships" xmlns:m="http://schemas.openxmlformats.org/officeDocument/2006/math" xmlns:v="urn:schemas-microsoft-com:vml" xmlns:wp14="http://schemas.microsoft.com/office/word/2010/wordprocessingDrawing" xmlns:wp="http://schemas.openxmlformats.org/drawingml/2006/wordprocessingDrawing" xmlns:w10="urn:schemas-microsoft-com:office:word" xmlns:w="http://schemas.openxmlformats.org/wordprocessingml/2006/main" xmlns:w14="http://schemas.microsoft.com/office/word/2010/wordml" xmlns:w15="http://schemas.microsoft.com/office/word/2012/wordml" xmlns:w16cex="http://schemas.microsoft.com/office/word/2018/wordml/cex" xmlns:w16cid="http://schemas.microsoft.com/office/word/2016/wordml/cid" xmlns:w16="http://schemas.microsoft.com/office/word/2018/wordml" xmlns:w16sdtdh="http://schemas.microsoft.com/office/word/2020/wordml/sdtdatahash" xmlns:w16se="http://schemas.microsoft.com/office/word/2015/wordml/symex" xmlns:wpg="http://schemas.microsoft.com/office/word/2010/wordprocessingGroup" xmlns:wpi="http://schemas.microsoft.com/office/word/2010/wordprocessingInk" xmlns:wne="http://schemas.microsoft.com/office/word/2006/wordml" xmlns:wps="http://schemas.microsoft.com/office/word/2010/wordprocessingShape" mc:Ignorable="w14 w15 w16se w16cid w16 w16cex w16sdtdh wp14">
+<w:document xmlns:wpc="http://schemas.microsoft.com/office/word/2010/wordprocessingCanvas" xmlns:cx="http://schemas.microsoft.com/office/drawing/2014/chartex" xmlns:cx1="http://schemas.microsoft.com/office/drawing/2015/9/8/chartex" xmlns:cx2="http://schemas.microsoft.com/office/drawing/2015/10/21/chartex" xmlns:cx3="http://schemas.microsoft.com/office/drawing/2016/5/9/chartex" xmlns:cx4="http://schemas.microsoft.com/office/drawing/2016/5/10/chartex" xmlns:cx5="http://schemas.microsoft.com/office/drawing/2016/5/11/chartex" xmlns:cx6="http://schemas.microsoft.com/office/drawing/2016/5/12/chartex" xmlns:cx7="http://schemas.microsoft.com/office/drawing/2016/5/13/chartex" xmlns:cx8="http://schemas.microsoft.com/office/drawing/2016/5/14/chartex" xmlns:mc="http://schemas.openxmlformats.org/markup-compatibility/2006" xmlns:aink="http://schemas.microsoft.com/office/drawing/2016/ink" xmlns:am3d="http://schemas.microsoft.com/office/drawing/2017/model3d" xmlns:o="urn:schemas-microsoft-com:office:office" xmlns:oel="http://schemas.microsoft.com/office/2019/extlst" xmlns:r="http://schemas.openxmlformats.org/officeDocument/2006/relationships" xmlns:m="http://schemas.openxmlformats.org/officeDocument/2006/math" xmlns:v="urn:schemas-microsoft-com:vml" xmlns:wp14="http://schemas.microsoft.com/office/word/2010/wordprocessingDrawing" xmlns:wp="http://schemas.openxmlformats.org/drawingml/2006/wordprocessingDrawing" xmlns:w10="urn:schemas-microsoft-com:office:word" xmlns:w="http://schemas.openxmlformats.org/wordprocessingml/2006/main" xmlns:w14="http://schemas.microsoft.com/office/word/2010/wordml" xmlns:w15="http://schemas.microsoft.com/office/word/2012/wordml" xmlns:w16cex="http://schemas.microsoft.com/office/word/2018/wordml/cex" xmlns:w16cid="http://schemas.microsoft.com/office/word/2016/wordml/cid" xmlns:w16="http://schemas.microsoft.com/office/word/2018/wordml" xmlns:w16du="http://schemas.microsoft.com/office/word/2023/wordml/word16du" xmlns:w16sdtdh="http://schemas.microsoft.com/office/word/2020/wordml/sdtdatahash" xmlns:w16se="http://schemas.microsoft.com/office/word/2015/wordml/symex" xmlns:wpg="http://schemas.microsoft.com/office/word/2010/wordprocessingGroup" xmlns:wpi="http://schemas.microsoft.com/office/word/2010/wordprocessingInk" xmlns:wne="http://schemas.microsoft.com/office/word/2006/wordml" xmlns:wps="http://schemas.microsoft.com/office/word/2010/wordprocessingShape" mc:Ignorable="w14 w15 w16se w16cid w16 w16cex w16sdtdh w16du wp14">
   <w:body>
     <w:p>
       <w:pPr>
@@ -226,6 +226,7 @@
       </w:r>
     </w:p>
     <w:p>
+      <w:proofErr w:type="gramStart"/>
       <w:r>
         <w:rPr>
           <w:highlight w:val="yellow"/>
@@ -236,7 +237,14 @@
         <w:rPr>
           <w:highlight w:val="yellow"/>
         </w:rPr>
-        <w:t xml:space="preserve"> to be provided</w:t>
+        <w:t xml:space="preserve"> to</w:t>
+      </w:r>
+      <w:proofErr w:type="gramEnd"/>
+      <w:r>
+        <w:rPr>
+          <w:highlight w:val="yellow"/>
+        </w:rPr>
+        <w:t xml:space="preserve"> be provided</w:t>
       </w:r>
       <w:r>
         <w:rPr>
@@ -545,8 +553,8 @@
           <w:color w:val="0070C0"/>
         </w:rPr>
         <w:drawing>
-          <wp:inline distT="0" distB="0" distL="0" distR="0" wp14:anchorId="58E32571" wp14:editId="5C7F4A3F">
-            <wp:extent cx="5399047" cy="3619142"/>
+          <wp:inline distT="0" distB="0" distL="0" distR="0" wp14:anchorId="58E32571" wp14:editId="49D25341">
+            <wp:extent cx="5399047" cy="3619141"/>
             <wp:effectExtent l="0" t="0" r="0" b="635"/>
             <wp:docPr id="1" name="Picture 1"/>
             <wp:cNvGraphicFramePr>
@@ -568,7 +576,7 @@
                   <pic:spPr>
                     <a:xfrm>
                       <a:off x="0" y="0"/>
-                      <a:ext cx="5399047" cy="3619142"/>
+                      <a:ext cx="5399047" cy="3619141"/>
                     </a:xfrm>
                     <a:prstGeom prst="rect">
                       <a:avLst/>
@@ -829,8 +837,16 @@
               <w:rPr>
                 <w:color w:val="5B9BD5" w:themeColor="accent1"/>
               </w:rPr>
-              <w:t>100 ms</w:t>
-            </w:r>
+              <w:t xml:space="preserve">100 </w:t>
+            </w:r>
+            <w:proofErr w:type="spellStart"/>
+            <w:r>
+              <w:rPr>
+                <w:color w:val="5B9BD5" w:themeColor="accent1"/>
+              </w:rPr>
+              <w:t>ms</w:t>
+            </w:r>
+            <w:proofErr w:type="spellEnd"/>
           </w:p>
         </w:tc>
         <w:tc>
@@ -945,8 +961,16 @@
               <w:rPr>
                 <w:color w:val="5B9BD5" w:themeColor="accent1"/>
               </w:rPr>
-              <w:t>100 ms</w:t>
-            </w:r>
+              <w:t xml:space="preserve">100 </w:t>
+            </w:r>
+            <w:proofErr w:type="spellStart"/>
+            <w:r>
+              <w:rPr>
+                <w:color w:val="5B9BD5" w:themeColor="accent1"/>
+              </w:rPr>
+              <w:t>ms</w:t>
+            </w:r>
+            <w:proofErr w:type="spellEnd"/>
           </w:p>
         </w:tc>
         <w:tc>
@@ -1055,8 +1079,16 @@
               <w:rPr>
                 <w:color w:val="5B9BD5" w:themeColor="accent1"/>
               </w:rPr>
-              <w:t>100 ms</w:t>
-            </w:r>
+              <w:t xml:space="preserve">100 </w:t>
+            </w:r>
+            <w:proofErr w:type="spellStart"/>
+            <w:r>
+              <w:rPr>
+                <w:color w:val="5B9BD5" w:themeColor="accent1"/>
+              </w:rPr>
+              <w:t>ms</w:t>
+            </w:r>
+            <w:proofErr w:type="spellEnd"/>
           </w:p>
         </w:tc>
         <w:tc>
@@ -1348,7 +1380,7 @@
       <w:tr>
         <w:trPr>
           <w:cantSplit/>
-          <w:trHeight w:val="1489"/>
+          <w:trHeight w:val="1257"/>
         </w:trPr>
         <w:tc>
           <w:tcPr>
@@ -1504,7 +1536,7 @@
                 <w:sz w:val="18"/>
                 <w:szCs w:val="18"/>
               </w:rPr>
-              <w:t>No</w:t>
+              <w:t>Hydraulic braking system</w:t>
             </w:r>
           </w:p>
         </w:tc>
@@ -1689,7 +1721,7 @@
                 <w:sz w:val="18"/>
                 <w:szCs w:val="18"/>
               </w:rPr>
-              <w:t>No</w:t>
+              <w:t>Hydraulic braking system</w:t>
             </w:r>
           </w:p>
         </w:tc>
@@ -1827,7 +1859,7 @@
       </w:tr>
       <w:tr>
         <w:trPr>
-          <w:trHeight w:val="1189"/>
+          <w:trHeight w:val="2343"/>
         </w:trPr>
         <w:tc>
           <w:tcPr>
@@ -1948,7 +1980,7 @@
       </w:tr>
       <w:tr>
         <w:trPr>
-          <w:trHeight w:val="1183"/>
+          <w:trHeight w:val="1621"/>
         </w:trPr>
         <w:tc>
           <w:tcPr>
@@ -2105,7 +2137,7 @@
       </w:tr>
       <w:tr>
         <w:trPr>
-          <w:trHeight w:val="1257"/>
+          <w:trHeight w:val="1852"/>
         </w:trPr>
         <w:tc>
           <w:tcPr>
@@ -2252,9 +2284,9 @@
           <w:noProof/>
         </w:rPr>
         <w:drawing>
-          <wp:inline distT="0" distB="0" distL="0" distR="0" wp14:anchorId="51830D02" wp14:editId="49C9062C">
-            <wp:extent cx="5727700" cy="3883506"/>
-            <wp:effectExtent l="0" t="0" r="6350" b="3175"/>
+          <wp:inline distT="0" distB="0" distL="0" distR="0" wp14:anchorId="51830D02" wp14:editId="0B82C7DB">
+            <wp:extent cx="5727699" cy="3883506"/>
+            <wp:effectExtent l="0" t="0" r="6985" b="3175"/>
             <wp:docPr id="2" name="Immagine 2"/>
             <wp:cNvGraphicFramePr>
               <a:graphicFrameLocks xmlns:a="http://schemas.openxmlformats.org/drawingml/2006/main" noChangeAspect="1"/>
@@ -2275,7 +2307,7 @@
                   <pic:spPr>
                     <a:xfrm>
                       <a:off x="0" y="0"/>
-                      <a:ext cx="5727700" cy="3883506"/>
+                      <a:ext cx="5727699" cy="3883506"/>
                     </a:xfrm>
                     <a:prstGeom prst="rect">
                       <a:avLst/>
@@ -2292,11 +2324,6 @@
       <w:pPr>
         <w:pStyle w:val="Didascalia"/>
       </w:pPr>
-    </w:p>
-    <w:p>
-      <w:pPr>
-        <w:pStyle w:val="Didascalia"/>
-      </w:pPr>
       <w:r>
         <w:t xml:space="preserve">Figure </w:t>
       </w:r>
@@ -2370,12 +2397,27 @@
     </w:p>
     <w:p>
       <w:r>
-        <w:t xml:space="preserve">The system can have at least 2 circuitries that can read the pedal position at the same time. </w:t>
-      </w:r>
-      <w:r>
-        <w:t>In case of mismatching</w:t>
-      </w:r>
-      <w:r>
+        <w:t>The system can have at least 2 circuitries that can read the pedal position at the same time</w:t>
+      </w:r>
+      <w:r>
+        <w:t xml:space="preserve">; </w:t>
+      </w:r>
+      <w:r>
+        <w:rPr>
+          <w:highlight w:val="yellow"/>
+        </w:rPr>
+        <w:t>i</w:t>
+      </w:r>
+      <w:r>
+        <w:rPr>
+          <w:highlight w:val="yellow"/>
+        </w:rPr>
+        <w:t>n case of mismatching</w:t>
+      </w:r>
+      <w:r>
+        <w:rPr>
+          <w:highlight w:val="yellow"/>
+        </w:rPr>
         <w:t>, the system switches to the safe state.</w:t>
       </w:r>
     </w:p>
@@ -2383,17 +2425,25 @@
       <w:r>
         <w:t xml:space="preserve">The </w:t>
       </w:r>
+      <w:proofErr w:type="spellStart"/>
       <w:r>
         <w:t>μ</w:t>
       </w:r>
       <w:r>
-        <w:t xml:space="preserve">C </w:t>
+        <w:t>C</w:t>
+      </w:r>
+      <w:proofErr w:type="spellEnd"/>
+      <w:r>
+        <w:t xml:space="preserve"> </w:t>
       </w:r>
       <w:r>
         <w:t xml:space="preserve">can be replaced, in case of failure, </w:t>
       </w:r>
       <w:r>
-        <w:t>by a simpler circuit, called Emergency Dashboard Manager, that warns the driver of the failure.</w:t>
+        <w:t>by a simpler circuit, called Emergency Dashboard Manager, that warns the driver of the failure</w:t>
+      </w:r>
+      <w:r>
+        <w:t xml:space="preserve"> and sets the torque request to zero.</w:t>
       </w:r>
     </w:p>
     <w:p>
@@ -2481,7 +2531,7 @@
 </file>
 
 <file path=word/endnotes.xml><?xml version="1.0" encoding="utf-8"?>
-<w:endnotes xmlns:wpc="http://schemas.microsoft.com/office/word/2010/wordprocessingCanvas" xmlns:cx="http://schemas.microsoft.com/office/drawing/2014/chartex" xmlns:cx1="http://schemas.microsoft.com/office/drawing/2015/9/8/chartex" xmlns:cx2="http://schemas.microsoft.com/office/drawing/2015/10/21/chartex" xmlns:cx3="http://schemas.microsoft.com/office/drawing/2016/5/9/chartex" xmlns:cx4="http://schemas.microsoft.com/office/drawing/2016/5/10/chartex" xmlns:cx5="http://schemas.microsoft.com/office/drawing/2016/5/11/chartex" xmlns:cx6="http://schemas.microsoft.com/office/drawing/2016/5/12/chartex" xmlns:cx7="http://schemas.microsoft.com/office/drawing/2016/5/13/chartex" xmlns:cx8="http://schemas.microsoft.com/office/drawing/2016/5/14/chartex" xmlns:mc="http://schemas.openxmlformats.org/markup-compatibility/2006" xmlns:aink="http://schemas.microsoft.com/office/drawing/2016/ink" xmlns:am3d="http://schemas.microsoft.com/office/drawing/2017/model3d" xmlns:o="urn:schemas-microsoft-com:office:office" xmlns:r="http://schemas.openxmlformats.org/officeDocument/2006/relationships" xmlns:m="http://schemas.openxmlformats.org/officeDocument/2006/math" xmlns:v="urn:schemas-microsoft-com:vml" xmlns:wp14="http://schemas.microsoft.com/office/word/2010/wordprocessingDrawing" xmlns:wp="http://schemas.openxmlformats.org/drawingml/2006/wordprocessingDrawing" xmlns:w10="urn:schemas-microsoft-com:office:word" xmlns:w="http://schemas.openxmlformats.org/wordprocessingml/2006/main" xmlns:w14="http://schemas.microsoft.com/office/word/2010/wordml" xmlns:w15="http://schemas.microsoft.com/office/word/2012/wordml" xmlns:w16cex="http://schemas.microsoft.com/office/word/2018/wordml/cex" xmlns:w16cid="http://schemas.microsoft.com/office/word/2016/wordml/cid" xmlns:w16="http://schemas.microsoft.com/office/word/2018/wordml" xmlns:w16sdtdh="http://schemas.microsoft.com/office/word/2020/wordml/sdtdatahash" xmlns:w16se="http://schemas.microsoft.com/office/word/2015/wordml/symex" xmlns:wpg="http://schemas.microsoft.com/office/word/2010/wordprocessingGroup" xmlns:wpi="http://schemas.microsoft.com/office/word/2010/wordprocessingInk" xmlns:wne="http://schemas.microsoft.com/office/word/2006/wordml" xmlns:wps="http://schemas.microsoft.com/office/word/2010/wordprocessingShape" mc:Ignorable="w14 w15 w16se w16cid w16 w16cex w16sdtdh wp14">
+<w:endnotes xmlns:wpc="http://schemas.microsoft.com/office/word/2010/wordprocessingCanvas" xmlns:cx="http://schemas.microsoft.com/office/drawing/2014/chartex" xmlns:cx1="http://schemas.microsoft.com/office/drawing/2015/9/8/chartex" xmlns:cx2="http://schemas.microsoft.com/office/drawing/2015/10/21/chartex" xmlns:cx3="http://schemas.microsoft.com/office/drawing/2016/5/9/chartex" xmlns:cx4="http://schemas.microsoft.com/office/drawing/2016/5/10/chartex" xmlns:cx5="http://schemas.microsoft.com/office/drawing/2016/5/11/chartex" xmlns:cx6="http://schemas.microsoft.com/office/drawing/2016/5/12/chartex" xmlns:cx7="http://schemas.microsoft.com/office/drawing/2016/5/13/chartex" xmlns:cx8="http://schemas.microsoft.com/office/drawing/2016/5/14/chartex" xmlns:mc="http://schemas.openxmlformats.org/markup-compatibility/2006" xmlns:aink="http://schemas.microsoft.com/office/drawing/2016/ink" xmlns:am3d="http://schemas.microsoft.com/office/drawing/2017/model3d" xmlns:o="urn:schemas-microsoft-com:office:office" xmlns:oel="http://schemas.microsoft.com/office/2019/extlst" xmlns:r="http://schemas.openxmlformats.org/officeDocument/2006/relationships" xmlns:m="http://schemas.openxmlformats.org/officeDocument/2006/math" xmlns:v="urn:schemas-microsoft-com:vml" xmlns:wp14="http://schemas.microsoft.com/office/word/2010/wordprocessingDrawing" xmlns:wp="http://schemas.openxmlformats.org/drawingml/2006/wordprocessingDrawing" xmlns:w10="urn:schemas-microsoft-com:office:word" xmlns:w="http://schemas.openxmlformats.org/wordprocessingml/2006/main" xmlns:w14="http://schemas.microsoft.com/office/word/2010/wordml" xmlns:w15="http://schemas.microsoft.com/office/word/2012/wordml" xmlns:w16cex="http://schemas.microsoft.com/office/word/2018/wordml/cex" xmlns:w16cid="http://schemas.microsoft.com/office/word/2016/wordml/cid" xmlns:w16="http://schemas.microsoft.com/office/word/2018/wordml" xmlns:w16du="http://schemas.microsoft.com/office/word/2023/wordml/word16du" xmlns:w16sdtdh="http://schemas.microsoft.com/office/word/2020/wordml/sdtdatahash" xmlns:w16se="http://schemas.microsoft.com/office/word/2015/wordml/symex" xmlns:wpg="http://schemas.microsoft.com/office/word/2010/wordprocessingGroup" xmlns:wpi="http://schemas.microsoft.com/office/word/2010/wordprocessingInk" xmlns:wne="http://schemas.microsoft.com/office/word/2006/wordml" xmlns:wps="http://schemas.microsoft.com/office/word/2010/wordprocessingShape" mc:Ignorable="w14 w15 w16se w16cid w16 w16cex w16sdtdh w16du wp14">
   <w:endnote w:type="separator" w:id="-1">
     <w:p>
       <w:r>
@@ -2500,7 +2550,7 @@
 </file>
 
 <file path=word/footnotes.xml><?xml version="1.0" encoding="utf-8"?>
-<w:footnotes xmlns:wpc="http://schemas.microsoft.com/office/word/2010/wordprocessingCanvas" xmlns:cx="http://schemas.microsoft.com/office/drawing/2014/chartex" xmlns:cx1="http://schemas.microsoft.com/office/drawing/2015/9/8/chartex" xmlns:cx2="http://schemas.microsoft.com/office/drawing/2015/10/21/chartex" xmlns:cx3="http://schemas.microsoft.com/office/drawing/2016/5/9/chartex" xmlns:cx4="http://schemas.microsoft.com/office/drawing/2016/5/10/chartex" xmlns:cx5="http://schemas.microsoft.com/office/drawing/2016/5/11/chartex" xmlns:cx6="http://schemas.microsoft.com/office/drawing/2016/5/12/chartex" xmlns:cx7="http://schemas.microsoft.com/office/drawing/2016/5/13/chartex" xmlns:cx8="http://schemas.microsoft.com/office/drawing/2016/5/14/chartex" xmlns:mc="http://schemas.openxmlformats.org/markup-compatibility/2006" xmlns:aink="http://schemas.microsoft.com/office/drawing/2016/ink" xmlns:am3d="http://schemas.microsoft.com/office/drawing/2017/model3d" xmlns:o="urn:schemas-microsoft-com:office:office" xmlns:r="http://schemas.openxmlformats.org/officeDocument/2006/relationships" xmlns:m="http://schemas.openxmlformats.org/officeDocument/2006/math" xmlns:v="urn:schemas-microsoft-com:vml" xmlns:wp14="http://schemas.microsoft.com/office/word/2010/wordprocessingDrawing" xmlns:wp="http://schemas.openxmlformats.org/drawingml/2006/wordprocessingDrawing" xmlns:w10="urn:schemas-microsoft-com:office:word" xmlns:w="http://schemas.openxmlformats.org/wordprocessingml/2006/main" xmlns:w14="http://schemas.microsoft.com/office/word/2010/wordml" xmlns:w15="http://schemas.microsoft.com/office/word/2012/wordml" xmlns:w16cex="http://schemas.microsoft.com/office/word/2018/wordml/cex" xmlns:w16cid="http://schemas.microsoft.com/office/word/2016/wordml/cid" xmlns:w16="http://schemas.microsoft.com/office/word/2018/wordml" xmlns:w16sdtdh="http://schemas.microsoft.com/office/word/2020/wordml/sdtdatahash" xmlns:w16se="http://schemas.microsoft.com/office/word/2015/wordml/symex" xmlns:wpg="http://schemas.microsoft.com/office/word/2010/wordprocessingGroup" xmlns:wpi="http://schemas.microsoft.com/office/word/2010/wordprocessingInk" xmlns:wne="http://schemas.microsoft.com/office/word/2006/wordml" xmlns:wps="http://schemas.microsoft.com/office/word/2010/wordprocessingShape" mc:Ignorable="w14 w15 w16se w16cid w16 w16cex w16sdtdh wp14">
+<w:footnotes xmlns:wpc="http://schemas.microsoft.com/office/word/2010/wordprocessingCanvas" xmlns:cx="http://schemas.microsoft.com/office/drawing/2014/chartex" xmlns:cx1="http://schemas.microsoft.com/office/drawing/2015/9/8/chartex" xmlns:cx2="http://schemas.microsoft.com/office/drawing/2015/10/21/chartex" xmlns:cx3="http://schemas.microsoft.com/office/drawing/2016/5/9/chartex" xmlns:cx4="http://schemas.microsoft.com/office/drawing/2016/5/10/chartex" xmlns:cx5="http://schemas.microsoft.com/office/drawing/2016/5/11/chartex" xmlns:cx6="http://schemas.microsoft.com/office/drawing/2016/5/12/chartex" xmlns:cx7="http://schemas.microsoft.com/office/drawing/2016/5/13/chartex" xmlns:cx8="http://schemas.microsoft.com/office/drawing/2016/5/14/chartex" xmlns:mc="http://schemas.openxmlformats.org/markup-compatibility/2006" xmlns:aink="http://schemas.microsoft.com/office/drawing/2016/ink" xmlns:am3d="http://schemas.microsoft.com/office/drawing/2017/model3d" xmlns:o="urn:schemas-microsoft-com:office:office" xmlns:oel="http://schemas.microsoft.com/office/2019/extlst" xmlns:r="http://schemas.openxmlformats.org/officeDocument/2006/relationships" xmlns:m="http://schemas.openxmlformats.org/officeDocument/2006/math" xmlns:v="urn:schemas-microsoft-com:vml" xmlns:wp14="http://schemas.microsoft.com/office/word/2010/wordprocessingDrawing" xmlns:wp="http://schemas.openxmlformats.org/drawingml/2006/wordprocessingDrawing" xmlns:w10="urn:schemas-microsoft-com:office:word" xmlns:w="http://schemas.openxmlformats.org/wordprocessingml/2006/main" xmlns:w14="http://schemas.microsoft.com/office/word/2010/wordml" xmlns:w15="http://schemas.microsoft.com/office/word/2012/wordml" xmlns:w16cex="http://schemas.microsoft.com/office/word/2018/wordml/cex" xmlns:w16cid="http://schemas.microsoft.com/office/word/2016/wordml/cid" xmlns:w16="http://schemas.microsoft.com/office/word/2018/wordml" xmlns:w16du="http://schemas.microsoft.com/office/word/2023/wordml/word16du" xmlns:w16sdtdh="http://schemas.microsoft.com/office/word/2020/wordml/sdtdatahash" xmlns:w16se="http://schemas.microsoft.com/office/word/2015/wordml/symex" xmlns:wpg="http://schemas.microsoft.com/office/word/2010/wordprocessingGroup" xmlns:wpi="http://schemas.microsoft.com/office/word/2010/wordprocessingInk" xmlns:wne="http://schemas.microsoft.com/office/word/2006/wordml" xmlns:wps="http://schemas.microsoft.com/office/word/2010/wordprocessingShape" mc:Ignorable="w14 w15 w16se w16cid w16 w16cex w16sdtdh w16du wp14">
   <w:footnote w:type="separator" w:id="-1">
     <w:p>
       <w:r>
@@ -2636,7 +2686,7 @@
 </file>
 
 <file path=word/numbering.xml><?xml version="1.0" encoding="utf-8"?>
-<w:numbering xmlns:wpc="http://schemas.microsoft.com/office/word/2010/wordprocessingCanvas" xmlns:cx="http://schemas.microsoft.com/office/drawing/2014/chartex" xmlns:cx1="http://schemas.microsoft.com/office/drawing/2015/9/8/chartex" xmlns:cx2="http://schemas.microsoft.com/office/drawing/2015/10/21/chartex" xmlns:cx3="http://schemas.microsoft.com/office/drawing/2016/5/9/chartex" xmlns:cx4="http://schemas.microsoft.com/office/drawing/2016/5/10/chartex" xmlns:cx5="http://schemas.microsoft.com/office/drawing/2016/5/11/chartex" xmlns:cx6="http://schemas.microsoft.com/office/drawing/2016/5/12/chartex" xmlns:cx7="http://schemas.microsoft.com/office/drawing/2016/5/13/chartex" xmlns:cx8="http://schemas.microsoft.com/office/drawing/2016/5/14/chartex" xmlns:mc="http://schemas.openxmlformats.org/markup-compatibility/2006" xmlns:aink="http://schemas.microsoft.com/office/drawing/2016/ink" xmlns:am3d="http://schemas.microsoft.com/office/drawing/2017/model3d" xmlns:o="urn:schemas-microsoft-com:office:office" xmlns:r="http://schemas.openxmlformats.org/officeDocument/2006/relationships" xmlns:m="http://schemas.openxmlformats.org/officeDocument/2006/math" xmlns:v="urn:schemas-microsoft-com:vml" xmlns:wp14="http://schemas.microsoft.com/office/word/2010/wordprocessingDrawing" xmlns:wp="http://schemas.openxmlformats.org/drawingml/2006/wordprocessingDrawing" xmlns:w10="urn:schemas-microsoft-com:office:word" xmlns:w="http://schemas.openxmlformats.org/wordprocessingml/2006/main" xmlns:w14="http://schemas.microsoft.com/office/word/2010/wordml" xmlns:w15="http://schemas.microsoft.com/office/word/2012/wordml" xmlns:w16cex="http://schemas.microsoft.com/office/word/2018/wordml/cex" xmlns:w16cid="http://schemas.microsoft.com/office/word/2016/wordml/cid" xmlns:w16="http://schemas.microsoft.com/office/word/2018/wordml" xmlns:w16sdtdh="http://schemas.microsoft.com/office/word/2020/wordml/sdtdatahash" xmlns:w16se="http://schemas.microsoft.com/office/word/2015/wordml/symex" xmlns:wpg="http://schemas.microsoft.com/office/word/2010/wordprocessingGroup" xmlns:wpi="http://schemas.microsoft.com/office/word/2010/wordprocessingInk" xmlns:wne="http://schemas.microsoft.com/office/word/2006/wordml" xmlns:wps="http://schemas.microsoft.com/office/word/2010/wordprocessingShape" mc:Ignorable="w14 w15 w16se w16cid w16 w16cex w16sdtdh wp14">
+<w:numbering xmlns:wpc="http://schemas.microsoft.com/office/word/2010/wordprocessingCanvas" xmlns:cx="http://schemas.microsoft.com/office/drawing/2014/chartex" xmlns:cx1="http://schemas.microsoft.com/office/drawing/2015/9/8/chartex" xmlns:cx2="http://schemas.microsoft.com/office/drawing/2015/10/21/chartex" xmlns:cx3="http://schemas.microsoft.com/office/drawing/2016/5/9/chartex" xmlns:cx4="http://schemas.microsoft.com/office/drawing/2016/5/10/chartex" xmlns:cx5="http://schemas.microsoft.com/office/drawing/2016/5/11/chartex" xmlns:cx6="http://schemas.microsoft.com/office/drawing/2016/5/12/chartex" xmlns:cx7="http://schemas.microsoft.com/office/drawing/2016/5/13/chartex" xmlns:cx8="http://schemas.microsoft.com/office/drawing/2016/5/14/chartex" xmlns:mc="http://schemas.openxmlformats.org/markup-compatibility/2006" xmlns:aink="http://schemas.microsoft.com/office/drawing/2016/ink" xmlns:am3d="http://schemas.microsoft.com/office/drawing/2017/model3d" xmlns:o="urn:schemas-microsoft-com:office:office" xmlns:oel="http://schemas.microsoft.com/office/2019/extlst" xmlns:r="http://schemas.openxmlformats.org/officeDocument/2006/relationships" xmlns:m="http://schemas.openxmlformats.org/officeDocument/2006/math" xmlns:v="urn:schemas-microsoft-com:vml" xmlns:wp14="http://schemas.microsoft.com/office/word/2010/wordprocessingDrawing" xmlns:wp="http://schemas.openxmlformats.org/drawingml/2006/wordprocessingDrawing" xmlns:w10="urn:schemas-microsoft-com:office:word" xmlns:w="http://schemas.openxmlformats.org/wordprocessingml/2006/main" xmlns:w14="http://schemas.microsoft.com/office/word/2010/wordml" xmlns:w15="http://schemas.microsoft.com/office/word/2012/wordml" xmlns:w16cex="http://schemas.microsoft.com/office/word/2018/wordml/cex" xmlns:w16cid="http://schemas.microsoft.com/office/word/2016/wordml/cid" xmlns:w16="http://schemas.microsoft.com/office/word/2018/wordml" xmlns:w16du="http://schemas.microsoft.com/office/word/2023/wordml/word16du" xmlns:w16sdtdh="http://schemas.microsoft.com/office/word/2020/wordml/sdtdatahash" xmlns:w16se="http://schemas.microsoft.com/office/word/2015/wordml/symex" xmlns:wpg="http://schemas.microsoft.com/office/word/2010/wordprocessingGroup" xmlns:wpi="http://schemas.microsoft.com/office/word/2010/wordprocessingInk" xmlns:wne="http://schemas.microsoft.com/office/word/2006/wordml" xmlns:wps="http://schemas.microsoft.com/office/word/2010/wordprocessingShape" mc:Ignorable="w14 w15 w16se w16cid w16 w16cex w16sdtdh w16du wp14">
   <w:abstractNum w:abstractNumId="0" w15:restartNumberingAfterBreak="0">
     <w:nsid w:val="059A2662"/>
     <w:multiLevelType w:val="hybridMultilevel"/>
@@ -4480,62 +4530,62 @@
       </w:rPr>
     </w:lvl>
   </w:abstractNum>
-  <w:num w:numId="1">
+  <w:num w:numId="1" w16cid:durableId="1441027353">
     <w:abstractNumId w:val="9"/>
   </w:num>
-  <w:num w:numId="2">
+  <w:num w:numId="2" w16cid:durableId="257757111">
     <w:abstractNumId w:val="2"/>
   </w:num>
-  <w:num w:numId="3">
+  <w:num w:numId="3" w16cid:durableId="1444229868">
     <w:abstractNumId w:val="15"/>
   </w:num>
-  <w:num w:numId="4">
+  <w:num w:numId="4" w16cid:durableId="1487360300">
     <w:abstractNumId w:val="6"/>
   </w:num>
-  <w:num w:numId="5">
+  <w:num w:numId="5" w16cid:durableId="1791586023">
     <w:abstractNumId w:val="1"/>
   </w:num>
-  <w:num w:numId="6">
+  <w:num w:numId="6" w16cid:durableId="1085800998">
     <w:abstractNumId w:val="3"/>
   </w:num>
-  <w:num w:numId="7">
+  <w:num w:numId="7" w16cid:durableId="1166821326">
     <w:abstractNumId w:val="11"/>
   </w:num>
-  <w:num w:numId="8">
+  <w:num w:numId="8" w16cid:durableId="993945601">
     <w:abstractNumId w:val="14"/>
   </w:num>
-  <w:num w:numId="9">
+  <w:num w:numId="9" w16cid:durableId="1242835424">
     <w:abstractNumId w:val="7"/>
   </w:num>
-  <w:num w:numId="10">
+  <w:num w:numId="10" w16cid:durableId="849876555">
     <w:abstractNumId w:val="5"/>
   </w:num>
-  <w:num w:numId="11">
+  <w:num w:numId="11" w16cid:durableId="924267406">
     <w:abstractNumId w:val="0"/>
   </w:num>
-  <w:num w:numId="12">
+  <w:num w:numId="12" w16cid:durableId="345446971">
     <w:abstractNumId w:val="12"/>
   </w:num>
-  <w:num w:numId="13">
+  <w:num w:numId="13" w16cid:durableId="1227256590">
     <w:abstractNumId w:val="8"/>
   </w:num>
-  <w:num w:numId="14">
+  <w:num w:numId="14" w16cid:durableId="24331924">
     <w:abstractNumId w:val="4"/>
   </w:num>
-  <w:num w:numId="15">
+  <w:num w:numId="15" w16cid:durableId="1247032661">
     <w:abstractNumId w:val="16"/>
   </w:num>
-  <w:num w:numId="16">
+  <w:num w:numId="16" w16cid:durableId="1806895289">
     <w:abstractNumId w:val="13"/>
   </w:num>
-  <w:num w:numId="17">
+  <w:num w:numId="17" w16cid:durableId="1636712737">
     <w:abstractNumId w:val="10"/>
   </w:num>
 </w:numbering>
 </file>
 
 <file path=word/styles.xml><?xml version="1.0" encoding="utf-8"?>
-<w:styles xmlns:mc="http://schemas.openxmlformats.org/markup-compatibility/2006" xmlns:r="http://schemas.openxmlformats.org/officeDocument/2006/relationships" xmlns:w="http://schemas.openxmlformats.org/wordprocessingml/2006/main" xmlns:w14="http://schemas.microsoft.com/office/word/2010/wordml" xmlns:w15="http://schemas.microsoft.com/office/word/2012/wordml" xmlns:w16cex="http://schemas.microsoft.com/office/word/2018/wordml/cex" xmlns:w16cid="http://schemas.microsoft.com/office/word/2016/wordml/cid" xmlns:w16="http://schemas.microsoft.com/office/word/2018/wordml" xmlns:w16sdtdh="http://schemas.microsoft.com/office/word/2020/wordml/sdtdatahash" xmlns:w16se="http://schemas.microsoft.com/office/word/2015/wordml/symex" mc:Ignorable="w14 w15 w16se w16cid w16 w16cex w16sdtdh">
+<w:styles xmlns:mc="http://schemas.openxmlformats.org/markup-compatibility/2006" xmlns:r="http://schemas.openxmlformats.org/officeDocument/2006/relationships" xmlns:w="http://schemas.openxmlformats.org/wordprocessingml/2006/main" xmlns:w14="http://schemas.microsoft.com/office/word/2010/wordml" xmlns:w15="http://schemas.microsoft.com/office/word/2012/wordml" xmlns:w16cex="http://schemas.microsoft.com/office/word/2018/wordml/cex" xmlns:w16cid="http://schemas.microsoft.com/office/word/2016/wordml/cid" xmlns:w16="http://schemas.microsoft.com/office/word/2018/wordml" xmlns:w16du="http://schemas.microsoft.com/office/word/2023/wordml/word16du" xmlns:w16sdtdh="http://schemas.microsoft.com/office/word/2020/wordml/sdtdatahash" xmlns:w16se="http://schemas.microsoft.com/office/word/2015/wordml/symex" mc:Ignorable="w14 w15 w16se w16cid w16 w16cex w16sdtdh w16du">
   <w:docDefaults>
     <w:rPrDefault>
       <w:rPr>

</xml_diff>

<commit_message>
Safety requirements and plausibility checks. Initialization of test harness.
</commit_message>
<xml_diff>
--- a/Lab3/MBSD_Lab 3.docx
+++ b/Lab3/MBSD_Lab 3.docx
@@ -1,6 +1,6 @@
 
 <file path=word/document.xml><?xml version="1.0" encoding="utf-8"?>
-<w:document xmlns:wpc="http://schemas.microsoft.com/office/word/2010/wordprocessingCanvas" xmlns:cx="http://schemas.microsoft.com/office/drawing/2014/chartex" xmlns:cx1="http://schemas.microsoft.com/office/drawing/2015/9/8/chartex" xmlns:cx2="http://schemas.microsoft.com/office/drawing/2015/10/21/chartex" xmlns:cx3="http://schemas.microsoft.com/office/drawing/2016/5/9/chartex" xmlns:cx4="http://schemas.microsoft.com/office/drawing/2016/5/10/chartex" xmlns:cx5="http://schemas.microsoft.com/office/drawing/2016/5/11/chartex" xmlns:cx6="http://schemas.microsoft.com/office/drawing/2016/5/12/chartex" xmlns:cx7="http://schemas.microsoft.com/office/drawing/2016/5/13/chartex" xmlns:cx8="http://schemas.microsoft.com/office/drawing/2016/5/14/chartex" xmlns:mc="http://schemas.openxmlformats.org/markup-compatibility/2006" xmlns:aink="http://schemas.microsoft.com/office/drawing/2016/ink" xmlns:am3d="http://schemas.microsoft.com/office/drawing/2017/model3d" xmlns:o="urn:schemas-microsoft-com:office:office" xmlns:oel="http://schemas.microsoft.com/office/2019/extlst" xmlns:r="http://schemas.openxmlformats.org/officeDocument/2006/relationships" xmlns:m="http://schemas.openxmlformats.org/officeDocument/2006/math" xmlns:v="urn:schemas-microsoft-com:vml" xmlns:wp14="http://schemas.microsoft.com/office/word/2010/wordprocessingDrawing" xmlns:wp="http://schemas.openxmlformats.org/drawingml/2006/wordprocessingDrawing" xmlns:w10="urn:schemas-microsoft-com:office:word" xmlns:w="http://schemas.openxmlformats.org/wordprocessingml/2006/main" xmlns:w14="http://schemas.microsoft.com/office/word/2010/wordml" xmlns:w15="http://schemas.microsoft.com/office/word/2012/wordml" xmlns:w16cex="http://schemas.microsoft.com/office/word/2018/wordml/cex" xmlns:w16cid="http://schemas.microsoft.com/office/word/2016/wordml/cid" xmlns:w16="http://schemas.microsoft.com/office/word/2018/wordml" xmlns:w16du="http://schemas.microsoft.com/office/word/2023/wordml/word16du" xmlns:w16sdtdh="http://schemas.microsoft.com/office/word/2020/wordml/sdtdatahash" xmlns:w16se="http://schemas.microsoft.com/office/word/2015/wordml/symex" xmlns:wpg="http://schemas.microsoft.com/office/word/2010/wordprocessingGroup" xmlns:wpi="http://schemas.microsoft.com/office/word/2010/wordprocessingInk" xmlns:wne="http://schemas.microsoft.com/office/word/2006/wordml" xmlns:wps="http://schemas.microsoft.com/office/word/2010/wordprocessingShape" mc:Ignorable="w14 w15 w16se w16cid w16 w16cex w16sdtdh w16du wp14">
+<w:document xmlns:wpc="http://schemas.microsoft.com/office/word/2010/wordprocessingCanvas" xmlns:cx="http://schemas.microsoft.com/office/drawing/2014/chartex" xmlns:cx1="http://schemas.microsoft.com/office/drawing/2015/9/8/chartex" xmlns:cx2="http://schemas.microsoft.com/office/drawing/2015/10/21/chartex" xmlns:cx3="http://schemas.microsoft.com/office/drawing/2016/5/9/chartex" xmlns:cx4="http://schemas.microsoft.com/office/drawing/2016/5/10/chartex" xmlns:cx5="http://schemas.microsoft.com/office/drawing/2016/5/11/chartex" xmlns:cx6="http://schemas.microsoft.com/office/drawing/2016/5/12/chartex" xmlns:cx7="http://schemas.microsoft.com/office/drawing/2016/5/13/chartex" xmlns:cx8="http://schemas.microsoft.com/office/drawing/2016/5/14/chartex" xmlns:mc="http://schemas.openxmlformats.org/markup-compatibility/2006" xmlns:aink="http://schemas.microsoft.com/office/drawing/2016/ink" xmlns:am3d="http://schemas.microsoft.com/office/drawing/2017/model3d" xmlns:o="urn:schemas-microsoft-com:office:office" xmlns:r="http://schemas.openxmlformats.org/officeDocument/2006/relationships" xmlns:m="http://schemas.openxmlformats.org/officeDocument/2006/math" xmlns:v="urn:schemas-microsoft-com:vml" xmlns:wp14="http://schemas.microsoft.com/office/word/2010/wordprocessingDrawing" xmlns:wp="http://schemas.openxmlformats.org/drawingml/2006/wordprocessingDrawing" xmlns:w10="urn:schemas-microsoft-com:office:word" xmlns:w="http://schemas.openxmlformats.org/wordprocessingml/2006/main" xmlns:w14="http://schemas.microsoft.com/office/word/2010/wordml" xmlns:w15="http://schemas.microsoft.com/office/word/2012/wordml" xmlns:w16cex="http://schemas.microsoft.com/office/word/2018/wordml/cex" xmlns:w16cid="http://schemas.microsoft.com/office/word/2016/wordml/cid" xmlns:w16="http://schemas.microsoft.com/office/word/2018/wordml" xmlns:w16sdtdh="http://schemas.microsoft.com/office/word/2020/wordml/sdtdatahash" xmlns:w16se="http://schemas.microsoft.com/office/word/2015/wordml/symex" xmlns:wpg="http://schemas.microsoft.com/office/word/2010/wordprocessingGroup" xmlns:wpi="http://schemas.microsoft.com/office/word/2010/wordprocessingInk" xmlns:wne="http://schemas.microsoft.com/office/word/2006/wordml" xmlns:wps="http://schemas.microsoft.com/office/word/2010/wordprocessingShape" mc:Ignorable="w14 w15 w16se w16cid w16 w16cex w16sdtdh wp14">
   <w:body>
     <w:p>
       <w:pPr>
@@ -2454,7 +2454,97 @@
         <w:t>Implemented plausibility checks</w:t>
       </w:r>
     </w:p>
-    <w:p/>
+    <w:p>
+      <w:proofErr w:type="spellStart"/>
+      <w:r>
+        <w:t>BrakePedalPressed</w:t>
+      </w:r>
+      <w:proofErr w:type="spellEnd"/>
+      <w:r>
+        <w:t xml:space="preserve"> is a </w:t>
+      </w:r>
+      <w:proofErr w:type="spellStart"/>
+      <w:r>
+        <w:t>boolean</w:t>
+      </w:r>
+      <w:proofErr w:type="spellEnd"/>
+      <w:r>
+        <w:t xml:space="preserve"> </w:t>
+      </w:r>
+      <w:proofErr w:type="gramStart"/>
+      <w:r>
+        <w:t>value</w:t>
+      </w:r>
+      <w:proofErr w:type="gramEnd"/>
+      <w:r>
+        <w:t xml:space="preserve"> so plausibility checks are not needed.</w:t>
+      </w:r>
+    </w:p>
+    <w:p>
+      <w:proofErr w:type="spellStart"/>
+      <w:r>
+        <w:t>ThrottlePedalPosition</w:t>
+      </w:r>
+      <w:proofErr w:type="spellEnd"/>
+      <w:r>
+        <w:t xml:space="preserve"> needs to be in</w:t>
+      </w:r>
+      <w:r>
+        <w:t xml:space="preserve"> the</w:t>
+      </w:r>
+      <w:r>
+        <w:t xml:space="preserve"> range [0; 1] so if the position is not valid, a warning </w:t>
+      </w:r>
+      <w:r>
+        <w:t>flag is set</w:t>
+      </w:r>
+      <w:r>
+        <w:t>, the torque is set to 0 and vehicle switches to Neutral State.</w:t>
+      </w:r>
+    </w:p>
+    <w:p>
+      <w:proofErr w:type="spellStart"/>
+      <w:r>
+        <w:t>AutomaticTransmissionSelectorState</w:t>
+      </w:r>
+      <w:proofErr w:type="spellEnd"/>
+      <w:r>
+        <w:t xml:space="preserve"> is seen as an integer value between 0 and 4. </w:t>
+      </w:r>
+      <w:r>
+        <w:t xml:space="preserve">If it </w:t>
+      </w:r>
+      <w:r>
+        <w:t xml:space="preserve">is not in this range, </w:t>
+      </w:r>
+      <w:r>
+        <w:t xml:space="preserve">a warning flag is set, </w:t>
+      </w:r>
+      <w:r>
+        <w:t>the torque is set to 0 and vehicle switches to Neutral State.</w:t>
+      </w:r>
+    </w:p>
+    <w:p>
+      <w:proofErr w:type="spellStart"/>
+      <w:r>
+        <w:t>TorqueRequest_Nm</w:t>
+      </w:r>
+      <w:proofErr w:type="spellEnd"/>
+      <w:r>
+        <w:t xml:space="preserve"> is limited in the correct interval depending on the current </w:t>
+      </w:r>
+      <w:proofErr w:type="spellStart"/>
+      <w:r>
+        <w:t>AutomaticTransmissionState</w:t>
+      </w:r>
+      <w:proofErr w:type="spellEnd"/>
+      <w:r>
+        <w:t xml:space="preserve"> value: </w:t>
+      </w:r>
+      <w:r>
+        <w:t>if B between [-80, 80], if D between [0; 80], if R between [-40, 0], 0 if N or P.</w:t>
+      </w:r>
+    </w:p>
     <w:p>
       <w:r>
         <w:br w:type="page"/>
@@ -2531,7 +2621,7 @@
 </file>
 
 <file path=word/endnotes.xml><?xml version="1.0" encoding="utf-8"?>
-<w:endnotes xmlns:wpc="http://schemas.microsoft.com/office/word/2010/wordprocessingCanvas" xmlns:cx="http://schemas.microsoft.com/office/drawing/2014/chartex" xmlns:cx1="http://schemas.microsoft.com/office/drawing/2015/9/8/chartex" xmlns:cx2="http://schemas.microsoft.com/office/drawing/2015/10/21/chartex" xmlns:cx3="http://schemas.microsoft.com/office/drawing/2016/5/9/chartex" xmlns:cx4="http://schemas.microsoft.com/office/drawing/2016/5/10/chartex" xmlns:cx5="http://schemas.microsoft.com/office/drawing/2016/5/11/chartex" xmlns:cx6="http://schemas.microsoft.com/office/drawing/2016/5/12/chartex" xmlns:cx7="http://schemas.microsoft.com/office/drawing/2016/5/13/chartex" xmlns:cx8="http://schemas.microsoft.com/office/drawing/2016/5/14/chartex" xmlns:mc="http://schemas.openxmlformats.org/markup-compatibility/2006" xmlns:aink="http://schemas.microsoft.com/office/drawing/2016/ink" xmlns:am3d="http://schemas.microsoft.com/office/drawing/2017/model3d" xmlns:o="urn:schemas-microsoft-com:office:office" xmlns:oel="http://schemas.microsoft.com/office/2019/extlst" xmlns:r="http://schemas.openxmlformats.org/officeDocument/2006/relationships" xmlns:m="http://schemas.openxmlformats.org/officeDocument/2006/math" xmlns:v="urn:schemas-microsoft-com:vml" xmlns:wp14="http://schemas.microsoft.com/office/word/2010/wordprocessingDrawing" xmlns:wp="http://schemas.openxmlformats.org/drawingml/2006/wordprocessingDrawing" xmlns:w10="urn:schemas-microsoft-com:office:word" xmlns:w="http://schemas.openxmlformats.org/wordprocessingml/2006/main" xmlns:w14="http://schemas.microsoft.com/office/word/2010/wordml" xmlns:w15="http://schemas.microsoft.com/office/word/2012/wordml" xmlns:w16cex="http://schemas.microsoft.com/office/word/2018/wordml/cex" xmlns:w16cid="http://schemas.microsoft.com/office/word/2016/wordml/cid" xmlns:w16="http://schemas.microsoft.com/office/word/2018/wordml" xmlns:w16du="http://schemas.microsoft.com/office/word/2023/wordml/word16du" xmlns:w16sdtdh="http://schemas.microsoft.com/office/word/2020/wordml/sdtdatahash" xmlns:w16se="http://schemas.microsoft.com/office/word/2015/wordml/symex" xmlns:wpg="http://schemas.microsoft.com/office/word/2010/wordprocessingGroup" xmlns:wpi="http://schemas.microsoft.com/office/word/2010/wordprocessingInk" xmlns:wne="http://schemas.microsoft.com/office/word/2006/wordml" xmlns:wps="http://schemas.microsoft.com/office/word/2010/wordprocessingShape" mc:Ignorable="w14 w15 w16se w16cid w16 w16cex w16sdtdh w16du wp14">
+<w:endnotes xmlns:wpc="http://schemas.microsoft.com/office/word/2010/wordprocessingCanvas" xmlns:cx="http://schemas.microsoft.com/office/drawing/2014/chartex" xmlns:cx1="http://schemas.microsoft.com/office/drawing/2015/9/8/chartex" xmlns:cx2="http://schemas.microsoft.com/office/drawing/2015/10/21/chartex" xmlns:cx3="http://schemas.microsoft.com/office/drawing/2016/5/9/chartex" xmlns:cx4="http://schemas.microsoft.com/office/drawing/2016/5/10/chartex" xmlns:cx5="http://schemas.microsoft.com/office/drawing/2016/5/11/chartex" xmlns:cx6="http://schemas.microsoft.com/office/drawing/2016/5/12/chartex" xmlns:cx7="http://schemas.microsoft.com/office/drawing/2016/5/13/chartex" xmlns:cx8="http://schemas.microsoft.com/office/drawing/2016/5/14/chartex" xmlns:mc="http://schemas.openxmlformats.org/markup-compatibility/2006" xmlns:aink="http://schemas.microsoft.com/office/drawing/2016/ink" xmlns:am3d="http://schemas.microsoft.com/office/drawing/2017/model3d" xmlns:o="urn:schemas-microsoft-com:office:office" xmlns:r="http://schemas.openxmlformats.org/officeDocument/2006/relationships" xmlns:m="http://schemas.openxmlformats.org/officeDocument/2006/math" xmlns:v="urn:schemas-microsoft-com:vml" xmlns:wp14="http://schemas.microsoft.com/office/word/2010/wordprocessingDrawing" xmlns:wp="http://schemas.openxmlformats.org/drawingml/2006/wordprocessingDrawing" xmlns:w10="urn:schemas-microsoft-com:office:word" xmlns:w="http://schemas.openxmlformats.org/wordprocessingml/2006/main" xmlns:w14="http://schemas.microsoft.com/office/word/2010/wordml" xmlns:w15="http://schemas.microsoft.com/office/word/2012/wordml" xmlns:w16cex="http://schemas.microsoft.com/office/word/2018/wordml/cex" xmlns:w16cid="http://schemas.microsoft.com/office/word/2016/wordml/cid" xmlns:w16="http://schemas.microsoft.com/office/word/2018/wordml" xmlns:w16sdtdh="http://schemas.microsoft.com/office/word/2020/wordml/sdtdatahash" xmlns:w16se="http://schemas.microsoft.com/office/word/2015/wordml/symex" xmlns:wpg="http://schemas.microsoft.com/office/word/2010/wordprocessingGroup" xmlns:wpi="http://schemas.microsoft.com/office/word/2010/wordprocessingInk" xmlns:wne="http://schemas.microsoft.com/office/word/2006/wordml" xmlns:wps="http://schemas.microsoft.com/office/word/2010/wordprocessingShape" mc:Ignorable="w14 w15 w16se w16cid w16 w16cex w16sdtdh wp14">
   <w:endnote w:type="separator" w:id="-1">
     <w:p>
       <w:r>
@@ -2550,7 +2640,7 @@
 </file>
 
 <file path=word/footnotes.xml><?xml version="1.0" encoding="utf-8"?>
-<w:footnotes xmlns:wpc="http://schemas.microsoft.com/office/word/2010/wordprocessingCanvas" xmlns:cx="http://schemas.microsoft.com/office/drawing/2014/chartex" xmlns:cx1="http://schemas.microsoft.com/office/drawing/2015/9/8/chartex" xmlns:cx2="http://schemas.microsoft.com/office/drawing/2015/10/21/chartex" xmlns:cx3="http://schemas.microsoft.com/office/drawing/2016/5/9/chartex" xmlns:cx4="http://schemas.microsoft.com/office/drawing/2016/5/10/chartex" xmlns:cx5="http://schemas.microsoft.com/office/drawing/2016/5/11/chartex" xmlns:cx6="http://schemas.microsoft.com/office/drawing/2016/5/12/chartex" xmlns:cx7="http://schemas.microsoft.com/office/drawing/2016/5/13/chartex" xmlns:cx8="http://schemas.microsoft.com/office/drawing/2016/5/14/chartex" xmlns:mc="http://schemas.openxmlformats.org/markup-compatibility/2006" xmlns:aink="http://schemas.microsoft.com/office/drawing/2016/ink" xmlns:am3d="http://schemas.microsoft.com/office/drawing/2017/model3d" xmlns:o="urn:schemas-microsoft-com:office:office" xmlns:oel="http://schemas.microsoft.com/office/2019/extlst" xmlns:r="http://schemas.openxmlformats.org/officeDocument/2006/relationships" xmlns:m="http://schemas.openxmlformats.org/officeDocument/2006/math" xmlns:v="urn:schemas-microsoft-com:vml" xmlns:wp14="http://schemas.microsoft.com/office/word/2010/wordprocessingDrawing" xmlns:wp="http://schemas.openxmlformats.org/drawingml/2006/wordprocessingDrawing" xmlns:w10="urn:schemas-microsoft-com:office:word" xmlns:w="http://schemas.openxmlformats.org/wordprocessingml/2006/main" xmlns:w14="http://schemas.microsoft.com/office/word/2010/wordml" xmlns:w15="http://schemas.microsoft.com/office/word/2012/wordml" xmlns:w16cex="http://schemas.microsoft.com/office/word/2018/wordml/cex" xmlns:w16cid="http://schemas.microsoft.com/office/word/2016/wordml/cid" xmlns:w16="http://schemas.microsoft.com/office/word/2018/wordml" xmlns:w16du="http://schemas.microsoft.com/office/word/2023/wordml/word16du" xmlns:w16sdtdh="http://schemas.microsoft.com/office/word/2020/wordml/sdtdatahash" xmlns:w16se="http://schemas.microsoft.com/office/word/2015/wordml/symex" xmlns:wpg="http://schemas.microsoft.com/office/word/2010/wordprocessingGroup" xmlns:wpi="http://schemas.microsoft.com/office/word/2010/wordprocessingInk" xmlns:wne="http://schemas.microsoft.com/office/word/2006/wordml" xmlns:wps="http://schemas.microsoft.com/office/word/2010/wordprocessingShape" mc:Ignorable="w14 w15 w16se w16cid w16 w16cex w16sdtdh w16du wp14">
+<w:footnotes xmlns:wpc="http://schemas.microsoft.com/office/word/2010/wordprocessingCanvas" xmlns:cx="http://schemas.microsoft.com/office/drawing/2014/chartex" xmlns:cx1="http://schemas.microsoft.com/office/drawing/2015/9/8/chartex" xmlns:cx2="http://schemas.microsoft.com/office/drawing/2015/10/21/chartex" xmlns:cx3="http://schemas.microsoft.com/office/drawing/2016/5/9/chartex" xmlns:cx4="http://schemas.microsoft.com/office/drawing/2016/5/10/chartex" xmlns:cx5="http://schemas.microsoft.com/office/drawing/2016/5/11/chartex" xmlns:cx6="http://schemas.microsoft.com/office/drawing/2016/5/12/chartex" xmlns:cx7="http://schemas.microsoft.com/office/drawing/2016/5/13/chartex" xmlns:cx8="http://schemas.microsoft.com/office/drawing/2016/5/14/chartex" xmlns:mc="http://schemas.openxmlformats.org/markup-compatibility/2006" xmlns:aink="http://schemas.microsoft.com/office/drawing/2016/ink" xmlns:am3d="http://schemas.microsoft.com/office/drawing/2017/model3d" xmlns:o="urn:schemas-microsoft-com:office:office" xmlns:r="http://schemas.openxmlformats.org/officeDocument/2006/relationships" xmlns:m="http://schemas.openxmlformats.org/officeDocument/2006/math" xmlns:v="urn:schemas-microsoft-com:vml" xmlns:wp14="http://schemas.microsoft.com/office/word/2010/wordprocessingDrawing" xmlns:wp="http://schemas.openxmlformats.org/drawingml/2006/wordprocessingDrawing" xmlns:w10="urn:schemas-microsoft-com:office:word" xmlns:w="http://schemas.openxmlformats.org/wordprocessingml/2006/main" xmlns:w14="http://schemas.microsoft.com/office/word/2010/wordml" xmlns:w15="http://schemas.microsoft.com/office/word/2012/wordml" xmlns:w16cex="http://schemas.microsoft.com/office/word/2018/wordml/cex" xmlns:w16cid="http://schemas.microsoft.com/office/word/2016/wordml/cid" xmlns:w16="http://schemas.microsoft.com/office/word/2018/wordml" xmlns:w16sdtdh="http://schemas.microsoft.com/office/word/2020/wordml/sdtdatahash" xmlns:w16se="http://schemas.microsoft.com/office/word/2015/wordml/symex" xmlns:wpg="http://schemas.microsoft.com/office/word/2010/wordprocessingGroup" xmlns:wpi="http://schemas.microsoft.com/office/word/2010/wordprocessingInk" xmlns:wne="http://schemas.microsoft.com/office/word/2006/wordml" xmlns:wps="http://schemas.microsoft.com/office/word/2010/wordprocessingShape" mc:Ignorable="w14 w15 w16se w16cid w16 w16cex w16sdtdh wp14">
   <w:footnote w:type="separator" w:id="-1">
     <w:p>
       <w:r>
@@ -2686,7 +2776,7 @@
 </file>
 
 <file path=word/numbering.xml><?xml version="1.0" encoding="utf-8"?>
-<w:numbering xmlns:wpc="http://schemas.microsoft.com/office/word/2010/wordprocessingCanvas" xmlns:cx="http://schemas.microsoft.com/office/drawing/2014/chartex" xmlns:cx1="http://schemas.microsoft.com/office/drawing/2015/9/8/chartex" xmlns:cx2="http://schemas.microsoft.com/office/drawing/2015/10/21/chartex" xmlns:cx3="http://schemas.microsoft.com/office/drawing/2016/5/9/chartex" xmlns:cx4="http://schemas.microsoft.com/office/drawing/2016/5/10/chartex" xmlns:cx5="http://schemas.microsoft.com/office/drawing/2016/5/11/chartex" xmlns:cx6="http://schemas.microsoft.com/office/drawing/2016/5/12/chartex" xmlns:cx7="http://schemas.microsoft.com/office/drawing/2016/5/13/chartex" xmlns:cx8="http://schemas.microsoft.com/office/drawing/2016/5/14/chartex" xmlns:mc="http://schemas.openxmlformats.org/markup-compatibility/2006" xmlns:aink="http://schemas.microsoft.com/office/drawing/2016/ink" xmlns:am3d="http://schemas.microsoft.com/office/drawing/2017/model3d" xmlns:o="urn:schemas-microsoft-com:office:office" xmlns:oel="http://schemas.microsoft.com/office/2019/extlst" xmlns:r="http://schemas.openxmlformats.org/officeDocument/2006/relationships" xmlns:m="http://schemas.openxmlformats.org/officeDocument/2006/math" xmlns:v="urn:schemas-microsoft-com:vml" xmlns:wp14="http://schemas.microsoft.com/office/word/2010/wordprocessingDrawing" xmlns:wp="http://schemas.openxmlformats.org/drawingml/2006/wordprocessingDrawing" xmlns:w10="urn:schemas-microsoft-com:office:word" xmlns:w="http://schemas.openxmlformats.org/wordprocessingml/2006/main" xmlns:w14="http://schemas.microsoft.com/office/word/2010/wordml" xmlns:w15="http://schemas.microsoft.com/office/word/2012/wordml" xmlns:w16cex="http://schemas.microsoft.com/office/word/2018/wordml/cex" xmlns:w16cid="http://schemas.microsoft.com/office/word/2016/wordml/cid" xmlns:w16="http://schemas.microsoft.com/office/word/2018/wordml" xmlns:w16du="http://schemas.microsoft.com/office/word/2023/wordml/word16du" xmlns:w16sdtdh="http://schemas.microsoft.com/office/word/2020/wordml/sdtdatahash" xmlns:w16se="http://schemas.microsoft.com/office/word/2015/wordml/symex" xmlns:wpg="http://schemas.microsoft.com/office/word/2010/wordprocessingGroup" xmlns:wpi="http://schemas.microsoft.com/office/word/2010/wordprocessingInk" xmlns:wne="http://schemas.microsoft.com/office/word/2006/wordml" xmlns:wps="http://schemas.microsoft.com/office/word/2010/wordprocessingShape" mc:Ignorable="w14 w15 w16se w16cid w16 w16cex w16sdtdh w16du wp14">
+<w:numbering xmlns:wpc="http://schemas.microsoft.com/office/word/2010/wordprocessingCanvas" xmlns:cx="http://schemas.microsoft.com/office/drawing/2014/chartex" xmlns:cx1="http://schemas.microsoft.com/office/drawing/2015/9/8/chartex" xmlns:cx2="http://schemas.microsoft.com/office/drawing/2015/10/21/chartex" xmlns:cx3="http://schemas.microsoft.com/office/drawing/2016/5/9/chartex" xmlns:cx4="http://schemas.microsoft.com/office/drawing/2016/5/10/chartex" xmlns:cx5="http://schemas.microsoft.com/office/drawing/2016/5/11/chartex" xmlns:cx6="http://schemas.microsoft.com/office/drawing/2016/5/12/chartex" xmlns:cx7="http://schemas.microsoft.com/office/drawing/2016/5/13/chartex" xmlns:cx8="http://schemas.microsoft.com/office/drawing/2016/5/14/chartex" xmlns:mc="http://schemas.openxmlformats.org/markup-compatibility/2006" xmlns:aink="http://schemas.microsoft.com/office/drawing/2016/ink" xmlns:am3d="http://schemas.microsoft.com/office/drawing/2017/model3d" xmlns:o="urn:schemas-microsoft-com:office:office" xmlns:r="http://schemas.openxmlformats.org/officeDocument/2006/relationships" xmlns:m="http://schemas.openxmlformats.org/officeDocument/2006/math" xmlns:v="urn:schemas-microsoft-com:vml" xmlns:wp14="http://schemas.microsoft.com/office/word/2010/wordprocessingDrawing" xmlns:wp="http://schemas.openxmlformats.org/drawingml/2006/wordprocessingDrawing" xmlns:w10="urn:schemas-microsoft-com:office:word" xmlns:w="http://schemas.openxmlformats.org/wordprocessingml/2006/main" xmlns:w14="http://schemas.microsoft.com/office/word/2010/wordml" xmlns:w15="http://schemas.microsoft.com/office/word/2012/wordml" xmlns:w16cex="http://schemas.microsoft.com/office/word/2018/wordml/cex" xmlns:w16cid="http://schemas.microsoft.com/office/word/2016/wordml/cid" xmlns:w16="http://schemas.microsoft.com/office/word/2018/wordml" xmlns:w16sdtdh="http://schemas.microsoft.com/office/word/2020/wordml/sdtdatahash" xmlns:w16se="http://schemas.microsoft.com/office/word/2015/wordml/symex" xmlns:wpg="http://schemas.microsoft.com/office/word/2010/wordprocessingGroup" xmlns:wpi="http://schemas.microsoft.com/office/word/2010/wordprocessingInk" xmlns:wne="http://schemas.microsoft.com/office/word/2006/wordml" xmlns:wps="http://schemas.microsoft.com/office/word/2010/wordprocessingShape" mc:Ignorable="w14 w15 w16se w16cid w16 w16cex w16sdtdh wp14">
   <w:abstractNum w:abstractNumId="0" w15:restartNumberingAfterBreak="0">
     <w:nsid w:val="059A2662"/>
     <w:multiLevelType w:val="hybridMultilevel"/>
@@ -3452,6 +3542,119 @@
     </w:lvl>
   </w:abstractNum>
   <w:abstractNum w:abstractNumId="7" w15:restartNumberingAfterBreak="0">
+    <w:nsid w:val="363A1690"/>
+    <w:multiLevelType w:val="hybridMultilevel"/>
+    <w:tmpl w:val="B4C8EDE8"/>
+    <w:lvl w:ilvl="0" w:tplc="04100001">
+      <w:start w:val="1"/>
+      <w:numFmt w:val="bullet"/>
+      <w:lvlText w:val=""/>
+      <w:lvlJc w:val="left"/>
+      <w:pPr>
+        <w:ind w:left="720" w:hanging="360"/>
+      </w:pPr>
+      <w:rPr>
+        <w:rFonts w:ascii="Symbol" w:hAnsi="Symbol" w:hint="default"/>
+      </w:rPr>
+    </w:lvl>
+    <w:lvl w:ilvl="1" w:tplc="04100003" w:tentative="1">
+      <w:start w:val="1"/>
+      <w:numFmt w:val="bullet"/>
+      <w:lvlText w:val="o"/>
+      <w:lvlJc w:val="left"/>
+      <w:pPr>
+        <w:ind w:left="1440" w:hanging="360"/>
+      </w:pPr>
+      <w:rPr>
+        <w:rFonts w:ascii="Courier New" w:hAnsi="Courier New" w:cs="Courier New" w:hint="default"/>
+      </w:rPr>
+    </w:lvl>
+    <w:lvl w:ilvl="2" w:tplc="04100005" w:tentative="1">
+      <w:start w:val="1"/>
+      <w:numFmt w:val="bullet"/>
+      <w:lvlText w:val=""/>
+      <w:lvlJc w:val="left"/>
+      <w:pPr>
+        <w:ind w:left="2160" w:hanging="360"/>
+      </w:pPr>
+      <w:rPr>
+        <w:rFonts w:ascii="Wingdings" w:hAnsi="Wingdings" w:hint="default"/>
+      </w:rPr>
+    </w:lvl>
+    <w:lvl w:ilvl="3" w:tplc="04100001" w:tentative="1">
+      <w:start w:val="1"/>
+      <w:numFmt w:val="bullet"/>
+      <w:lvlText w:val=""/>
+      <w:lvlJc w:val="left"/>
+      <w:pPr>
+        <w:ind w:left="2880" w:hanging="360"/>
+      </w:pPr>
+      <w:rPr>
+        <w:rFonts w:ascii="Symbol" w:hAnsi="Symbol" w:hint="default"/>
+      </w:rPr>
+    </w:lvl>
+    <w:lvl w:ilvl="4" w:tplc="04100003" w:tentative="1">
+      <w:start w:val="1"/>
+      <w:numFmt w:val="bullet"/>
+      <w:lvlText w:val="o"/>
+      <w:lvlJc w:val="left"/>
+      <w:pPr>
+        <w:ind w:left="3600" w:hanging="360"/>
+      </w:pPr>
+      <w:rPr>
+        <w:rFonts w:ascii="Courier New" w:hAnsi="Courier New" w:cs="Courier New" w:hint="default"/>
+      </w:rPr>
+    </w:lvl>
+    <w:lvl w:ilvl="5" w:tplc="04100005" w:tentative="1">
+      <w:start w:val="1"/>
+      <w:numFmt w:val="bullet"/>
+      <w:lvlText w:val=""/>
+      <w:lvlJc w:val="left"/>
+      <w:pPr>
+        <w:ind w:left="4320" w:hanging="360"/>
+      </w:pPr>
+      <w:rPr>
+        <w:rFonts w:ascii="Wingdings" w:hAnsi="Wingdings" w:hint="default"/>
+      </w:rPr>
+    </w:lvl>
+    <w:lvl w:ilvl="6" w:tplc="04100001" w:tentative="1">
+      <w:start w:val="1"/>
+      <w:numFmt w:val="bullet"/>
+      <w:lvlText w:val=""/>
+      <w:lvlJc w:val="left"/>
+      <w:pPr>
+        <w:ind w:left="5040" w:hanging="360"/>
+      </w:pPr>
+      <w:rPr>
+        <w:rFonts w:ascii="Symbol" w:hAnsi="Symbol" w:hint="default"/>
+      </w:rPr>
+    </w:lvl>
+    <w:lvl w:ilvl="7" w:tplc="04100003" w:tentative="1">
+      <w:start w:val="1"/>
+      <w:numFmt w:val="bullet"/>
+      <w:lvlText w:val="o"/>
+      <w:lvlJc w:val="left"/>
+      <w:pPr>
+        <w:ind w:left="5760" w:hanging="360"/>
+      </w:pPr>
+      <w:rPr>
+        <w:rFonts w:ascii="Courier New" w:hAnsi="Courier New" w:cs="Courier New" w:hint="default"/>
+      </w:rPr>
+    </w:lvl>
+    <w:lvl w:ilvl="8" w:tplc="04100005" w:tentative="1">
+      <w:start w:val="1"/>
+      <w:numFmt w:val="bullet"/>
+      <w:lvlText w:val=""/>
+      <w:lvlJc w:val="left"/>
+      <w:pPr>
+        <w:ind w:left="6480" w:hanging="360"/>
+      </w:pPr>
+      <w:rPr>
+        <w:rFonts w:ascii="Wingdings" w:hAnsi="Wingdings" w:hint="default"/>
+      </w:rPr>
+    </w:lvl>
+  </w:abstractNum>
+  <w:abstractNum w:abstractNumId="8" w15:restartNumberingAfterBreak="0">
     <w:nsid w:val="38402A4C"/>
     <w:multiLevelType w:val="hybridMultilevel"/>
     <w:tmpl w:val="A91C2A7E"/>
@@ -3564,7 +3767,7 @@
       </w:rPr>
     </w:lvl>
   </w:abstractNum>
-  <w:abstractNum w:abstractNumId="8" w15:restartNumberingAfterBreak="0">
+  <w:abstractNum w:abstractNumId="9" w15:restartNumberingAfterBreak="0">
     <w:nsid w:val="384C6C80"/>
     <w:multiLevelType w:val="hybridMultilevel"/>
     <w:tmpl w:val="723274DC"/>
@@ -3677,7 +3880,7 @@
       </w:rPr>
     </w:lvl>
   </w:abstractNum>
-  <w:abstractNum w:abstractNumId="9" w15:restartNumberingAfterBreak="0">
+  <w:abstractNum w:abstractNumId="10" w15:restartNumberingAfterBreak="0">
     <w:nsid w:val="41CB50C0"/>
     <w:multiLevelType w:val="hybridMultilevel"/>
     <w:tmpl w:val="55DA04F0"/>
@@ -3790,7 +3993,7 @@
       </w:rPr>
     </w:lvl>
   </w:abstractNum>
-  <w:abstractNum w:abstractNumId="10" w15:restartNumberingAfterBreak="0">
+  <w:abstractNum w:abstractNumId="11" w15:restartNumberingAfterBreak="0">
     <w:nsid w:val="487B55B7"/>
     <w:multiLevelType w:val="hybridMultilevel"/>
     <w:tmpl w:val="28FA4782"/>
@@ -3903,7 +4106,7 @@
       </w:rPr>
     </w:lvl>
   </w:abstractNum>
-  <w:abstractNum w:abstractNumId="11" w15:restartNumberingAfterBreak="0">
+  <w:abstractNum w:abstractNumId="12" w15:restartNumberingAfterBreak="0">
     <w:nsid w:val="4E0267BE"/>
     <w:multiLevelType w:val="hybridMultilevel"/>
     <w:tmpl w:val="9188B438"/>
@@ -3992,7 +4195,7 @@
       </w:pPr>
     </w:lvl>
   </w:abstractNum>
-  <w:abstractNum w:abstractNumId="12" w15:restartNumberingAfterBreak="0">
+  <w:abstractNum w:abstractNumId="13" w15:restartNumberingAfterBreak="0">
     <w:nsid w:val="530F2FC3"/>
     <w:multiLevelType w:val="hybridMultilevel"/>
     <w:tmpl w:val="F3EC2ACC"/>
@@ -4105,7 +4308,7 @@
       </w:rPr>
     </w:lvl>
   </w:abstractNum>
-  <w:abstractNum w:abstractNumId="13" w15:restartNumberingAfterBreak="0">
+  <w:abstractNum w:abstractNumId="14" w15:restartNumberingAfterBreak="0">
     <w:nsid w:val="6A0A4FE1"/>
     <w:multiLevelType w:val="hybridMultilevel"/>
     <w:tmpl w:val="7360CA16"/>
@@ -4218,7 +4421,7 @@
       </w:rPr>
     </w:lvl>
   </w:abstractNum>
-  <w:abstractNum w:abstractNumId="14" w15:restartNumberingAfterBreak="0">
+  <w:abstractNum w:abstractNumId="15" w15:restartNumberingAfterBreak="0">
     <w:nsid w:val="6C751062"/>
     <w:multiLevelType w:val="hybridMultilevel"/>
     <w:tmpl w:val="C9A44536"/>
@@ -4331,7 +4534,7 @@
       </w:rPr>
     </w:lvl>
   </w:abstractNum>
-  <w:abstractNum w:abstractNumId="15" w15:restartNumberingAfterBreak="0">
+  <w:abstractNum w:abstractNumId="16" w15:restartNumberingAfterBreak="0">
     <w:nsid w:val="701B0433"/>
     <w:multiLevelType w:val="hybridMultilevel"/>
     <w:tmpl w:val="C99012CA"/>
@@ -4417,7 +4620,7 @@
       </w:pPr>
     </w:lvl>
   </w:abstractNum>
-  <w:abstractNum w:abstractNumId="16" w15:restartNumberingAfterBreak="0">
+  <w:abstractNum w:abstractNumId="17" w15:restartNumberingAfterBreak="0">
     <w:nsid w:val="7DBB30B4"/>
     <w:multiLevelType w:val="hybridMultilevel"/>
     <w:tmpl w:val="31086770"/>
@@ -4530,62 +4733,65 @@
       </w:rPr>
     </w:lvl>
   </w:abstractNum>
-  <w:num w:numId="1" w16cid:durableId="1441027353">
+  <w:num w:numId="1">
+    <w:abstractNumId w:val="10"/>
+  </w:num>
+  <w:num w:numId="2">
+    <w:abstractNumId w:val="2"/>
+  </w:num>
+  <w:num w:numId="3">
+    <w:abstractNumId w:val="16"/>
+  </w:num>
+  <w:num w:numId="4">
+    <w:abstractNumId w:val="6"/>
+  </w:num>
+  <w:num w:numId="5">
+    <w:abstractNumId w:val="1"/>
+  </w:num>
+  <w:num w:numId="6">
+    <w:abstractNumId w:val="3"/>
+  </w:num>
+  <w:num w:numId="7">
+    <w:abstractNumId w:val="12"/>
+  </w:num>
+  <w:num w:numId="8">
+    <w:abstractNumId w:val="15"/>
+  </w:num>
+  <w:num w:numId="9">
+    <w:abstractNumId w:val="8"/>
+  </w:num>
+  <w:num w:numId="10">
+    <w:abstractNumId w:val="5"/>
+  </w:num>
+  <w:num w:numId="11">
+    <w:abstractNumId w:val="0"/>
+  </w:num>
+  <w:num w:numId="12">
+    <w:abstractNumId w:val="13"/>
+  </w:num>
+  <w:num w:numId="13">
     <w:abstractNumId w:val="9"/>
   </w:num>
-  <w:num w:numId="2" w16cid:durableId="257757111">
-    <w:abstractNumId w:val="2"/>
+  <w:num w:numId="14">
+    <w:abstractNumId w:val="4"/>
   </w:num>
-  <w:num w:numId="3" w16cid:durableId="1444229868">
-    <w:abstractNumId w:val="15"/>
+  <w:num w:numId="15">
+    <w:abstractNumId w:val="17"/>
   </w:num>
-  <w:num w:numId="4" w16cid:durableId="1487360300">
-    <w:abstractNumId w:val="6"/>
+  <w:num w:numId="16">
+    <w:abstractNumId w:val="14"/>
   </w:num>
-  <w:num w:numId="5" w16cid:durableId="1791586023">
-    <w:abstractNumId w:val="1"/>
-  </w:num>
-  <w:num w:numId="6" w16cid:durableId="1085800998">
-    <w:abstractNumId w:val="3"/>
-  </w:num>
-  <w:num w:numId="7" w16cid:durableId="1166821326">
+  <w:num w:numId="17">
     <w:abstractNumId w:val="11"/>
   </w:num>
-  <w:num w:numId="8" w16cid:durableId="993945601">
-    <w:abstractNumId w:val="14"/>
-  </w:num>
-  <w:num w:numId="9" w16cid:durableId="1242835424">
+  <w:num w:numId="18">
     <w:abstractNumId w:val="7"/>
-  </w:num>
-  <w:num w:numId="10" w16cid:durableId="849876555">
-    <w:abstractNumId w:val="5"/>
-  </w:num>
-  <w:num w:numId="11" w16cid:durableId="924267406">
-    <w:abstractNumId w:val="0"/>
-  </w:num>
-  <w:num w:numId="12" w16cid:durableId="345446971">
-    <w:abstractNumId w:val="12"/>
-  </w:num>
-  <w:num w:numId="13" w16cid:durableId="1227256590">
-    <w:abstractNumId w:val="8"/>
-  </w:num>
-  <w:num w:numId="14" w16cid:durableId="24331924">
-    <w:abstractNumId w:val="4"/>
-  </w:num>
-  <w:num w:numId="15" w16cid:durableId="1247032661">
-    <w:abstractNumId w:val="16"/>
-  </w:num>
-  <w:num w:numId="16" w16cid:durableId="1806895289">
-    <w:abstractNumId w:val="13"/>
-  </w:num>
-  <w:num w:numId="17" w16cid:durableId="1636712737">
-    <w:abstractNumId w:val="10"/>
   </w:num>
 </w:numbering>
 </file>
 
 <file path=word/styles.xml><?xml version="1.0" encoding="utf-8"?>
-<w:styles xmlns:mc="http://schemas.openxmlformats.org/markup-compatibility/2006" xmlns:r="http://schemas.openxmlformats.org/officeDocument/2006/relationships" xmlns:w="http://schemas.openxmlformats.org/wordprocessingml/2006/main" xmlns:w14="http://schemas.microsoft.com/office/word/2010/wordml" xmlns:w15="http://schemas.microsoft.com/office/word/2012/wordml" xmlns:w16cex="http://schemas.microsoft.com/office/word/2018/wordml/cex" xmlns:w16cid="http://schemas.microsoft.com/office/word/2016/wordml/cid" xmlns:w16="http://schemas.microsoft.com/office/word/2018/wordml" xmlns:w16du="http://schemas.microsoft.com/office/word/2023/wordml/word16du" xmlns:w16sdtdh="http://schemas.microsoft.com/office/word/2020/wordml/sdtdatahash" xmlns:w16se="http://schemas.microsoft.com/office/word/2015/wordml/symex" mc:Ignorable="w14 w15 w16se w16cid w16 w16cex w16sdtdh w16du">
+<w:styles xmlns:mc="http://schemas.openxmlformats.org/markup-compatibility/2006" xmlns:r="http://schemas.openxmlformats.org/officeDocument/2006/relationships" xmlns:w="http://schemas.openxmlformats.org/wordprocessingml/2006/main" xmlns:w14="http://schemas.microsoft.com/office/word/2010/wordml" xmlns:w15="http://schemas.microsoft.com/office/word/2012/wordml" xmlns:w16cex="http://schemas.microsoft.com/office/word/2018/wordml/cex" xmlns:w16cid="http://schemas.microsoft.com/office/word/2016/wordml/cid" xmlns:w16="http://schemas.microsoft.com/office/word/2018/wordml" xmlns:w16sdtdh="http://schemas.microsoft.com/office/word/2020/wordml/sdtdatahash" xmlns:w16se="http://schemas.microsoft.com/office/word/2015/wordml/symex" mc:Ignorable="w14 w15 w16se w16cid w16 w16cex w16sdtdh">
   <w:docDefaults>
     <w:rPrDefault>
       <w:rPr>

</xml_diff>

<commit_message>
Units implementing safety mechanisms and report changes to architecture and other.
</commit_message>
<xml_diff>
--- a/Lab3/MBSD_Lab 3.docx
+++ b/Lab3/MBSD_Lab 3.docx
@@ -1,6 +1,6 @@
 
 <file path=word/document.xml><?xml version="1.0" encoding="utf-8"?>
-<w:document xmlns:wpc="http://schemas.microsoft.com/office/word/2010/wordprocessingCanvas" xmlns:cx="http://schemas.microsoft.com/office/drawing/2014/chartex" xmlns:cx1="http://schemas.microsoft.com/office/drawing/2015/9/8/chartex" xmlns:cx2="http://schemas.microsoft.com/office/drawing/2015/10/21/chartex" xmlns:cx3="http://schemas.microsoft.com/office/drawing/2016/5/9/chartex" xmlns:cx4="http://schemas.microsoft.com/office/drawing/2016/5/10/chartex" xmlns:cx5="http://schemas.microsoft.com/office/drawing/2016/5/11/chartex" xmlns:cx6="http://schemas.microsoft.com/office/drawing/2016/5/12/chartex" xmlns:cx7="http://schemas.microsoft.com/office/drawing/2016/5/13/chartex" xmlns:cx8="http://schemas.microsoft.com/office/drawing/2016/5/14/chartex" xmlns:mc="http://schemas.openxmlformats.org/markup-compatibility/2006" xmlns:aink="http://schemas.microsoft.com/office/drawing/2016/ink" xmlns:am3d="http://schemas.microsoft.com/office/drawing/2017/model3d" xmlns:o="urn:schemas-microsoft-com:office:office" xmlns:r="http://schemas.openxmlformats.org/officeDocument/2006/relationships" xmlns:m="http://schemas.openxmlformats.org/officeDocument/2006/math" xmlns:v="urn:schemas-microsoft-com:vml" xmlns:wp14="http://schemas.microsoft.com/office/word/2010/wordprocessingDrawing" xmlns:wp="http://schemas.openxmlformats.org/drawingml/2006/wordprocessingDrawing" xmlns:w10="urn:schemas-microsoft-com:office:word" xmlns:w="http://schemas.openxmlformats.org/wordprocessingml/2006/main" xmlns:w14="http://schemas.microsoft.com/office/word/2010/wordml" xmlns:w15="http://schemas.microsoft.com/office/word/2012/wordml" xmlns:w16cex="http://schemas.microsoft.com/office/word/2018/wordml/cex" xmlns:w16cid="http://schemas.microsoft.com/office/word/2016/wordml/cid" xmlns:w16="http://schemas.microsoft.com/office/word/2018/wordml" xmlns:w16sdtdh="http://schemas.microsoft.com/office/word/2020/wordml/sdtdatahash" xmlns:w16se="http://schemas.microsoft.com/office/word/2015/wordml/symex" xmlns:wpg="http://schemas.microsoft.com/office/word/2010/wordprocessingGroup" xmlns:wpi="http://schemas.microsoft.com/office/word/2010/wordprocessingInk" xmlns:wne="http://schemas.microsoft.com/office/word/2006/wordml" xmlns:wps="http://schemas.microsoft.com/office/word/2010/wordprocessingShape" mc:Ignorable="w14 w15 w16se w16cid w16 w16cex w16sdtdh wp14">
+<w:document xmlns:wpc="http://schemas.microsoft.com/office/word/2010/wordprocessingCanvas" xmlns:cx="http://schemas.microsoft.com/office/drawing/2014/chartex" xmlns:cx1="http://schemas.microsoft.com/office/drawing/2015/9/8/chartex" xmlns:cx2="http://schemas.microsoft.com/office/drawing/2015/10/21/chartex" xmlns:cx3="http://schemas.microsoft.com/office/drawing/2016/5/9/chartex" xmlns:cx4="http://schemas.microsoft.com/office/drawing/2016/5/10/chartex" xmlns:cx5="http://schemas.microsoft.com/office/drawing/2016/5/11/chartex" xmlns:cx6="http://schemas.microsoft.com/office/drawing/2016/5/12/chartex" xmlns:cx7="http://schemas.microsoft.com/office/drawing/2016/5/13/chartex" xmlns:cx8="http://schemas.microsoft.com/office/drawing/2016/5/14/chartex" xmlns:mc="http://schemas.openxmlformats.org/markup-compatibility/2006" xmlns:aink="http://schemas.microsoft.com/office/drawing/2016/ink" xmlns:am3d="http://schemas.microsoft.com/office/drawing/2017/model3d" xmlns:o="urn:schemas-microsoft-com:office:office" xmlns:oel="http://schemas.microsoft.com/office/2019/extlst" xmlns:r="http://schemas.openxmlformats.org/officeDocument/2006/relationships" xmlns:m="http://schemas.openxmlformats.org/officeDocument/2006/math" xmlns:v="urn:schemas-microsoft-com:vml" xmlns:wp14="http://schemas.microsoft.com/office/word/2010/wordprocessingDrawing" xmlns:wp="http://schemas.openxmlformats.org/drawingml/2006/wordprocessingDrawing" xmlns:w10="urn:schemas-microsoft-com:office:word" xmlns:w="http://schemas.openxmlformats.org/wordprocessingml/2006/main" xmlns:w14="http://schemas.microsoft.com/office/word/2010/wordml" xmlns:w15="http://schemas.microsoft.com/office/word/2012/wordml" xmlns:w16cex="http://schemas.microsoft.com/office/word/2018/wordml/cex" xmlns:w16cid="http://schemas.microsoft.com/office/word/2016/wordml/cid" xmlns:w16="http://schemas.microsoft.com/office/word/2018/wordml" xmlns:w16du="http://schemas.microsoft.com/office/word/2023/wordml/word16du" xmlns:w16sdtdh="http://schemas.microsoft.com/office/word/2020/wordml/sdtdatahash" xmlns:w16se="http://schemas.microsoft.com/office/word/2015/wordml/symex" xmlns:wpg="http://schemas.microsoft.com/office/word/2010/wordprocessingGroup" xmlns:wpi="http://schemas.microsoft.com/office/word/2010/wordprocessingInk" xmlns:wne="http://schemas.microsoft.com/office/word/2006/wordml" xmlns:wps="http://schemas.microsoft.com/office/word/2010/wordprocessingShape" mc:Ignorable="w14 w15 w16se w16cid w16 w16cex w16sdtdh w16du wp14">
   <w:body>
     <w:p>
       <w:pPr>
@@ -226,7 +226,6 @@
       </w:r>
     </w:p>
     <w:p>
-      <w:proofErr w:type="gramStart"/>
       <w:r>
         <w:rPr>
           <w:highlight w:val="yellow"/>
@@ -237,14 +236,7 @@
         <w:rPr>
           <w:highlight w:val="yellow"/>
         </w:rPr>
-        <w:t xml:space="preserve"> to</w:t>
-      </w:r>
-      <w:proofErr w:type="gramEnd"/>
-      <w:r>
-        <w:rPr>
-          <w:highlight w:val="yellow"/>
-        </w:rPr>
-        <w:t xml:space="preserve"> be provided</w:t>
+        <w:t xml:space="preserve"> to be provided</w:t>
       </w:r>
       <w:r>
         <w:rPr>
@@ -545,18 +537,22 @@
     <w:p/>
     <w:p>
       <w:pPr>
-        <w:keepNext/>
-      </w:pPr>
-      <w:r>
         <w:rPr>
+          <w:rFonts w:ascii="Times New Roman" w:eastAsia="Times New Roman" w:hAnsi="Times New Roman" w:cs="Times New Roman"/>
+          <w:lang w:val="it-IT" w:eastAsia="it-IT"/>
+        </w:rPr>
+      </w:pPr>
+      <w:r>
+        <w:rPr>
+          <w:rFonts w:ascii="Times New Roman" w:eastAsia="Times New Roman" w:hAnsi="Times New Roman" w:cs="Times New Roman"/>
           <w:noProof/>
-          <w:color w:val="0070C0"/>
+          <w:lang w:val="it-IT" w:eastAsia="it-IT"/>
         </w:rPr>
         <w:drawing>
-          <wp:inline distT="0" distB="0" distL="0" distR="0" wp14:anchorId="58E32571" wp14:editId="49D25341">
-            <wp:extent cx="5399047" cy="3619141"/>
-            <wp:effectExtent l="0" t="0" r="0" b="635"/>
-            <wp:docPr id="1" name="Picture 1"/>
+          <wp:inline distT="0" distB="0" distL="0" distR="0" wp14:anchorId="080F6035" wp14:editId="44289230">
+            <wp:extent cx="5725451" cy="3837940"/>
+            <wp:effectExtent l="0" t="0" r="8890" b="0"/>
+            <wp:docPr id="263702908" name="Immagine 1"/>
             <wp:cNvGraphicFramePr>
               <a:graphicFrameLocks xmlns:a="http://schemas.openxmlformats.org/drawingml/2006/main" noChangeAspect="1"/>
             </wp:cNvGraphicFramePr>
@@ -564,8 +560,10 @@
               <a:graphicData uri="http://schemas.openxmlformats.org/drawingml/2006/picture">
                 <pic:pic xmlns:pic="http://schemas.openxmlformats.org/drawingml/2006/picture">
                   <pic:nvPicPr>
-                    <pic:cNvPr id="1" name="Picture 1"/>
-                    <pic:cNvPicPr/>
+                    <pic:cNvPr id="263702908" name="Immagine 1"/>
+                    <pic:cNvPicPr>
+                      <a:picLocks noChangeAspect="1" noChangeArrowheads="1"/>
+                    </pic:cNvPicPr>
                   </pic:nvPicPr>
                   <pic:blipFill>
                     <a:blip r:embed="rId8"/>
@@ -573,14 +571,18 @@
                       <a:fillRect/>
                     </a:stretch>
                   </pic:blipFill>
-                  <pic:spPr>
+                  <pic:spPr bwMode="auto">
                     <a:xfrm>
                       <a:off x="0" y="0"/>
-                      <a:ext cx="5399047" cy="3619141"/>
+                      <a:ext cx="5725451" cy="3837940"/>
                     </a:xfrm>
                     <a:prstGeom prst="rect">
                       <a:avLst/>
                     </a:prstGeom>
+                    <a:noFill/>
+                    <a:ln>
+                      <a:noFill/>
+                    </a:ln>
                   </pic:spPr>
                 </pic:pic>
               </a:graphicData>
@@ -588,6 +590,11 @@
           </wp:inline>
         </w:drawing>
       </w:r>
+    </w:p>
+    <w:p>
+      <w:pPr>
+        <w:keepNext/>
+      </w:pPr>
     </w:p>
     <w:p>
       <w:pPr>
@@ -837,16 +844,8 @@
               <w:rPr>
                 <w:color w:val="5B9BD5" w:themeColor="accent1"/>
               </w:rPr>
-              <w:t xml:space="preserve">100 </w:t>
-            </w:r>
-            <w:proofErr w:type="spellStart"/>
-            <w:r>
-              <w:rPr>
-                <w:color w:val="5B9BD5" w:themeColor="accent1"/>
-              </w:rPr>
-              <w:t>ms</w:t>
-            </w:r>
-            <w:proofErr w:type="spellEnd"/>
+              <w:t>100 ms</w:t>
+            </w:r>
           </w:p>
         </w:tc>
         <w:tc>
@@ -961,16 +960,8 @@
               <w:rPr>
                 <w:color w:val="5B9BD5" w:themeColor="accent1"/>
               </w:rPr>
-              <w:t xml:space="preserve">100 </w:t>
-            </w:r>
-            <w:proofErr w:type="spellStart"/>
-            <w:r>
-              <w:rPr>
-                <w:color w:val="5B9BD5" w:themeColor="accent1"/>
-              </w:rPr>
-              <w:t>ms</w:t>
-            </w:r>
-            <w:proofErr w:type="spellEnd"/>
+              <w:t>100 ms</w:t>
+            </w:r>
           </w:p>
         </w:tc>
         <w:tc>
@@ -1079,16 +1070,8 @@
               <w:rPr>
                 <w:color w:val="5B9BD5" w:themeColor="accent1"/>
               </w:rPr>
-              <w:t xml:space="preserve">100 </w:t>
-            </w:r>
-            <w:proofErr w:type="spellStart"/>
-            <w:r>
-              <w:rPr>
-                <w:color w:val="5B9BD5" w:themeColor="accent1"/>
-              </w:rPr>
-              <w:t>ms</w:t>
-            </w:r>
-            <w:proofErr w:type="spellEnd"/>
+              <w:t>100 ms</w:t>
+            </w:r>
           </w:p>
         </w:tc>
         <w:tc>
@@ -1134,6 +1117,7 @@
         <w:pStyle w:val="Titolo1"/>
       </w:pPr>
       <w:r>
+        <w:lastRenderedPageBreak/>
         <w:br w:type="page"/>
       </w:r>
     </w:p>
@@ -2284,8 +2268,8 @@
           <w:noProof/>
         </w:rPr>
         <w:drawing>
-          <wp:inline distT="0" distB="0" distL="0" distR="0" wp14:anchorId="51830D02" wp14:editId="0B82C7DB">
-            <wp:extent cx="5727699" cy="3883506"/>
+          <wp:inline distT="0" distB="0" distL="0" distR="0" wp14:anchorId="51830D02" wp14:editId="5246E3B6">
+            <wp:extent cx="5727699" cy="3883505"/>
             <wp:effectExtent l="0" t="0" r="6985" b="3175"/>
             <wp:docPr id="2" name="Immagine 2"/>
             <wp:cNvGraphicFramePr>
@@ -2307,7 +2291,7 @@
                   <pic:spPr>
                     <a:xfrm>
                       <a:off x="0" y="0"/>
-                      <a:ext cx="5727699" cy="3883506"/>
+                      <a:ext cx="5727699" cy="3883505"/>
                     </a:xfrm>
                     <a:prstGeom prst="rect">
                       <a:avLst/>
@@ -2400,50 +2384,39 @@
         <w:t>The system can have at least 2 circuitries that can read the pedal position at the same time</w:t>
       </w:r>
       <w:r>
-        <w:t xml:space="preserve">; </w:t>
-      </w:r>
-      <w:r>
-        <w:rPr>
-          <w:highlight w:val="yellow"/>
-        </w:rPr>
-        <w:t>i</w:t>
-      </w:r>
-      <w:r>
-        <w:rPr>
-          <w:highlight w:val="yellow"/>
-        </w:rPr>
-        <w:t>n case of mismatching</w:t>
-      </w:r>
-      <w:r>
-        <w:rPr>
-          <w:highlight w:val="yellow"/>
-        </w:rPr>
-        <w:t>, the system switches to the safe state.</w:t>
+        <w:t>.</w:t>
       </w:r>
     </w:p>
     <w:p>
       <w:r>
         <w:t xml:space="preserve">The </w:t>
       </w:r>
-      <w:proofErr w:type="spellStart"/>
       <w:r>
         <w:t>μ</w:t>
       </w:r>
       <w:r>
+        <w:t xml:space="preserve">C </w:t>
+      </w:r>
+      <w:r>
+        <w:t xml:space="preserve">can be replaced, in case of failure, </w:t>
+      </w:r>
+      <w:r>
+        <w:t>by a simpler circuit, called Emergency Manager, that warns the driver of the failure</w:t>
+      </w:r>
+      <w:r>
+        <w:t xml:space="preserve"> and sets the torque request to zero.</w:t>
+      </w:r>
+      <w:r>
+        <w:t xml:space="preserve"> In our implementation, the </w:t>
+      </w:r>
+      <w:r>
+        <w:t>μ</w:t>
+      </w:r>
+      <w:r>
         <w:t>C</w:t>
       </w:r>
-      <w:proofErr w:type="spellEnd"/>
-      <w:r>
-        <w:t xml:space="preserve"> </w:t>
-      </w:r>
-      <w:r>
-        <w:t xml:space="preserve">can be replaced, in case of failure, </w:t>
-      </w:r>
-      <w:r>
-        <w:t>by a simpler circuit, called Emergency Dashboard Manager, that warns the driver of the failure</w:t>
-      </w:r>
-      <w:r>
-        <w:t xml:space="preserve"> and sets the torque request to zero.</w:t>
+      <w:r>
+        <w:t xml:space="preserve"> is also responsible for these actions.</w:t>
       </w:r>
     </w:p>
     <w:p>
@@ -2455,37 +2428,39 @@
       </w:r>
     </w:p>
     <w:p>
-      <w:proofErr w:type="spellStart"/>
-      <w:r>
+      <w:pPr>
+        <w:pStyle w:val="Paragrafoelenco"/>
+        <w:numPr>
+          <w:ilvl w:val="0"/>
+          <w:numId w:val="19"/>
+        </w:numPr>
+      </w:pPr>
+      <w:r>
+        <w:rPr>
+          <w:i/>
+          <w:iCs/>
+        </w:rPr>
         <w:t>BrakePedalPressed</w:t>
       </w:r>
-      <w:proofErr w:type="spellEnd"/>
-      <w:r>
-        <w:t xml:space="preserve"> is a </w:t>
-      </w:r>
-      <w:proofErr w:type="spellStart"/>
-      <w:r>
-        <w:t>boolean</w:t>
-      </w:r>
-      <w:proofErr w:type="spellEnd"/>
-      <w:r>
-        <w:t xml:space="preserve"> </w:t>
-      </w:r>
-      <w:proofErr w:type="gramStart"/>
-      <w:r>
-        <w:t>value</w:t>
-      </w:r>
-      <w:proofErr w:type="gramEnd"/>
-      <w:r>
-        <w:t xml:space="preserve"> so plausibility checks are not needed.</w:t>
+      <w:r>
+        <w:t xml:space="preserve"> is a boolean value so plausibility checks are not needed.</w:t>
       </w:r>
     </w:p>
     <w:p>
-      <w:proofErr w:type="spellStart"/>
-      <w:r>
+      <w:pPr>
+        <w:pStyle w:val="Paragrafoelenco"/>
+        <w:numPr>
+          <w:ilvl w:val="0"/>
+          <w:numId w:val="19"/>
+        </w:numPr>
+      </w:pPr>
+      <w:r>
+        <w:rPr>
+          <w:i/>
+          <w:iCs/>
+        </w:rPr>
         <w:t>ThrottlePedalPosition</w:t>
       </w:r>
-      <w:proofErr w:type="spellEnd"/>
       <w:r>
         <w:t xml:space="preserve"> needs to be in</w:t>
       </w:r>
@@ -2499,17 +2474,39 @@
         <w:t>flag is set</w:t>
       </w:r>
       <w:r>
-        <w:t>, the torque is set to 0 and vehicle switches to Neutral State.</w:t>
+        <w:t xml:space="preserve">. A secondary </w:t>
+      </w:r>
+      <w:r>
+        <w:rPr>
+          <w:i/>
+          <w:iCs/>
+        </w:rPr>
+        <w:t>ThrottlePedalPositionRedundancy</w:t>
+      </w:r>
+      <w:r>
+        <w:t xml:space="preserve"> input is also checked in the same range, a warning flag is set. If the discrepancy between the two variables is larger than 0.1 (10% of the pedal travel), a warning flag is set. An overall </w:t>
+      </w:r>
+      <w:r>
+        <w:rPr>
+          <w:i/>
+          <w:iCs/>
+        </w:rPr>
+        <w:t>PedalWarningFlag</w:t>
+      </w:r>
+      <w:r>
+        <w:t xml:space="preserve"> is set to true if at least one of the previous three flags is set.</w:t>
       </w:r>
     </w:p>
     <w:p>
-      <w:proofErr w:type="spellStart"/>
-      <w:r>
-        <w:t>AutomaticTransmissionSelectorState</w:t>
-      </w:r>
-      <w:proofErr w:type="spellEnd"/>
-      <w:r>
-        <w:t xml:space="preserve"> is seen as an integer value between 0 and 4. </w:t>
+      <w:pPr>
+        <w:pStyle w:val="Paragrafoelenco"/>
+        <w:numPr>
+          <w:ilvl w:val="0"/>
+          <w:numId w:val="19"/>
+        </w:numPr>
+      </w:pPr>
+      <w:r>
+        <w:t xml:space="preserve">AutomaticTransmissionSelectorState is seen as an integer value between 0 and 4. </w:t>
       </w:r>
       <w:r>
         <w:t xml:space="preserve">If it </w:t>
@@ -2518,31 +2515,96 @@
         <w:t xml:space="preserve">is not in this range, </w:t>
       </w:r>
       <w:r>
-        <w:t xml:space="preserve">a warning flag is set, </w:t>
-      </w:r>
-      <w:r>
-        <w:t>the torque is set to 0 and vehicle switches to Neutral State.</w:t>
+        <w:t xml:space="preserve">a </w:t>
+      </w:r>
+      <w:r>
+        <w:t>warning flag</w:t>
+      </w:r>
+      <w:r>
+        <w:t xml:space="preserve"> called </w:t>
+      </w:r>
+      <w:r>
+        <w:rPr>
+          <w:i/>
+          <w:iCs/>
+        </w:rPr>
+        <w:t>SelectorWarningFlag</w:t>
+      </w:r>
+      <w:r>
+        <w:t xml:space="preserve"> is set</w:t>
+      </w:r>
+      <w:r>
+        <w:t>.</w:t>
       </w:r>
     </w:p>
     <w:p>
-      <w:proofErr w:type="spellStart"/>
-      <w:r>
-        <w:t>TorqueRequest_Nm</w:t>
-      </w:r>
-      <w:proofErr w:type="spellEnd"/>
-      <w:r>
-        <w:t xml:space="preserve"> is limited in the correct interval depending on the current </w:t>
-      </w:r>
-      <w:proofErr w:type="spellStart"/>
-      <w:r>
-        <w:t>AutomaticTransmissionState</w:t>
-      </w:r>
-      <w:proofErr w:type="spellEnd"/>
-      <w:r>
-        <w:t xml:space="preserve"> value: </w:t>
+      <w:pPr>
+        <w:pStyle w:val="Paragrafoelenco"/>
+        <w:numPr>
+          <w:ilvl w:val="0"/>
+          <w:numId w:val="19"/>
+        </w:numPr>
+      </w:pPr>
+      <w:r>
+        <w:t xml:space="preserve">TorqueRequest_Nm is limited in the correct interval depending on the current AutomaticTransmissionState value: </w:t>
       </w:r>
       <w:r>
         <w:t>if B between [-80, 80], if D between [0; 80], if R between [-40, 0], 0 if N or P.</w:t>
+      </w:r>
+    </w:p>
+    <w:p>
+      <w:pPr>
+        <w:pStyle w:val="Paragrafoelenco"/>
+        <w:numPr>
+          <w:ilvl w:val="0"/>
+          <w:numId w:val="19"/>
+        </w:numPr>
+      </w:pPr>
+      <w:r>
+        <w:t xml:space="preserve">If at least one between </w:t>
+      </w:r>
+      <w:r>
+        <w:rPr>
+          <w:i/>
+          <w:iCs/>
+        </w:rPr>
+        <w:t>PedalWarningFlag</w:t>
+      </w:r>
+      <w:r>
+        <w:t xml:space="preserve"> and </w:t>
+      </w:r>
+      <w:r>
+        <w:rPr>
+          <w:i/>
+          <w:iCs/>
+        </w:rPr>
+        <w:t>SelectorWarningFlag</w:t>
+      </w:r>
+      <w:r>
+        <w:t xml:space="preserve"> is set, the controller sets </w:t>
+      </w:r>
+      <w:r>
+        <w:rPr>
+          <w:i/>
+          <w:iCs/>
+        </w:rPr>
+        <w:t>Warning</w:t>
+      </w:r>
+      <w:r>
+        <w:t xml:space="preserve"> to true,</w:t>
+      </w:r>
+      <w:r>
+        <w:rPr>
+          <w:i/>
+          <w:iCs/>
+        </w:rPr>
+        <w:t xml:space="preserve"> </w:t>
+      </w:r>
+      <w:r>
+        <w:t>switches</w:t>
+      </w:r>
+      <w:r>
+        <w:t xml:space="preserve"> to N and sets the torque request to zero.</w:t>
       </w:r>
     </w:p>
     <w:p>
@@ -2621,7 +2683,7 @@
 </file>
 
 <file path=word/endnotes.xml><?xml version="1.0" encoding="utf-8"?>
-<w:endnotes xmlns:wpc="http://schemas.microsoft.com/office/word/2010/wordprocessingCanvas" xmlns:cx="http://schemas.microsoft.com/office/drawing/2014/chartex" xmlns:cx1="http://schemas.microsoft.com/office/drawing/2015/9/8/chartex" xmlns:cx2="http://schemas.microsoft.com/office/drawing/2015/10/21/chartex" xmlns:cx3="http://schemas.microsoft.com/office/drawing/2016/5/9/chartex" xmlns:cx4="http://schemas.microsoft.com/office/drawing/2016/5/10/chartex" xmlns:cx5="http://schemas.microsoft.com/office/drawing/2016/5/11/chartex" xmlns:cx6="http://schemas.microsoft.com/office/drawing/2016/5/12/chartex" xmlns:cx7="http://schemas.microsoft.com/office/drawing/2016/5/13/chartex" xmlns:cx8="http://schemas.microsoft.com/office/drawing/2016/5/14/chartex" xmlns:mc="http://schemas.openxmlformats.org/markup-compatibility/2006" xmlns:aink="http://schemas.microsoft.com/office/drawing/2016/ink" xmlns:am3d="http://schemas.microsoft.com/office/drawing/2017/model3d" xmlns:o="urn:schemas-microsoft-com:office:office" xmlns:r="http://schemas.openxmlformats.org/officeDocument/2006/relationships" xmlns:m="http://schemas.openxmlformats.org/officeDocument/2006/math" xmlns:v="urn:schemas-microsoft-com:vml" xmlns:wp14="http://schemas.microsoft.com/office/word/2010/wordprocessingDrawing" xmlns:wp="http://schemas.openxmlformats.org/drawingml/2006/wordprocessingDrawing" xmlns:w10="urn:schemas-microsoft-com:office:word" xmlns:w="http://schemas.openxmlformats.org/wordprocessingml/2006/main" xmlns:w14="http://schemas.microsoft.com/office/word/2010/wordml" xmlns:w15="http://schemas.microsoft.com/office/word/2012/wordml" xmlns:w16cex="http://schemas.microsoft.com/office/word/2018/wordml/cex" xmlns:w16cid="http://schemas.microsoft.com/office/word/2016/wordml/cid" xmlns:w16="http://schemas.microsoft.com/office/word/2018/wordml" xmlns:w16sdtdh="http://schemas.microsoft.com/office/word/2020/wordml/sdtdatahash" xmlns:w16se="http://schemas.microsoft.com/office/word/2015/wordml/symex" xmlns:wpg="http://schemas.microsoft.com/office/word/2010/wordprocessingGroup" xmlns:wpi="http://schemas.microsoft.com/office/word/2010/wordprocessingInk" xmlns:wne="http://schemas.microsoft.com/office/word/2006/wordml" xmlns:wps="http://schemas.microsoft.com/office/word/2010/wordprocessingShape" mc:Ignorable="w14 w15 w16se w16cid w16 w16cex w16sdtdh wp14">
+<w:endnotes xmlns:wpc="http://schemas.microsoft.com/office/word/2010/wordprocessingCanvas" xmlns:cx="http://schemas.microsoft.com/office/drawing/2014/chartex" xmlns:cx1="http://schemas.microsoft.com/office/drawing/2015/9/8/chartex" xmlns:cx2="http://schemas.microsoft.com/office/drawing/2015/10/21/chartex" xmlns:cx3="http://schemas.microsoft.com/office/drawing/2016/5/9/chartex" xmlns:cx4="http://schemas.microsoft.com/office/drawing/2016/5/10/chartex" xmlns:cx5="http://schemas.microsoft.com/office/drawing/2016/5/11/chartex" xmlns:cx6="http://schemas.microsoft.com/office/drawing/2016/5/12/chartex" xmlns:cx7="http://schemas.microsoft.com/office/drawing/2016/5/13/chartex" xmlns:cx8="http://schemas.microsoft.com/office/drawing/2016/5/14/chartex" xmlns:mc="http://schemas.openxmlformats.org/markup-compatibility/2006" xmlns:aink="http://schemas.microsoft.com/office/drawing/2016/ink" xmlns:am3d="http://schemas.microsoft.com/office/drawing/2017/model3d" xmlns:o="urn:schemas-microsoft-com:office:office" xmlns:oel="http://schemas.microsoft.com/office/2019/extlst" xmlns:r="http://schemas.openxmlformats.org/officeDocument/2006/relationships" xmlns:m="http://schemas.openxmlformats.org/officeDocument/2006/math" xmlns:v="urn:schemas-microsoft-com:vml" xmlns:wp14="http://schemas.microsoft.com/office/word/2010/wordprocessingDrawing" xmlns:wp="http://schemas.openxmlformats.org/drawingml/2006/wordprocessingDrawing" xmlns:w10="urn:schemas-microsoft-com:office:word" xmlns:w="http://schemas.openxmlformats.org/wordprocessingml/2006/main" xmlns:w14="http://schemas.microsoft.com/office/word/2010/wordml" xmlns:w15="http://schemas.microsoft.com/office/word/2012/wordml" xmlns:w16cex="http://schemas.microsoft.com/office/word/2018/wordml/cex" xmlns:w16cid="http://schemas.microsoft.com/office/word/2016/wordml/cid" xmlns:w16="http://schemas.microsoft.com/office/word/2018/wordml" xmlns:w16du="http://schemas.microsoft.com/office/word/2023/wordml/word16du" xmlns:w16sdtdh="http://schemas.microsoft.com/office/word/2020/wordml/sdtdatahash" xmlns:w16se="http://schemas.microsoft.com/office/word/2015/wordml/symex" xmlns:wpg="http://schemas.microsoft.com/office/word/2010/wordprocessingGroup" xmlns:wpi="http://schemas.microsoft.com/office/word/2010/wordprocessingInk" xmlns:wne="http://schemas.microsoft.com/office/word/2006/wordml" xmlns:wps="http://schemas.microsoft.com/office/word/2010/wordprocessingShape" mc:Ignorable="w14 w15 w16se w16cid w16 w16cex w16sdtdh w16du wp14">
   <w:endnote w:type="separator" w:id="-1">
     <w:p>
       <w:r>
@@ -2640,7 +2702,7 @@
 </file>
 
 <file path=word/footnotes.xml><?xml version="1.0" encoding="utf-8"?>
-<w:footnotes xmlns:wpc="http://schemas.microsoft.com/office/word/2010/wordprocessingCanvas" xmlns:cx="http://schemas.microsoft.com/office/drawing/2014/chartex" xmlns:cx1="http://schemas.microsoft.com/office/drawing/2015/9/8/chartex" xmlns:cx2="http://schemas.microsoft.com/office/drawing/2015/10/21/chartex" xmlns:cx3="http://schemas.microsoft.com/office/drawing/2016/5/9/chartex" xmlns:cx4="http://schemas.microsoft.com/office/drawing/2016/5/10/chartex" xmlns:cx5="http://schemas.microsoft.com/office/drawing/2016/5/11/chartex" xmlns:cx6="http://schemas.microsoft.com/office/drawing/2016/5/12/chartex" xmlns:cx7="http://schemas.microsoft.com/office/drawing/2016/5/13/chartex" xmlns:cx8="http://schemas.microsoft.com/office/drawing/2016/5/14/chartex" xmlns:mc="http://schemas.openxmlformats.org/markup-compatibility/2006" xmlns:aink="http://schemas.microsoft.com/office/drawing/2016/ink" xmlns:am3d="http://schemas.microsoft.com/office/drawing/2017/model3d" xmlns:o="urn:schemas-microsoft-com:office:office" xmlns:r="http://schemas.openxmlformats.org/officeDocument/2006/relationships" xmlns:m="http://schemas.openxmlformats.org/officeDocument/2006/math" xmlns:v="urn:schemas-microsoft-com:vml" xmlns:wp14="http://schemas.microsoft.com/office/word/2010/wordprocessingDrawing" xmlns:wp="http://schemas.openxmlformats.org/drawingml/2006/wordprocessingDrawing" xmlns:w10="urn:schemas-microsoft-com:office:word" xmlns:w="http://schemas.openxmlformats.org/wordprocessingml/2006/main" xmlns:w14="http://schemas.microsoft.com/office/word/2010/wordml" xmlns:w15="http://schemas.microsoft.com/office/word/2012/wordml" xmlns:w16cex="http://schemas.microsoft.com/office/word/2018/wordml/cex" xmlns:w16cid="http://schemas.microsoft.com/office/word/2016/wordml/cid" xmlns:w16="http://schemas.microsoft.com/office/word/2018/wordml" xmlns:w16sdtdh="http://schemas.microsoft.com/office/word/2020/wordml/sdtdatahash" xmlns:w16se="http://schemas.microsoft.com/office/word/2015/wordml/symex" xmlns:wpg="http://schemas.microsoft.com/office/word/2010/wordprocessingGroup" xmlns:wpi="http://schemas.microsoft.com/office/word/2010/wordprocessingInk" xmlns:wne="http://schemas.microsoft.com/office/word/2006/wordml" xmlns:wps="http://schemas.microsoft.com/office/word/2010/wordprocessingShape" mc:Ignorable="w14 w15 w16se w16cid w16 w16cex w16sdtdh wp14">
+<w:footnotes xmlns:wpc="http://schemas.microsoft.com/office/word/2010/wordprocessingCanvas" xmlns:cx="http://schemas.microsoft.com/office/drawing/2014/chartex" xmlns:cx1="http://schemas.microsoft.com/office/drawing/2015/9/8/chartex" xmlns:cx2="http://schemas.microsoft.com/office/drawing/2015/10/21/chartex" xmlns:cx3="http://schemas.microsoft.com/office/drawing/2016/5/9/chartex" xmlns:cx4="http://schemas.microsoft.com/office/drawing/2016/5/10/chartex" xmlns:cx5="http://schemas.microsoft.com/office/drawing/2016/5/11/chartex" xmlns:cx6="http://schemas.microsoft.com/office/drawing/2016/5/12/chartex" xmlns:cx7="http://schemas.microsoft.com/office/drawing/2016/5/13/chartex" xmlns:cx8="http://schemas.microsoft.com/office/drawing/2016/5/14/chartex" xmlns:mc="http://schemas.openxmlformats.org/markup-compatibility/2006" xmlns:aink="http://schemas.microsoft.com/office/drawing/2016/ink" xmlns:am3d="http://schemas.microsoft.com/office/drawing/2017/model3d" xmlns:o="urn:schemas-microsoft-com:office:office" xmlns:oel="http://schemas.microsoft.com/office/2019/extlst" xmlns:r="http://schemas.openxmlformats.org/officeDocument/2006/relationships" xmlns:m="http://schemas.openxmlformats.org/officeDocument/2006/math" xmlns:v="urn:schemas-microsoft-com:vml" xmlns:wp14="http://schemas.microsoft.com/office/word/2010/wordprocessingDrawing" xmlns:wp="http://schemas.openxmlformats.org/drawingml/2006/wordprocessingDrawing" xmlns:w10="urn:schemas-microsoft-com:office:word" xmlns:w="http://schemas.openxmlformats.org/wordprocessingml/2006/main" xmlns:w14="http://schemas.microsoft.com/office/word/2010/wordml" xmlns:w15="http://schemas.microsoft.com/office/word/2012/wordml" xmlns:w16cex="http://schemas.microsoft.com/office/word/2018/wordml/cex" xmlns:w16cid="http://schemas.microsoft.com/office/word/2016/wordml/cid" xmlns:w16="http://schemas.microsoft.com/office/word/2018/wordml" xmlns:w16du="http://schemas.microsoft.com/office/word/2023/wordml/word16du" xmlns:w16sdtdh="http://schemas.microsoft.com/office/word/2020/wordml/sdtdatahash" xmlns:w16se="http://schemas.microsoft.com/office/word/2015/wordml/symex" xmlns:wpg="http://schemas.microsoft.com/office/word/2010/wordprocessingGroup" xmlns:wpi="http://schemas.microsoft.com/office/word/2010/wordprocessingInk" xmlns:wne="http://schemas.microsoft.com/office/word/2006/wordml" xmlns:wps="http://schemas.microsoft.com/office/word/2010/wordprocessingShape" mc:Ignorable="w14 w15 w16se w16cid w16 w16cex w16sdtdh w16du wp14">
   <w:footnote w:type="separator" w:id="-1">
     <w:p>
       <w:r>
@@ -2776,7 +2838,7 @@
 </file>
 
 <file path=word/numbering.xml><?xml version="1.0" encoding="utf-8"?>
-<w:numbering xmlns:wpc="http://schemas.microsoft.com/office/word/2010/wordprocessingCanvas" xmlns:cx="http://schemas.microsoft.com/office/drawing/2014/chartex" xmlns:cx1="http://schemas.microsoft.com/office/drawing/2015/9/8/chartex" xmlns:cx2="http://schemas.microsoft.com/office/drawing/2015/10/21/chartex" xmlns:cx3="http://schemas.microsoft.com/office/drawing/2016/5/9/chartex" xmlns:cx4="http://schemas.microsoft.com/office/drawing/2016/5/10/chartex" xmlns:cx5="http://schemas.microsoft.com/office/drawing/2016/5/11/chartex" xmlns:cx6="http://schemas.microsoft.com/office/drawing/2016/5/12/chartex" xmlns:cx7="http://schemas.microsoft.com/office/drawing/2016/5/13/chartex" xmlns:cx8="http://schemas.microsoft.com/office/drawing/2016/5/14/chartex" xmlns:mc="http://schemas.openxmlformats.org/markup-compatibility/2006" xmlns:aink="http://schemas.microsoft.com/office/drawing/2016/ink" xmlns:am3d="http://schemas.microsoft.com/office/drawing/2017/model3d" xmlns:o="urn:schemas-microsoft-com:office:office" xmlns:r="http://schemas.openxmlformats.org/officeDocument/2006/relationships" xmlns:m="http://schemas.openxmlformats.org/officeDocument/2006/math" xmlns:v="urn:schemas-microsoft-com:vml" xmlns:wp14="http://schemas.microsoft.com/office/word/2010/wordprocessingDrawing" xmlns:wp="http://schemas.openxmlformats.org/drawingml/2006/wordprocessingDrawing" xmlns:w10="urn:schemas-microsoft-com:office:word" xmlns:w="http://schemas.openxmlformats.org/wordprocessingml/2006/main" xmlns:w14="http://schemas.microsoft.com/office/word/2010/wordml" xmlns:w15="http://schemas.microsoft.com/office/word/2012/wordml" xmlns:w16cex="http://schemas.microsoft.com/office/word/2018/wordml/cex" xmlns:w16cid="http://schemas.microsoft.com/office/word/2016/wordml/cid" xmlns:w16="http://schemas.microsoft.com/office/word/2018/wordml" xmlns:w16sdtdh="http://schemas.microsoft.com/office/word/2020/wordml/sdtdatahash" xmlns:w16se="http://schemas.microsoft.com/office/word/2015/wordml/symex" xmlns:wpg="http://schemas.microsoft.com/office/word/2010/wordprocessingGroup" xmlns:wpi="http://schemas.microsoft.com/office/word/2010/wordprocessingInk" xmlns:wne="http://schemas.microsoft.com/office/word/2006/wordml" xmlns:wps="http://schemas.microsoft.com/office/word/2010/wordprocessingShape" mc:Ignorable="w14 w15 w16se w16cid w16 w16cex w16sdtdh wp14">
+<w:numbering xmlns:wpc="http://schemas.microsoft.com/office/word/2010/wordprocessingCanvas" xmlns:cx="http://schemas.microsoft.com/office/drawing/2014/chartex" xmlns:cx1="http://schemas.microsoft.com/office/drawing/2015/9/8/chartex" xmlns:cx2="http://schemas.microsoft.com/office/drawing/2015/10/21/chartex" xmlns:cx3="http://schemas.microsoft.com/office/drawing/2016/5/9/chartex" xmlns:cx4="http://schemas.microsoft.com/office/drawing/2016/5/10/chartex" xmlns:cx5="http://schemas.microsoft.com/office/drawing/2016/5/11/chartex" xmlns:cx6="http://schemas.microsoft.com/office/drawing/2016/5/12/chartex" xmlns:cx7="http://schemas.microsoft.com/office/drawing/2016/5/13/chartex" xmlns:cx8="http://schemas.microsoft.com/office/drawing/2016/5/14/chartex" xmlns:mc="http://schemas.openxmlformats.org/markup-compatibility/2006" xmlns:aink="http://schemas.microsoft.com/office/drawing/2016/ink" xmlns:am3d="http://schemas.microsoft.com/office/drawing/2017/model3d" xmlns:o="urn:schemas-microsoft-com:office:office" xmlns:oel="http://schemas.microsoft.com/office/2019/extlst" xmlns:r="http://schemas.openxmlformats.org/officeDocument/2006/relationships" xmlns:m="http://schemas.openxmlformats.org/officeDocument/2006/math" xmlns:v="urn:schemas-microsoft-com:vml" xmlns:wp14="http://schemas.microsoft.com/office/word/2010/wordprocessingDrawing" xmlns:wp="http://schemas.openxmlformats.org/drawingml/2006/wordprocessingDrawing" xmlns:w10="urn:schemas-microsoft-com:office:word" xmlns:w="http://schemas.openxmlformats.org/wordprocessingml/2006/main" xmlns:w14="http://schemas.microsoft.com/office/word/2010/wordml" xmlns:w15="http://schemas.microsoft.com/office/word/2012/wordml" xmlns:w16cex="http://schemas.microsoft.com/office/word/2018/wordml/cex" xmlns:w16cid="http://schemas.microsoft.com/office/word/2016/wordml/cid" xmlns:w16="http://schemas.microsoft.com/office/word/2018/wordml" xmlns:w16du="http://schemas.microsoft.com/office/word/2023/wordml/word16du" xmlns:w16sdtdh="http://schemas.microsoft.com/office/word/2020/wordml/sdtdatahash" xmlns:w16se="http://schemas.microsoft.com/office/word/2015/wordml/symex" xmlns:wpg="http://schemas.microsoft.com/office/word/2010/wordprocessingGroup" xmlns:wpi="http://schemas.microsoft.com/office/word/2010/wordprocessingInk" xmlns:wne="http://schemas.microsoft.com/office/word/2006/wordml" xmlns:wps="http://schemas.microsoft.com/office/word/2010/wordprocessingShape" mc:Ignorable="w14 w15 w16se w16cid w16 w16cex w16sdtdh w16du wp14">
   <w:abstractNum w:abstractNumId="0" w15:restartNumberingAfterBreak="0">
     <w:nsid w:val="059A2662"/>
     <w:multiLevelType w:val="hybridMultilevel"/>
@@ -4107,6 +4169,119 @@
     </w:lvl>
   </w:abstractNum>
   <w:abstractNum w:abstractNumId="12" w15:restartNumberingAfterBreak="0">
+    <w:nsid w:val="4A4337AE"/>
+    <w:multiLevelType w:val="hybridMultilevel"/>
+    <w:tmpl w:val="946688B6"/>
+    <w:lvl w:ilvl="0" w:tplc="04100001">
+      <w:start w:val="1"/>
+      <w:numFmt w:val="bullet"/>
+      <w:lvlText w:val=""/>
+      <w:lvlJc w:val="left"/>
+      <w:pPr>
+        <w:ind w:left="720" w:hanging="360"/>
+      </w:pPr>
+      <w:rPr>
+        <w:rFonts w:ascii="Symbol" w:hAnsi="Symbol" w:hint="default"/>
+      </w:rPr>
+    </w:lvl>
+    <w:lvl w:ilvl="1" w:tplc="04100003" w:tentative="1">
+      <w:start w:val="1"/>
+      <w:numFmt w:val="bullet"/>
+      <w:lvlText w:val="o"/>
+      <w:lvlJc w:val="left"/>
+      <w:pPr>
+        <w:ind w:left="1440" w:hanging="360"/>
+      </w:pPr>
+      <w:rPr>
+        <w:rFonts w:ascii="Courier New" w:hAnsi="Courier New" w:cs="Courier New" w:hint="default"/>
+      </w:rPr>
+    </w:lvl>
+    <w:lvl w:ilvl="2" w:tplc="04100005" w:tentative="1">
+      <w:start w:val="1"/>
+      <w:numFmt w:val="bullet"/>
+      <w:lvlText w:val=""/>
+      <w:lvlJc w:val="left"/>
+      <w:pPr>
+        <w:ind w:left="2160" w:hanging="360"/>
+      </w:pPr>
+      <w:rPr>
+        <w:rFonts w:ascii="Wingdings" w:hAnsi="Wingdings" w:hint="default"/>
+      </w:rPr>
+    </w:lvl>
+    <w:lvl w:ilvl="3" w:tplc="04100001" w:tentative="1">
+      <w:start w:val="1"/>
+      <w:numFmt w:val="bullet"/>
+      <w:lvlText w:val=""/>
+      <w:lvlJc w:val="left"/>
+      <w:pPr>
+        <w:ind w:left="2880" w:hanging="360"/>
+      </w:pPr>
+      <w:rPr>
+        <w:rFonts w:ascii="Symbol" w:hAnsi="Symbol" w:hint="default"/>
+      </w:rPr>
+    </w:lvl>
+    <w:lvl w:ilvl="4" w:tplc="04100003" w:tentative="1">
+      <w:start w:val="1"/>
+      <w:numFmt w:val="bullet"/>
+      <w:lvlText w:val="o"/>
+      <w:lvlJc w:val="left"/>
+      <w:pPr>
+        <w:ind w:left="3600" w:hanging="360"/>
+      </w:pPr>
+      <w:rPr>
+        <w:rFonts w:ascii="Courier New" w:hAnsi="Courier New" w:cs="Courier New" w:hint="default"/>
+      </w:rPr>
+    </w:lvl>
+    <w:lvl w:ilvl="5" w:tplc="04100005" w:tentative="1">
+      <w:start w:val="1"/>
+      <w:numFmt w:val="bullet"/>
+      <w:lvlText w:val=""/>
+      <w:lvlJc w:val="left"/>
+      <w:pPr>
+        <w:ind w:left="4320" w:hanging="360"/>
+      </w:pPr>
+      <w:rPr>
+        <w:rFonts w:ascii="Wingdings" w:hAnsi="Wingdings" w:hint="default"/>
+      </w:rPr>
+    </w:lvl>
+    <w:lvl w:ilvl="6" w:tplc="04100001" w:tentative="1">
+      <w:start w:val="1"/>
+      <w:numFmt w:val="bullet"/>
+      <w:lvlText w:val=""/>
+      <w:lvlJc w:val="left"/>
+      <w:pPr>
+        <w:ind w:left="5040" w:hanging="360"/>
+      </w:pPr>
+      <w:rPr>
+        <w:rFonts w:ascii="Symbol" w:hAnsi="Symbol" w:hint="default"/>
+      </w:rPr>
+    </w:lvl>
+    <w:lvl w:ilvl="7" w:tplc="04100003" w:tentative="1">
+      <w:start w:val="1"/>
+      <w:numFmt w:val="bullet"/>
+      <w:lvlText w:val="o"/>
+      <w:lvlJc w:val="left"/>
+      <w:pPr>
+        <w:ind w:left="5760" w:hanging="360"/>
+      </w:pPr>
+      <w:rPr>
+        <w:rFonts w:ascii="Courier New" w:hAnsi="Courier New" w:cs="Courier New" w:hint="default"/>
+      </w:rPr>
+    </w:lvl>
+    <w:lvl w:ilvl="8" w:tplc="04100005" w:tentative="1">
+      <w:start w:val="1"/>
+      <w:numFmt w:val="bullet"/>
+      <w:lvlText w:val=""/>
+      <w:lvlJc w:val="left"/>
+      <w:pPr>
+        <w:ind w:left="6480" w:hanging="360"/>
+      </w:pPr>
+      <w:rPr>
+        <w:rFonts w:ascii="Wingdings" w:hAnsi="Wingdings" w:hint="default"/>
+      </w:rPr>
+    </w:lvl>
+  </w:abstractNum>
+  <w:abstractNum w:abstractNumId="13" w15:restartNumberingAfterBreak="0">
     <w:nsid w:val="4E0267BE"/>
     <w:multiLevelType w:val="hybridMultilevel"/>
     <w:tmpl w:val="9188B438"/>
@@ -4195,7 +4370,7 @@
       </w:pPr>
     </w:lvl>
   </w:abstractNum>
-  <w:abstractNum w:abstractNumId="13" w15:restartNumberingAfterBreak="0">
+  <w:abstractNum w:abstractNumId="14" w15:restartNumberingAfterBreak="0">
     <w:nsid w:val="530F2FC3"/>
     <w:multiLevelType w:val="hybridMultilevel"/>
     <w:tmpl w:val="F3EC2ACC"/>
@@ -4308,7 +4483,7 @@
       </w:rPr>
     </w:lvl>
   </w:abstractNum>
-  <w:abstractNum w:abstractNumId="14" w15:restartNumberingAfterBreak="0">
+  <w:abstractNum w:abstractNumId="15" w15:restartNumberingAfterBreak="0">
     <w:nsid w:val="6A0A4FE1"/>
     <w:multiLevelType w:val="hybridMultilevel"/>
     <w:tmpl w:val="7360CA16"/>
@@ -4421,7 +4596,7 @@
       </w:rPr>
     </w:lvl>
   </w:abstractNum>
-  <w:abstractNum w:abstractNumId="15" w15:restartNumberingAfterBreak="0">
+  <w:abstractNum w:abstractNumId="16" w15:restartNumberingAfterBreak="0">
     <w:nsid w:val="6C751062"/>
     <w:multiLevelType w:val="hybridMultilevel"/>
     <w:tmpl w:val="C9A44536"/>
@@ -4534,7 +4709,7 @@
       </w:rPr>
     </w:lvl>
   </w:abstractNum>
-  <w:abstractNum w:abstractNumId="16" w15:restartNumberingAfterBreak="0">
+  <w:abstractNum w:abstractNumId="17" w15:restartNumberingAfterBreak="0">
     <w:nsid w:val="701B0433"/>
     <w:multiLevelType w:val="hybridMultilevel"/>
     <w:tmpl w:val="C99012CA"/>
@@ -4620,7 +4795,7 @@
       </w:pPr>
     </w:lvl>
   </w:abstractNum>
-  <w:abstractNum w:abstractNumId="17" w15:restartNumberingAfterBreak="0">
+  <w:abstractNum w:abstractNumId="18" w15:restartNumberingAfterBreak="0">
     <w:nsid w:val="7DBB30B4"/>
     <w:multiLevelType w:val="hybridMultilevel"/>
     <w:tmpl w:val="31086770"/>
@@ -4733,65 +4908,68 @@
       </w:rPr>
     </w:lvl>
   </w:abstractNum>
-  <w:num w:numId="1">
+  <w:num w:numId="1" w16cid:durableId="273487071">
     <w:abstractNumId w:val="10"/>
   </w:num>
-  <w:num w:numId="2">
+  <w:num w:numId="2" w16cid:durableId="1346714113">
     <w:abstractNumId w:val="2"/>
   </w:num>
-  <w:num w:numId="3">
+  <w:num w:numId="3" w16cid:durableId="676075630">
+    <w:abstractNumId w:val="17"/>
+  </w:num>
+  <w:num w:numId="4" w16cid:durableId="1257865075">
+    <w:abstractNumId w:val="6"/>
+  </w:num>
+  <w:num w:numId="5" w16cid:durableId="1120606529">
+    <w:abstractNumId w:val="1"/>
+  </w:num>
+  <w:num w:numId="6" w16cid:durableId="543949768">
+    <w:abstractNumId w:val="3"/>
+  </w:num>
+  <w:num w:numId="7" w16cid:durableId="320696982">
+    <w:abstractNumId w:val="13"/>
+  </w:num>
+  <w:num w:numId="8" w16cid:durableId="1042707642">
     <w:abstractNumId w:val="16"/>
   </w:num>
-  <w:num w:numId="4">
-    <w:abstractNumId w:val="6"/>
+  <w:num w:numId="9" w16cid:durableId="908928557">
+    <w:abstractNumId w:val="8"/>
   </w:num>
-  <w:num w:numId="5">
-    <w:abstractNumId w:val="1"/>
+  <w:num w:numId="10" w16cid:durableId="2114127214">
+    <w:abstractNumId w:val="5"/>
   </w:num>
-  <w:num w:numId="6">
-    <w:abstractNumId w:val="3"/>
+  <w:num w:numId="11" w16cid:durableId="1806391910">
+    <w:abstractNumId w:val="0"/>
   </w:num>
-  <w:num w:numId="7">
-    <w:abstractNumId w:val="12"/>
+  <w:num w:numId="12" w16cid:durableId="1566405582">
+    <w:abstractNumId w:val="14"/>
   </w:num>
-  <w:num w:numId="8">
+  <w:num w:numId="13" w16cid:durableId="34551937">
+    <w:abstractNumId w:val="9"/>
+  </w:num>
+  <w:num w:numId="14" w16cid:durableId="1095440137">
+    <w:abstractNumId w:val="4"/>
+  </w:num>
+  <w:num w:numId="15" w16cid:durableId="1603296354">
+    <w:abstractNumId w:val="18"/>
+  </w:num>
+  <w:num w:numId="16" w16cid:durableId="1296718132">
     <w:abstractNumId w:val="15"/>
   </w:num>
-  <w:num w:numId="9">
-    <w:abstractNumId w:val="8"/>
-  </w:num>
-  <w:num w:numId="10">
-    <w:abstractNumId w:val="5"/>
-  </w:num>
-  <w:num w:numId="11">
-    <w:abstractNumId w:val="0"/>
-  </w:num>
-  <w:num w:numId="12">
-    <w:abstractNumId w:val="13"/>
-  </w:num>
-  <w:num w:numId="13">
-    <w:abstractNumId w:val="9"/>
-  </w:num>
-  <w:num w:numId="14">
-    <w:abstractNumId w:val="4"/>
-  </w:num>
-  <w:num w:numId="15">
-    <w:abstractNumId w:val="17"/>
-  </w:num>
-  <w:num w:numId="16">
-    <w:abstractNumId w:val="14"/>
-  </w:num>
-  <w:num w:numId="17">
+  <w:num w:numId="17" w16cid:durableId="2085909936">
     <w:abstractNumId w:val="11"/>
   </w:num>
-  <w:num w:numId="18">
+  <w:num w:numId="18" w16cid:durableId="308022835">
     <w:abstractNumId w:val="7"/>
+  </w:num>
+  <w:num w:numId="19" w16cid:durableId="1899972414">
+    <w:abstractNumId w:val="12"/>
   </w:num>
 </w:numbering>
 </file>
 
 <file path=word/styles.xml><?xml version="1.0" encoding="utf-8"?>
-<w:styles xmlns:mc="http://schemas.openxmlformats.org/markup-compatibility/2006" xmlns:r="http://schemas.openxmlformats.org/officeDocument/2006/relationships" xmlns:w="http://schemas.openxmlformats.org/wordprocessingml/2006/main" xmlns:w14="http://schemas.microsoft.com/office/word/2010/wordml" xmlns:w15="http://schemas.microsoft.com/office/word/2012/wordml" xmlns:w16cex="http://schemas.microsoft.com/office/word/2018/wordml/cex" xmlns:w16cid="http://schemas.microsoft.com/office/word/2016/wordml/cid" xmlns:w16="http://schemas.microsoft.com/office/word/2018/wordml" xmlns:w16sdtdh="http://schemas.microsoft.com/office/word/2020/wordml/sdtdatahash" xmlns:w16se="http://schemas.microsoft.com/office/word/2015/wordml/symex" mc:Ignorable="w14 w15 w16se w16cid w16 w16cex w16sdtdh">
+<w:styles xmlns:mc="http://schemas.openxmlformats.org/markup-compatibility/2006" xmlns:r="http://schemas.openxmlformats.org/officeDocument/2006/relationships" xmlns:w="http://schemas.openxmlformats.org/wordprocessingml/2006/main" xmlns:w14="http://schemas.microsoft.com/office/word/2010/wordml" xmlns:w15="http://schemas.microsoft.com/office/word/2012/wordml" xmlns:w16cex="http://schemas.microsoft.com/office/word/2018/wordml/cex" xmlns:w16cid="http://schemas.microsoft.com/office/word/2016/wordml/cid" xmlns:w16="http://schemas.microsoft.com/office/word/2018/wordml" xmlns:w16du="http://schemas.microsoft.com/office/word/2023/wordml/word16du" xmlns:w16sdtdh="http://schemas.microsoft.com/office/word/2020/wordml/sdtdatahash" xmlns:w16se="http://schemas.microsoft.com/office/word/2015/wordml/symex" mc:Ignorable="w14 w15 w16se w16cid w16 w16cex w16sdtdh w16du">
   <w:docDefaults>
     <w:rPrDefault>
       <w:rPr>

</xml_diff>

<commit_message>
Finished Lab3, yet to be refined and delivered
</commit_message>
<xml_diff>
--- a/Lab3/MBSD_Lab 3.docx
+++ b/Lab3/MBSD_Lab 3.docx
@@ -1,6 +1,6 @@
 
 <file path=word/document.xml><?xml version="1.0" encoding="utf-8"?>
-<w:document xmlns:wpc="http://schemas.microsoft.com/office/word/2010/wordprocessingCanvas" xmlns:cx="http://schemas.microsoft.com/office/drawing/2014/chartex" xmlns:cx1="http://schemas.microsoft.com/office/drawing/2015/9/8/chartex" xmlns:cx2="http://schemas.microsoft.com/office/drawing/2015/10/21/chartex" xmlns:cx3="http://schemas.microsoft.com/office/drawing/2016/5/9/chartex" xmlns:cx4="http://schemas.microsoft.com/office/drawing/2016/5/10/chartex" xmlns:cx5="http://schemas.microsoft.com/office/drawing/2016/5/11/chartex" xmlns:cx6="http://schemas.microsoft.com/office/drawing/2016/5/12/chartex" xmlns:cx7="http://schemas.microsoft.com/office/drawing/2016/5/13/chartex" xmlns:cx8="http://schemas.microsoft.com/office/drawing/2016/5/14/chartex" xmlns:mc="http://schemas.openxmlformats.org/markup-compatibility/2006" xmlns:aink="http://schemas.microsoft.com/office/drawing/2016/ink" xmlns:am3d="http://schemas.microsoft.com/office/drawing/2017/model3d" xmlns:o="urn:schemas-microsoft-com:office:office" xmlns:oel="http://schemas.microsoft.com/office/2019/extlst" xmlns:r="http://schemas.openxmlformats.org/officeDocument/2006/relationships" xmlns:m="http://schemas.openxmlformats.org/officeDocument/2006/math" xmlns:v="urn:schemas-microsoft-com:vml" xmlns:wp14="http://schemas.microsoft.com/office/word/2010/wordprocessingDrawing" xmlns:wp="http://schemas.openxmlformats.org/drawingml/2006/wordprocessingDrawing" xmlns:w10="urn:schemas-microsoft-com:office:word" xmlns:w="http://schemas.openxmlformats.org/wordprocessingml/2006/main" xmlns:w14="http://schemas.microsoft.com/office/word/2010/wordml" xmlns:w15="http://schemas.microsoft.com/office/word/2012/wordml" xmlns:w16cex="http://schemas.microsoft.com/office/word/2018/wordml/cex" xmlns:w16cid="http://schemas.microsoft.com/office/word/2016/wordml/cid" xmlns:w16="http://schemas.microsoft.com/office/word/2018/wordml" xmlns:w16du="http://schemas.microsoft.com/office/word/2023/wordml/word16du" xmlns:w16sdtdh="http://schemas.microsoft.com/office/word/2020/wordml/sdtdatahash" xmlns:w16se="http://schemas.microsoft.com/office/word/2015/wordml/symex" xmlns:wpg="http://schemas.microsoft.com/office/word/2010/wordprocessingGroup" xmlns:wpi="http://schemas.microsoft.com/office/word/2010/wordprocessingInk" xmlns:wne="http://schemas.microsoft.com/office/word/2006/wordml" xmlns:wps="http://schemas.microsoft.com/office/word/2010/wordprocessingShape" mc:Ignorable="w14 w15 w16se w16cid w16 w16cex w16sdtdh w16du wp14">
+<w:document xmlns:wpc="http://schemas.microsoft.com/office/word/2010/wordprocessingCanvas" xmlns:cx="http://schemas.microsoft.com/office/drawing/2014/chartex" xmlns:cx1="http://schemas.microsoft.com/office/drawing/2015/9/8/chartex" xmlns:cx2="http://schemas.microsoft.com/office/drawing/2015/10/21/chartex" xmlns:cx3="http://schemas.microsoft.com/office/drawing/2016/5/9/chartex" xmlns:cx4="http://schemas.microsoft.com/office/drawing/2016/5/10/chartex" xmlns:cx5="http://schemas.microsoft.com/office/drawing/2016/5/11/chartex" xmlns:cx6="http://schemas.microsoft.com/office/drawing/2016/5/12/chartex" xmlns:cx7="http://schemas.microsoft.com/office/drawing/2016/5/13/chartex" xmlns:cx8="http://schemas.microsoft.com/office/drawing/2016/5/14/chartex" xmlns:mc="http://schemas.openxmlformats.org/markup-compatibility/2006" xmlns:aink="http://schemas.microsoft.com/office/drawing/2016/ink" xmlns:am3d="http://schemas.microsoft.com/office/drawing/2017/model3d" xmlns:o="urn:schemas-microsoft-com:office:office" xmlns:r="http://schemas.openxmlformats.org/officeDocument/2006/relationships" xmlns:m="http://schemas.openxmlformats.org/officeDocument/2006/math" xmlns:v="urn:schemas-microsoft-com:vml" xmlns:wp14="http://schemas.microsoft.com/office/word/2010/wordprocessingDrawing" xmlns:wp="http://schemas.openxmlformats.org/drawingml/2006/wordprocessingDrawing" xmlns:w10="urn:schemas-microsoft-com:office:word" xmlns:w="http://schemas.openxmlformats.org/wordprocessingml/2006/main" xmlns:w14="http://schemas.microsoft.com/office/word/2010/wordml" xmlns:w15="http://schemas.microsoft.com/office/word/2012/wordml" xmlns:w16cex="http://schemas.microsoft.com/office/word/2018/wordml/cex" xmlns:w16cid="http://schemas.microsoft.com/office/word/2016/wordml/cid" xmlns:w16="http://schemas.microsoft.com/office/word/2018/wordml" xmlns:w16sdtdh="http://schemas.microsoft.com/office/word/2020/wordml/sdtdatahash" xmlns:w16se="http://schemas.microsoft.com/office/word/2015/wordml/symex" xmlns:wpg="http://schemas.microsoft.com/office/word/2010/wordprocessingGroup" xmlns:wpi="http://schemas.microsoft.com/office/word/2010/wordprocessingInk" xmlns:wne="http://schemas.microsoft.com/office/word/2006/wordml" xmlns:wps="http://schemas.microsoft.com/office/word/2010/wordprocessingShape" mc:Ignorable="w14 w15 w16se w16cid w16 w16cex w16sdtdh wp14">
   <w:body>
     <w:p>
       <w:pPr>
@@ -479,8 +479,13 @@
         <w:jc w:val="both"/>
       </w:pPr>
       <w:r>
-        <w:t>Matteo Gravagnone</w:t>
-      </w:r>
+        <w:t xml:space="preserve">Matteo </w:t>
+      </w:r>
+      <w:proofErr w:type="spellStart"/>
+      <w:r>
+        <w:t>Gravagnone</w:t>
+      </w:r>
+      <w:proofErr w:type="spellEnd"/>
       <w:r>
         <w:t>, s</w:t>
       </w:r>
@@ -844,8 +849,16 @@
               <w:rPr>
                 <w:color w:val="5B9BD5" w:themeColor="accent1"/>
               </w:rPr>
-              <w:t>100 ms</w:t>
-            </w:r>
+              <w:t xml:space="preserve">100 </w:t>
+            </w:r>
+            <w:proofErr w:type="spellStart"/>
+            <w:r>
+              <w:rPr>
+                <w:color w:val="5B9BD5" w:themeColor="accent1"/>
+              </w:rPr>
+              <w:t>ms</w:t>
+            </w:r>
+            <w:proofErr w:type="spellEnd"/>
           </w:p>
         </w:tc>
         <w:tc>
@@ -960,8 +973,16 @@
               <w:rPr>
                 <w:color w:val="5B9BD5" w:themeColor="accent1"/>
               </w:rPr>
-              <w:t>100 ms</w:t>
-            </w:r>
+              <w:t xml:space="preserve">100 </w:t>
+            </w:r>
+            <w:proofErr w:type="spellStart"/>
+            <w:r>
+              <w:rPr>
+                <w:color w:val="5B9BD5" w:themeColor="accent1"/>
+              </w:rPr>
+              <w:t>ms</w:t>
+            </w:r>
+            <w:proofErr w:type="spellEnd"/>
           </w:p>
         </w:tc>
         <w:tc>
@@ -1070,8 +1091,16 @@
               <w:rPr>
                 <w:color w:val="5B9BD5" w:themeColor="accent1"/>
               </w:rPr>
-              <w:t>100 ms</w:t>
-            </w:r>
+              <w:t xml:space="preserve">100 </w:t>
+            </w:r>
+            <w:proofErr w:type="spellStart"/>
+            <w:r>
+              <w:rPr>
+                <w:color w:val="5B9BD5" w:themeColor="accent1"/>
+              </w:rPr>
+              <w:t>ms</w:t>
+            </w:r>
+            <w:proofErr w:type="spellEnd"/>
           </w:p>
         </w:tc>
         <w:tc>
@@ -1112,15 +1141,6 @@
         </w:tc>
       </w:tr>
     </w:tbl>
-    <w:p>
-      <w:pPr>
-        <w:pStyle w:val="Titolo1"/>
-      </w:pPr>
-      <w:r>
-        <w:lastRenderedPageBreak/>
-        <w:br w:type="page"/>
-      </w:r>
-    </w:p>
     <w:p>
       <w:pPr>
         <w:pStyle w:val="Titolo1"/>
@@ -2391,11 +2411,16 @@
       <w:r>
         <w:t xml:space="preserve">The </w:t>
       </w:r>
+      <w:proofErr w:type="spellStart"/>
       <w:r>
         <w:t>μ</w:t>
       </w:r>
       <w:r>
-        <w:t xml:space="preserve">C </w:t>
+        <w:t>C</w:t>
+      </w:r>
+      <w:proofErr w:type="spellEnd"/>
+      <w:r>
+        <w:t xml:space="preserve"> </w:t>
       </w:r>
       <w:r>
         <w:t xml:space="preserve">can be replaced, in case of failure, </w:t>
@@ -2407,16 +2432,24 @@
         <w:t xml:space="preserve"> and sets the torque request to zero.</w:t>
       </w:r>
       <w:r>
-        <w:t xml:space="preserve"> In our implementation, the </w:t>
-      </w:r>
+        <w:t xml:space="preserve"> In our implementation, </w:t>
+      </w:r>
+      <w:r>
+        <w:t xml:space="preserve">the </w:t>
+      </w:r>
+      <w:proofErr w:type="spellStart"/>
       <w:r>
         <w:t>μ</w:t>
       </w:r>
       <w:r>
         <w:t>C</w:t>
       </w:r>
-      <w:r>
-        <w:t xml:space="preserve"> is also responsible for these actions.</w:t>
+      <w:proofErr w:type="spellEnd"/>
+      <w:r>
+        <w:t xml:space="preserve"> is responsible </w:t>
+      </w:r>
+      <w:r>
+        <w:t>for warning and actions, and its failure is not managed.</w:t>
       </w:r>
     </w:p>
     <w:p>
@@ -2435,6 +2468,7 @@
           <w:numId w:val="19"/>
         </w:numPr>
       </w:pPr>
+      <w:proofErr w:type="spellStart"/>
       <w:r>
         <w:rPr>
           <w:i/>
@@ -2442,8 +2476,17 @@
         </w:rPr>
         <w:t>BrakePedalPressed</w:t>
       </w:r>
-      <w:r>
-        <w:t xml:space="preserve"> is a boolean value so plausibility checks are not needed.</w:t>
+      <w:proofErr w:type="spellEnd"/>
+      <w:r>
+        <w:t xml:space="preserve"> is a </w:t>
+      </w:r>
+      <w:proofErr w:type="spellStart"/>
+      <w:r>
+        <w:t>boolean</w:t>
+      </w:r>
+      <w:proofErr w:type="spellEnd"/>
+      <w:r>
+        <w:t xml:space="preserve"> value so plausibility checks are not needed.</w:t>
       </w:r>
     </w:p>
     <w:p>
@@ -2454,6 +2497,7 @@
           <w:numId w:val="19"/>
         </w:numPr>
       </w:pPr>
+      <w:proofErr w:type="spellStart"/>
       <w:r>
         <w:rPr>
           <w:i/>
@@ -2461,6 +2505,7 @@
         </w:rPr>
         <w:t>ThrottlePedalPosition</w:t>
       </w:r>
+      <w:proofErr w:type="spellEnd"/>
       <w:r>
         <w:t xml:space="preserve"> needs to be in</w:t>
       </w:r>
@@ -2476,6 +2521,7 @@
       <w:r>
         <w:t xml:space="preserve">. A secondary </w:t>
       </w:r>
+      <w:proofErr w:type="spellStart"/>
       <w:r>
         <w:rPr>
           <w:i/>
@@ -2483,9 +2529,11 @@
         </w:rPr>
         <w:t>ThrottlePedalPositionRedundancy</w:t>
       </w:r>
+      <w:proofErr w:type="spellEnd"/>
       <w:r>
         <w:t xml:space="preserve"> input is also checked in the same range, a warning flag is set. If the discrepancy between the two variables is larger than 0.1 (10% of the pedal travel), a warning flag is set. An overall </w:t>
       </w:r>
+      <w:proofErr w:type="spellStart"/>
       <w:r>
         <w:rPr>
           <w:i/>
@@ -2493,6 +2541,7 @@
         </w:rPr>
         <w:t>PedalWarningFlag</w:t>
       </w:r>
+      <w:proofErr w:type="spellEnd"/>
       <w:r>
         <w:t xml:space="preserve"> is set to true if at least one of the previous three flags is set.</w:t>
       </w:r>
@@ -2505,8 +2554,13 @@
           <w:numId w:val="19"/>
         </w:numPr>
       </w:pPr>
-      <w:r>
-        <w:t xml:space="preserve">AutomaticTransmissionSelectorState is seen as an integer value between 0 and 4. </w:t>
+      <w:proofErr w:type="spellStart"/>
+      <w:r>
+        <w:t>AutomaticTransmissionSelectorState</w:t>
+      </w:r>
+      <w:proofErr w:type="spellEnd"/>
+      <w:r>
+        <w:t xml:space="preserve"> is seen as an integer value between 0 and 4. </w:t>
       </w:r>
       <w:r>
         <w:t xml:space="preserve">If it </w:t>
@@ -2523,6 +2577,7 @@
       <w:r>
         <w:t xml:space="preserve"> called </w:t>
       </w:r>
+      <w:proofErr w:type="spellStart"/>
       <w:r>
         <w:rPr>
           <w:i/>
@@ -2530,6 +2585,7 @@
         </w:rPr>
         <w:t>SelectorWarningFlag</w:t>
       </w:r>
+      <w:proofErr w:type="spellEnd"/>
       <w:r>
         <w:t xml:space="preserve"> is set</w:t>
       </w:r>
@@ -2545,8 +2601,21 @@
           <w:numId w:val="19"/>
         </w:numPr>
       </w:pPr>
-      <w:r>
-        <w:t xml:space="preserve">TorqueRequest_Nm is limited in the correct interval depending on the current AutomaticTransmissionState value: </w:t>
+      <w:proofErr w:type="spellStart"/>
+      <w:r>
+        <w:t>TorqueRequest_Nm</w:t>
+      </w:r>
+      <w:proofErr w:type="spellEnd"/>
+      <w:r>
+        <w:t xml:space="preserve"> is limited in the correct interval depending on the current </w:t>
+      </w:r>
+      <w:proofErr w:type="spellStart"/>
+      <w:r>
+        <w:t>AutomaticTransmissionState</w:t>
+      </w:r>
+      <w:proofErr w:type="spellEnd"/>
+      <w:r>
+        <w:t xml:space="preserve"> value: </w:t>
       </w:r>
       <w:r>
         <w:t>if B between [-80, 80], if D between [0; 80], if R between [-40, 0], 0 if N or P.</w:t>
@@ -2563,6 +2632,7 @@
       <w:r>
         <w:t xml:space="preserve">If at least one between </w:t>
       </w:r>
+      <w:proofErr w:type="spellStart"/>
       <w:r>
         <w:rPr>
           <w:i/>
@@ -2570,9 +2640,11 @@
         </w:rPr>
         <w:t>PedalWarningFlag</w:t>
       </w:r>
+      <w:proofErr w:type="spellEnd"/>
       <w:r>
         <w:t xml:space="preserve"> and </w:t>
       </w:r>
+      <w:proofErr w:type="spellStart"/>
       <w:r>
         <w:rPr>
           <w:i/>
@@ -2580,6 +2652,7 @@
         </w:rPr>
         <w:t>SelectorWarningFlag</w:t>
       </w:r>
+      <w:proofErr w:type="spellEnd"/>
       <w:r>
         <w:t xml:space="preserve"> is set, the controller sets </w:t>
       </w:r>
@@ -2645,33 +2718,625 @@
       </w:r>
     </w:p>
     <w:p/>
-    <w:p/>
-    <w:p/>
-    <w:p>
-      <w:pPr>
-        <w:pStyle w:val="Titolo2"/>
-      </w:pPr>
-      <w:r>
-        <w:t>Implemented integration tests</w:t>
-      </w:r>
-    </w:p>
-    <w:p>
-      <w:pPr>
+    <w:p>
+      <w:r>
+        <w:t>In our model</w:t>
+      </w:r>
+      <w:r>
+        <w:t xml:space="preserve"> 4 different units, related to safety mechanisms, were tested.</w:t>
+      </w:r>
+    </w:p>
+    <w:p>
+      <w:r>
+        <w:t xml:space="preserve">For each of them, a test harness, with its own </w:t>
+      </w:r>
+      <w:r>
         <w:rPr>
           <w:i/>
           <w:iCs/>
         </w:rPr>
-      </w:pPr>
+        <w:t>.</w:t>
+      </w:r>
+      <w:proofErr w:type="spellStart"/>
       <w:r>
         <w:rPr>
           <w:i/>
           <w:iCs/>
         </w:rPr>
+        <w:t>slx</w:t>
+      </w:r>
+      <w:proofErr w:type="spellEnd"/>
+      <w:r>
+        <w:t xml:space="preserve"> file, was created through Simulink Test and modified with a set of proper test inputs for our coverage tests.</w:t>
+      </w:r>
+    </w:p>
+    <w:p>
+      <w:r>
+        <w:rPr>
+          <w:i/>
+          <w:iCs/>
+        </w:rPr>
+        <w:t>Decision</w:t>
+      </w:r>
+      <w:r>
+        <w:t xml:space="preserve"> was chosen as Structural coverage level in the coverage metrics settings of the harness in order to obtain values for branch and statement coverage.</w:t>
+      </w:r>
+    </w:p>
+    <w:p/>
+    <w:p>
+      <w:pPr>
+        <w:pStyle w:val="Paragrafoelenco"/>
+        <w:numPr>
+          <w:ilvl w:val="0"/>
+          <w:numId w:val="20"/>
+        </w:numPr>
+        <w:rPr>
+          <w:i/>
+          <w:iCs/>
+        </w:rPr>
+      </w:pPr>
+      <w:proofErr w:type="spellStart"/>
+      <w:r>
+        <w:rPr>
+          <w:i/>
+          <w:iCs/>
+        </w:rPr>
+        <w:t>controller_Harness_PedalPosition</w:t>
+      </w:r>
+      <w:proofErr w:type="spellEnd"/>
+      <w:r>
+        <w:t>: this harness is used to check the behavior of the mechanism related to the throttle pedal position</w:t>
+      </w:r>
+      <w:r>
+        <w:t xml:space="preserve">, which implements the check about the range of both input pedal positions and the difference, in magnitude, between them, which shall not be larger than 0.1 in normal </w:t>
+      </w:r>
+      <w:r>
+        <w:t>behavior</w:t>
+      </w:r>
+      <w:r>
+        <w:t>.</w:t>
+      </w:r>
+    </w:p>
+    <w:p>
+      <w:pPr>
+        <w:pStyle w:val="Paragrafoelenco"/>
+        <w:rPr>
+          <w:i/>
+          <w:iCs/>
+        </w:rPr>
+      </w:pPr>
+      <w:r>
+        <w:rPr>
+          <w:i/>
+          <w:iCs/>
+        </w:rPr>
+        <w:drawing>
+          <wp:inline distT="0" distB="0" distL="0" distR="0" wp14:anchorId="35D5E273" wp14:editId="4B1D481B">
+            <wp:extent cx="2553897" cy="1656000"/>
+            <wp:effectExtent l="0" t="0" r="0" b="1905"/>
+            <wp:docPr id="1" name="Immagine 1" descr="Immagine che contiene testo, schermata, Carattere, numero&#10;&#10;Descrizione generata automaticamente"/>
+            <wp:cNvGraphicFramePr>
+              <a:graphicFrameLocks xmlns:a="http://schemas.openxmlformats.org/drawingml/2006/main" noChangeAspect="1"/>
+            </wp:cNvGraphicFramePr>
+            <a:graphic xmlns:a="http://schemas.openxmlformats.org/drawingml/2006/main">
+              <a:graphicData uri="http://schemas.openxmlformats.org/drawingml/2006/picture">
+                <pic:pic xmlns:pic="http://schemas.openxmlformats.org/drawingml/2006/picture">
+                  <pic:nvPicPr>
+                    <pic:cNvPr id="1" name="Immagine 1" descr="Immagine che contiene testo, schermata, Carattere, numero&#10;&#10;Descrizione generata automaticamente"/>
+                    <pic:cNvPicPr/>
+                  </pic:nvPicPr>
+                  <pic:blipFill>
+                    <a:blip r:embed="rId10"/>
+                    <a:stretch>
+                      <a:fillRect/>
+                    </a:stretch>
+                  </pic:blipFill>
+                  <pic:spPr>
+                    <a:xfrm>
+                      <a:off x="0" y="0"/>
+                      <a:ext cx="2553897" cy="1656000"/>
+                    </a:xfrm>
+                    <a:prstGeom prst="rect">
+                      <a:avLst/>
+                    </a:prstGeom>
+                  </pic:spPr>
+                </pic:pic>
+              </a:graphicData>
+            </a:graphic>
+          </wp:inline>
+        </w:drawing>
+      </w:r>
+    </w:p>
+    <w:p>
+      <w:pPr>
+        <w:pStyle w:val="Paragrafoelenco"/>
+        <w:numPr>
+          <w:ilvl w:val="0"/>
+          <w:numId w:val="20"/>
+        </w:numPr>
+        <w:rPr>
+          <w:i/>
+          <w:iCs/>
+        </w:rPr>
+      </w:pPr>
+      <w:proofErr w:type="spellStart"/>
+      <w:r>
+        <w:rPr>
+          <w:i/>
+          <w:iCs/>
+        </w:rPr>
+        <w:t>controller_Harness_Selector</w:t>
+      </w:r>
+      <w:proofErr w:type="spellEnd"/>
+      <w:r>
+        <w:t xml:space="preserve">: this harness </w:t>
+      </w:r>
+      <w:r>
+        <w:t>tests the mechanisms</w:t>
+      </w:r>
+      <w:r>
+        <w:t xml:space="preserve"> th</w:t>
+      </w:r>
+      <w:r>
+        <w:t>at</w:t>
+      </w:r>
+      <w:r>
+        <w:t xml:space="preserve"> check</w:t>
+      </w:r>
+      <w:r>
+        <w:t>s</w:t>
+      </w:r>
+      <w:r>
+        <w:t xml:space="preserve"> the values of the </w:t>
+      </w:r>
+      <w:proofErr w:type="spellStart"/>
+      <w:r>
+        <w:t>AutomaticTransmissionStateSelector</w:t>
+      </w:r>
+      <w:proofErr w:type="spellEnd"/>
+      <w:r>
+        <w:t xml:space="preserve">. The part of the harness related to the input has been modified in order to “force” invalid values of the input, otherwise Simulink would not allow them when requiring a cast to the </w:t>
+      </w:r>
+      <w:proofErr w:type="spellStart"/>
+      <w:r>
+        <w:t>enum</w:t>
+      </w:r>
+      <w:proofErr w:type="spellEnd"/>
+      <w:r>
+        <w:t xml:space="preserve"> </w:t>
+      </w:r>
+      <w:proofErr w:type="spellStart"/>
+      <w:r>
+        <w:t>TransmissionState</w:t>
+      </w:r>
+      <w:proofErr w:type="spellEnd"/>
+      <w:r>
+        <w:t xml:space="preserve"> (The subsystem which implements the safety mechanism therefore has not been modified in any way).</w:t>
+      </w:r>
+    </w:p>
+    <w:p>
+      <w:pPr>
+        <w:pStyle w:val="Paragrafoelenco"/>
+      </w:pPr>
+      <w:r>
+        <w:t xml:space="preserve">In addition, the logic has been made more elaborated in order to </w:t>
+      </w:r>
+      <w:r>
+        <w:t>include a decision block (Switch).</w:t>
+      </w:r>
+    </w:p>
+    <w:p>
+      <w:pPr>
+        <w:pStyle w:val="Paragrafoelenco"/>
+      </w:pPr>
+      <w:r>
+        <w:drawing>
+          <wp:inline distT="0" distB="0" distL="0" distR="0" wp14:anchorId="20D76A61" wp14:editId="234F2F55">
+            <wp:extent cx="2789308" cy="1224000"/>
+            <wp:effectExtent l="0" t="0" r="0" b="0"/>
+            <wp:docPr id="3" name="Immagine 3" descr="Immagine che contiene testo, schermata, Carattere, numero&#10;&#10;Descrizione generata automaticamente"/>
+            <wp:cNvGraphicFramePr>
+              <a:graphicFrameLocks xmlns:a="http://schemas.openxmlformats.org/drawingml/2006/main" noChangeAspect="1"/>
+            </wp:cNvGraphicFramePr>
+            <a:graphic xmlns:a="http://schemas.openxmlformats.org/drawingml/2006/main">
+              <a:graphicData uri="http://schemas.openxmlformats.org/drawingml/2006/picture">
+                <pic:pic xmlns:pic="http://schemas.openxmlformats.org/drawingml/2006/picture">
+                  <pic:nvPicPr>
+                    <pic:cNvPr id="3" name="Immagine 3" descr="Immagine che contiene testo, schermata, Carattere, numero&#10;&#10;Descrizione generata automaticamente"/>
+                    <pic:cNvPicPr/>
+                  </pic:nvPicPr>
+                  <pic:blipFill>
+                    <a:blip r:embed="rId11"/>
+                    <a:stretch>
+                      <a:fillRect/>
+                    </a:stretch>
+                  </pic:blipFill>
+                  <pic:spPr>
+                    <a:xfrm>
+                      <a:off x="0" y="0"/>
+                      <a:ext cx="2789308" cy="1224000"/>
+                    </a:xfrm>
+                    <a:prstGeom prst="rect">
+                      <a:avLst/>
+                    </a:prstGeom>
+                  </pic:spPr>
+                </pic:pic>
+              </a:graphicData>
+            </a:graphic>
+          </wp:inline>
+        </w:drawing>
+      </w:r>
+    </w:p>
+    <w:p>
+      <w:pPr>
+        <w:pStyle w:val="Paragrafoelenco"/>
+        <w:numPr>
+          <w:ilvl w:val="0"/>
+          <w:numId w:val="20"/>
+        </w:numPr>
+        <w:rPr>
+          <w:i/>
+          <w:iCs/>
+        </w:rPr>
+      </w:pPr>
+      <w:proofErr w:type="spellStart"/>
+      <w:r>
+        <w:rPr>
+          <w:i/>
+          <w:iCs/>
+        </w:rPr>
+        <w:t>controller_Harness_Torque</w:t>
+      </w:r>
+      <w:proofErr w:type="spellEnd"/>
+      <w:r>
+        <w:t>: this harness tests the mechanism that saturates the torque to the limit values according to the current transmission state. Therefore, it switches to different states and uses both correct and incorrect values of computed torque.</w:t>
+      </w:r>
+    </w:p>
+    <w:p>
+      <w:pPr>
+        <w:pStyle w:val="Paragrafoelenco"/>
+        <w:rPr>
+          <w:i/>
+          <w:iCs/>
+        </w:rPr>
+      </w:pPr>
+      <w:r>
+        <w:rPr>
+          <w:i/>
+          <w:iCs/>
+        </w:rPr>
+        <w:drawing>
+          <wp:inline distT="0" distB="0" distL="0" distR="0" wp14:anchorId="196F1729" wp14:editId="1A1ECA0A">
+            <wp:extent cx="2579757" cy="828000"/>
+            <wp:effectExtent l="0" t="0" r="0" b="0"/>
+            <wp:docPr id="4" name="Immagine 4" descr="Immagine che contiene testo, schermata, Carattere, linea&#10;&#10;Descrizione generata automaticamente"/>
+            <wp:cNvGraphicFramePr>
+              <a:graphicFrameLocks xmlns:a="http://schemas.openxmlformats.org/drawingml/2006/main" noChangeAspect="1"/>
+            </wp:cNvGraphicFramePr>
+            <a:graphic xmlns:a="http://schemas.openxmlformats.org/drawingml/2006/main">
+              <a:graphicData uri="http://schemas.openxmlformats.org/drawingml/2006/picture">
+                <pic:pic xmlns:pic="http://schemas.openxmlformats.org/drawingml/2006/picture">
+                  <pic:nvPicPr>
+                    <pic:cNvPr id="4" name="Immagine 4" descr="Immagine che contiene testo, schermata, Carattere, linea&#10;&#10;Descrizione generata automaticamente"/>
+                    <pic:cNvPicPr/>
+                  </pic:nvPicPr>
+                  <pic:blipFill>
+                    <a:blip r:embed="rId12"/>
+                    <a:stretch>
+                      <a:fillRect/>
+                    </a:stretch>
+                  </pic:blipFill>
+                  <pic:spPr>
+                    <a:xfrm>
+                      <a:off x="0" y="0"/>
+                      <a:ext cx="2579757" cy="828000"/>
+                    </a:xfrm>
+                    <a:prstGeom prst="rect">
+                      <a:avLst/>
+                    </a:prstGeom>
+                  </pic:spPr>
+                </pic:pic>
+              </a:graphicData>
+            </a:graphic>
+          </wp:inline>
+        </w:drawing>
+      </w:r>
+    </w:p>
+    <w:p>
+      <w:pPr>
+        <w:pStyle w:val="Paragrafoelenco"/>
+        <w:numPr>
+          <w:ilvl w:val="0"/>
+          <w:numId w:val="20"/>
+        </w:numPr>
+        <w:rPr>
+          <w:i/>
+          <w:iCs/>
+        </w:rPr>
+      </w:pPr>
+      <w:proofErr w:type="spellStart"/>
+      <w:r>
+        <w:rPr>
+          <w:i/>
+          <w:iCs/>
+        </w:rPr>
+        <w:lastRenderedPageBreak/>
+        <w:t>controller_Harness_Warning</w:t>
+      </w:r>
+      <w:proofErr w:type="spellEnd"/>
+      <w:r>
+        <w:t>: it is used to evaluate the behavior of the mechanism that, based on the flag which would be computed from the first two mechanisms, decides whether to switch to N and force zero torque or, otherwise, keeps the computed current transmission state and torque request.</w:t>
+      </w:r>
+    </w:p>
+    <w:p>
+      <w:pPr>
+        <w:pStyle w:val="Paragrafoelenco"/>
+        <w:rPr>
+          <w:i/>
+          <w:iCs/>
+        </w:rPr>
+      </w:pPr>
+      <w:r>
+        <w:rPr>
+          <w:i/>
+          <w:iCs/>
+        </w:rPr>
+        <w:drawing>
+          <wp:inline distT="0" distB="0" distL="0" distR="0" wp14:anchorId="65DD8AE2" wp14:editId="68946558">
+            <wp:extent cx="2906251" cy="900000"/>
+            <wp:effectExtent l="0" t="0" r="8890" b="0"/>
+            <wp:docPr id="5" name="Immagine 5" descr="Immagine che contiene testo, schermata, Carattere, linea&#10;&#10;Descrizione generata automaticamente"/>
+            <wp:cNvGraphicFramePr>
+              <a:graphicFrameLocks xmlns:a="http://schemas.openxmlformats.org/drawingml/2006/main" noChangeAspect="1"/>
+            </wp:cNvGraphicFramePr>
+            <a:graphic xmlns:a="http://schemas.openxmlformats.org/drawingml/2006/main">
+              <a:graphicData uri="http://schemas.openxmlformats.org/drawingml/2006/picture">
+                <pic:pic xmlns:pic="http://schemas.openxmlformats.org/drawingml/2006/picture">
+                  <pic:nvPicPr>
+                    <pic:cNvPr id="5" name="Immagine 5" descr="Immagine che contiene testo, schermata, Carattere, linea&#10;&#10;Descrizione generata automaticamente"/>
+                    <pic:cNvPicPr/>
+                  </pic:nvPicPr>
+                  <pic:blipFill>
+                    <a:blip r:embed="rId13"/>
+                    <a:stretch>
+                      <a:fillRect/>
+                    </a:stretch>
+                  </pic:blipFill>
+                  <pic:spPr>
+                    <a:xfrm>
+                      <a:off x="0" y="0"/>
+                      <a:ext cx="2906251" cy="900000"/>
+                    </a:xfrm>
+                    <a:prstGeom prst="rect">
+                      <a:avLst/>
+                    </a:prstGeom>
+                  </pic:spPr>
+                </pic:pic>
+              </a:graphicData>
+            </a:graphic>
+          </wp:inline>
+        </w:drawing>
+      </w:r>
+    </w:p>
+    <w:p/>
+    <w:p>
+      <w:r>
+        <w:t>Report generated through Simulink have been included in the provided files.</w:t>
+      </w:r>
+    </w:p>
+    <w:p>
+      <w:pPr>
+        <w:pStyle w:val="Titolo2"/>
+      </w:pPr>
+      <w:r>
+        <w:t>Implemented integration tests</w:t>
+      </w:r>
+    </w:p>
+    <w:p>
+      <w:pPr>
+        <w:rPr>
+          <w:i/>
+          <w:iCs/>
+        </w:rPr>
+      </w:pPr>
+      <w:r>
+        <w:rPr>
+          <w:i/>
+          <w:iCs/>
+        </w:rPr>
         <w:t>Describe, in English, the scenarios tested at the integration level to verify the proper integration between the various units implementing the safety mechanisms.</w:t>
       </w:r>
     </w:p>
     <w:p/>
-    <w:p/>
+    <w:p>
+      <w:proofErr w:type="spellStart"/>
+      <w:r>
+        <w:rPr>
+          <w:i/>
+          <w:iCs/>
+        </w:rPr>
+        <w:t>controller_Harness</w:t>
+      </w:r>
+      <w:proofErr w:type="spellEnd"/>
+      <w:r>
+        <w:t>: this harness includes the overall controller and, in addition, also the connection to the plant which computes realistic values of the vehicle speed. A variety of inputs has been chosen to cover the considered problems, as the safety mechanisms shall work together.</w:t>
+      </w:r>
+    </w:p>
+    <w:p>
+      <w:r>
+        <w:drawing>
+          <wp:inline distT="0" distB="0" distL="0" distR="0" wp14:anchorId="7CFB775D" wp14:editId="52EC8E3A">
+            <wp:extent cx="2335260" cy="2460171"/>
+            <wp:effectExtent l="0" t="0" r="8255" b="0"/>
+            <wp:docPr id="6" name="Immagine 6" descr="Immagine che contiene testo, schermata, numero, Carattere&#10;&#10;Descrizione generata automaticamente"/>
+            <wp:cNvGraphicFramePr>
+              <a:graphicFrameLocks xmlns:a="http://schemas.openxmlformats.org/drawingml/2006/main" noChangeAspect="1"/>
+            </wp:cNvGraphicFramePr>
+            <a:graphic xmlns:a="http://schemas.openxmlformats.org/drawingml/2006/main">
+              <a:graphicData uri="http://schemas.openxmlformats.org/drawingml/2006/picture">
+                <pic:pic xmlns:pic="http://schemas.openxmlformats.org/drawingml/2006/picture">
+                  <pic:nvPicPr>
+                    <pic:cNvPr id="6" name="Immagine 6" descr="Immagine che contiene testo, schermata, numero, Carattere&#10;&#10;Descrizione generata automaticamente"/>
+                    <pic:cNvPicPr/>
+                  </pic:nvPicPr>
+                  <pic:blipFill>
+                    <a:blip r:embed="rId14"/>
+                    <a:stretch>
+                      <a:fillRect/>
+                    </a:stretch>
+                  </pic:blipFill>
+                  <pic:spPr>
+                    <a:xfrm>
+                      <a:off x="0" y="0"/>
+                      <a:ext cx="2359296" cy="2485492"/>
+                    </a:xfrm>
+                    <a:prstGeom prst="rect">
+                      <a:avLst/>
+                    </a:prstGeom>
+                  </pic:spPr>
+                </pic:pic>
+              </a:graphicData>
+            </a:graphic>
+          </wp:inline>
+        </w:drawing>
+      </w:r>
+    </w:p>
+    <w:p>
+      <w:r>
+        <w:drawing>
+          <wp:anchor distT="0" distB="0" distL="114300" distR="114300" simplePos="0" relativeHeight="251658240" behindDoc="0" locked="0" layoutInCell="1" allowOverlap="1" wp14:anchorId="38C8B4A6" wp14:editId="4AA274E3">
+            <wp:simplePos x="0" y="0"/>
+            <wp:positionH relativeFrom="column">
+              <wp:posOffset>10795</wp:posOffset>
+            </wp:positionH>
+            <wp:positionV relativeFrom="paragraph">
+              <wp:posOffset>185420</wp:posOffset>
+            </wp:positionV>
+            <wp:extent cx="2323465" cy="2252980"/>
+            <wp:effectExtent l="0" t="0" r="635" b="0"/>
+            <wp:wrapThrough wrapText="bothSides">
+              <wp:wrapPolygon edited="0">
+                <wp:start x="0" y="0"/>
+                <wp:lineTo x="0" y="21369"/>
+                <wp:lineTo x="21429" y="21369"/>
+                <wp:lineTo x="21429" y="0"/>
+                <wp:lineTo x="0" y="0"/>
+              </wp:wrapPolygon>
+            </wp:wrapThrough>
+            <wp:docPr id="8" name="Immagine 8" descr="Immagine che contiene testo, schermata, diagramma, Carattere&#10;&#10;Descrizione generata automaticamente"/>
+            <wp:cNvGraphicFramePr>
+              <a:graphicFrameLocks xmlns:a="http://schemas.openxmlformats.org/drawingml/2006/main" noChangeAspect="1"/>
+            </wp:cNvGraphicFramePr>
+            <a:graphic xmlns:a="http://schemas.openxmlformats.org/drawingml/2006/main">
+              <a:graphicData uri="http://schemas.openxmlformats.org/drawingml/2006/picture">
+                <pic:pic xmlns:pic="http://schemas.openxmlformats.org/drawingml/2006/picture">
+                  <pic:nvPicPr>
+                    <pic:cNvPr id="8" name="Immagine 8" descr="Immagine che contiene testo, schermata, diagramma, Carattere&#10;&#10;Descrizione generata automaticamente"/>
+                    <pic:cNvPicPr/>
+                  </pic:nvPicPr>
+                  <pic:blipFill rotWithShape="1">
+                    <a:blip r:embed="rId15"/>
+                    <a:srcRect l="7279" t="2275" r="3135"/>
+                    <a:stretch/>
+                  </pic:blipFill>
+                  <pic:spPr bwMode="auto">
+                    <a:xfrm>
+                      <a:off x="0" y="0"/>
+                      <a:ext cx="2323465" cy="2252980"/>
+                    </a:xfrm>
+                    <a:prstGeom prst="rect">
+                      <a:avLst/>
+                    </a:prstGeom>
+                    <a:ln>
+                      <a:noFill/>
+                    </a:ln>
+                    <a:extLst>
+                      <a:ext uri="{53640926-AAD7-44D8-BBD7-CCE9431645EC}">
+                        <a14:shadowObscured xmlns:a14="http://schemas.microsoft.com/office/drawing/2010/main"/>
+                      </a:ext>
+                    </a:extLst>
+                  </pic:spPr>
+                </pic:pic>
+              </a:graphicData>
+            </a:graphic>
+            <wp14:sizeRelH relativeFrom="page">
+              <wp14:pctWidth>0</wp14:pctWidth>
+            </wp14:sizeRelH>
+            <wp14:sizeRelV relativeFrom="page">
+              <wp14:pctHeight>0</wp14:pctHeight>
+            </wp14:sizeRelV>
+          </wp:anchor>
+        </w:drawing>
+      </w:r>
+      <w:r>
+        <w:t>The following image helps us tell why the decision does not reach 100% everywhere.</w:t>
+      </w:r>
+    </w:p>
+    <w:p>
+      <w:r>
+        <w:t xml:space="preserve">The </w:t>
+      </w:r>
+      <w:proofErr w:type="spellStart"/>
+      <w:r>
+        <w:t>StateFlow</w:t>
+      </w:r>
+      <w:proofErr w:type="spellEnd"/>
+      <w:r>
+        <w:t xml:space="preserve"> Chart, responsible for the computation of the </w:t>
+      </w:r>
+      <w:proofErr w:type="spellStart"/>
+      <w:r>
+        <w:t>TransmissionState</w:t>
+      </w:r>
+      <w:proofErr w:type="spellEnd"/>
+      <w:r>
+        <w:t xml:space="preserve"> and </w:t>
+      </w:r>
+      <w:proofErr w:type="spellStart"/>
+      <w:r>
+        <w:t>T</w:t>
+      </w:r>
+      <w:r>
+        <w:t>orqueRequest</w:t>
+      </w:r>
+      <w:proofErr w:type="spellEnd"/>
+      <w:r>
+        <w:t>, always produces values in the valid range and, as a consequence, the saturation blocks do not actually intervene.</w:t>
+      </w:r>
+    </w:p>
+    <w:p>
+      <w:r>
+        <w:t xml:space="preserve">Regarding the </w:t>
+      </w:r>
+      <w:proofErr w:type="spellStart"/>
+      <w:r>
+        <w:rPr>
+          <w:i/>
+          <w:iCs/>
+        </w:rPr>
+        <w:t>AutomaticTransmissionSelectorState</w:t>
+      </w:r>
+      <w:proofErr w:type="spellEnd"/>
+      <w:r>
+        <w:t xml:space="preserve">, the model requires Enum: </w:t>
+      </w:r>
+      <w:proofErr w:type="spellStart"/>
+      <w:r>
+        <w:t>TransmissionState</w:t>
+      </w:r>
+      <w:proofErr w:type="spellEnd"/>
+      <w:r>
+        <w:t xml:space="preserve"> </w:t>
+      </w:r>
+      <w:r>
+        <w:t>as a data type, therefore values not allowed in the enumeration cannot be selected.</w:t>
+      </w:r>
+    </w:p>
+    <w:p>
+      <w:r>
+        <w:t>To reach 100% decision everywhere, we would have to modify the model to have a “relaxed” input for the selector and to force incorrect values of torque request.</w:t>
+      </w:r>
+    </w:p>
     <w:sectPr>
       <w:pgSz w:w="11900" w:h="16840"/>
       <w:pgMar w:top="1440" w:right="1440" w:bottom="1440" w:left="1440" w:header="708" w:footer="708" w:gutter="0"/>
@@ -2683,7 +3348,7 @@
 </file>
 
 <file path=word/endnotes.xml><?xml version="1.0" encoding="utf-8"?>
-<w:endnotes xmlns:wpc="http://schemas.microsoft.com/office/word/2010/wordprocessingCanvas" xmlns:cx="http://schemas.microsoft.com/office/drawing/2014/chartex" xmlns:cx1="http://schemas.microsoft.com/office/drawing/2015/9/8/chartex" xmlns:cx2="http://schemas.microsoft.com/office/drawing/2015/10/21/chartex" xmlns:cx3="http://schemas.microsoft.com/office/drawing/2016/5/9/chartex" xmlns:cx4="http://schemas.microsoft.com/office/drawing/2016/5/10/chartex" xmlns:cx5="http://schemas.microsoft.com/office/drawing/2016/5/11/chartex" xmlns:cx6="http://schemas.microsoft.com/office/drawing/2016/5/12/chartex" xmlns:cx7="http://schemas.microsoft.com/office/drawing/2016/5/13/chartex" xmlns:cx8="http://schemas.microsoft.com/office/drawing/2016/5/14/chartex" xmlns:mc="http://schemas.openxmlformats.org/markup-compatibility/2006" xmlns:aink="http://schemas.microsoft.com/office/drawing/2016/ink" xmlns:am3d="http://schemas.microsoft.com/office/drawing/2017/model3d" xmlns:o="urn:schemas-microsoft-com:office:office" xmlns:oel="http://schemas.microsoft.com/office/2019/extlst" xmlns:r="http://schemas.openxmlformats.org/officeDocument/2006/relationships" xmlns:m="http://schemas.openxmlformats.org/officeDocument/2006/math" xmlns:v="urn:schemas-microsoft-com:vml" xmlns:wp14="http://schemas.microsoft.com/office/word/2010/wordprocessingDrawing" xmlns:wp="http://schemas.openxmlformats.org/drawingml/2006/wordprocessingDrawing" xmlns:w10="urn:schemas-microsoft-com:office:word" xmlns:w="http://schemas.openxmlformats.org/wordprocessingml/2006/main" xmlns:w14="http://schemas.microsoft.com/office/word/2010/wordml" xmlns:w15="http://schemas.microsoft.com/office/word/2012/wordml" xmlns:w16cex="http://schemas.microsoft.com/office/word/2018/wordml/cex" xmlns:w16cid="http://schemas.microsoft.com/office/word/2016/wordml/cid" xmlns:w16="http://schemas.microsoft.com/office/word/2018/wordml" xmlns:w16du="http://schemas.microsoft.com/office/word/2023/wordml/word16du" xmlns:w16sdtdh="http://schemas.microsoft.com/office/word/2020/wordml/sdtdatahash" xmlns:w16se="http://schemas.microsoft.com/office/word/2015/wordml/symex" xmlns:wpg="http://schemas.microsoft.com/office/word/2010/wordprocessingGroup" xmlns:wpi="http://schemas.microsoft.com/office/word/2010/wordprocessingInk" xmlns:wne="http://schemas.microsoft.com/office/word/2006/wordml" xmlns:wps="http://schemas.microsoft.com/office/word/2010/wordprocessingShape" mc:Ignorable="w14 w15 w16se w16cid w16 w16cex w16sdtdh w16du wp14">
+<w:endnotes xmlns:wpc="http://schemas.microsoft.com/office/word/2010/wordprocessingCanvas" xmlns:cx="http://schemas.microsoft.com/office/drawing/2014/chartex" xmlns:cx1="http://schemas.microsoft.com/office/drawing/2015/9/8/chartex" xmlns:cx2="http://schemas.microsoft.com/office/drawing/2015/10/21/chartex" xmlns:cx3="http://schemas.microsoft.com/office/drawing/2016/5/9/chartex" xmlns:cx4="http://schemas.microsoft.com/office/drawing/2016/5/10/chartex" xmlns:cx5="http://schemas.microsoft.com/office/drawing/2016/5/11/chartex" xmlns:cx6="http://schemas.microsoft.com/office/drawing/2016/5/12/chartex" xmlns:cx7="http://schemas.microsoft.com/office/drawing/2016/5/13/chartex" xmlns:cx8="http://schemas.microsoft.com/office/drawing/2016/5/14/chartex" xmlns:mc="http://schemas.openxmlformats.org/markup-compatibility/2006" xmlns:aink="http://schemas.microsoft.com/office/drawing/2016/ink" xmlns:am3d="http://schemas.microsoft.com/office/drawing/2017/model3d" xmlns:o="urn:schemas-microsoft-com:office:office" xmlns:r="http://schemas.openxmlformats.org/officeDocument/2006/relationships" xmlns:m="http://schemas.openxmlformats.org/officeDocument/2006/math" xmlns:v="urn:schemas-microsoft-com:vml" xmlns:wp14="http://schemas.microsoft.com/office/word/2010/wordprocessingDrawing" xmlns:wp="http://schemas.openxmlformats.org/drawingml/2006/wordprocessingDrawing" xmlns:w10="urn:schemas-microsoft-com:office:word" xmlns:w="http://schemas.openxmlformats.org/wordprocessingml/2006/main" xmlns:w14="http://schemas.microsoft.com/office/word/2010/wordml" xmlns:w15="http://schemas.microsoft.com/office/word/2012/wordml" xmlns:w16cex="http://schemas.microsoft.com/office/word/2018/wordml/cex" xmlns:w16cid="http://schemas.microsoft.com/office/word/2016/wordml/cid" xmlns:w16="http://schemas.microsoft.com/office/word/2018/wordml" xmlns:w16sdtdh="http://schemas.microsoft.com/office/word/2020/wordml/sdtdatahash" xmlns:w16se="http://schemas.microsoft.com/office/word/2015/wordml/symex" xmlns:wpg="http://schemas.microsoft.com/office/word/2010/wordprocessingGroup" xmlns:wpi="http://schemas.microsoft.com/office/word/2010/wordprocessingInk" xmlns:wne="http://schemas.microsoft.com/office/word/2006/wordml" xmlns:wps="http://schemas.microsoft.com/office/word/2010/wordprocessingShape" mc:Ignorable="w14 w15 w16se w16cid w16 w16cex w16sdtdh wp14">
   <w:endnote w:type="separator" w:id="-1">
     <w:p>
       <w:r>
@@ -2702,7 +3367,7 @@
 </file>
 
 <file path=word/footnotes.xml><?xml version="1.0" encoding="utf-8"?>
-<w:footnotes xmlns:wpc="http://schemas.microsoft.com/office/word/2010/wordprocessingCanvas" xmlns:cx="http://schemas.microsoft.com/office/drawing/2014/chartex" xmlns:cx1="http://schemas.microsoft.com/office/drawing/2015/9/8/chartex" xmlns:cx2="http://schemas.microsoft.com/office/drawing/2015/10/21/chartex" xmlns:cx3="http://schemas.microsoft.com/office/drawing/2016/5/9/chartex" xmlns:cx4="http://schemas.microsoft.com/office/drawing/2016/5/10/chartex" xmlns:cx5="http://schemas.microsoft.com/office/drawing/2016/5/11/chartex" xmlns:cx6="http://schemas.microsoft.com/office/drawing/2016/5/12/chartex" xmlns:cx7="http://schemas.microsoft.com/office/drawing/2016/5/13/chartex" xmlns:cx8="http://schemas.microsoft.com/office/drawing/2016/5/14/chartex" xmlns:mc="http://schemas.openxmlformats.org/markup-compatibility/2006" xmlns:aink="http://schemas.microsoft.com/office/drawing/2016/ink" xmlns:am3d="http://schemas.microsoft.com/office/drawing/2017/model3d" xmlns:o="urn:schemas-microsoft-com:office:office" xmlns:oel="http://schemas.microsoft.com/office/2019/extlst" xmlns:r="http://schemas.openxmlformats.org/officeDocument/2006/relationships" xmlns:m="http://schemas.openxmlformats.org/officeDocument/2006/math" xmlns:v="urn:schemas-microsoft-com:vml" xmlns:wp14="http://schemas.microsoft.com/office/word/2010/wordprocessingDrawing" xmlns:wp="http://schemas.openxmlformats.org/drawingml/2006/wordprocessingDrawing" xmlns:w10="urn:schemas-microsoft-com:office:word" xmlns:w="http://schemas.openxmlformats.org/wordprocessingml/2006/main" xmlns:w14="http://schemas.microsoft.com/office/word/2010/wordml" xmlns:w15="http://schemas.microsoft.com/office/word/2012/wordml" xmlns:w16cex="http://schemas.microsoft.com/office/word/2018/wordml/cex" xmlns:w16cid="http://schemas.microsoft.com/office/word/2016/wordml/cid" xmlns:w16="http://schemas.microsoft.com/office/word/2018/wordml" xmlns:w16du="http://schemas.microsoft.com/office/word/2023/wordml/word16du" xmlns:w16sdtdh="http://schemas.microsoft.com/office/word/2020/wordml/sdtdatahash" xmlns:w16se="http://schemas.microsoft.com/office/word/2015/wordml/symex" xmlns:wpg="http://schemas.microsoft.com/office/word/2010/wordprocessingGroup" xmlns:wpi="http://schemas.microsoft.com/office/word/2010/wordprocessingInk" xmlns:wne="http://schemas.microsoft.com/office/word/2006/wordml" xmlns:wps="http://schemas.microsoft.com/office/word/2010/wordprocessingShape" mc:Ignorable="w14 w15 w16se w16cid w16 w16cex w16sdtdh w16du wp14">
+<w:footnotes xmlns:wpc="http://schemas.microsoft.com/office/word/2010/wordprocessingCanvas" xmlns:cx="http://schemas.microsoft.com/office/drawing/2014/chartex" xmlns:cx1="http://schemas.microsoft.com/office/drawing/2015/9/8/chartex" xmlns:cx2="http://schemas.microsoft.com/office/drawing/2015/10/21/chartex" xmlns:cx3="http://schemas.microsoft.com/office/drawing/2016/5/9/chartex" xmlns:cx4="http://schemas.microsoft.com/office/drawing/2016/5/10/chartex" xmlns:cx5="http://schemas.microsoft.com/office/drawing/2016/5/11/chartex" xmlns:cx6="http://schemas.microsoft.com/office/drawing/2016/5/12/chartex" xmlns:cx7="http://schemas.microsoft.com/office/drawing/2016/5/13/chartex" xmlns:cx8="http://schemas.microsoft.com/office/drawing/2016/5/14/chartex" xmlns:mc="http://schemas.openxmlformats.org/markup-compatibility/2006" xmlns:aink="http://schemas.microsoft.com/office/drawing/2016/ink" xmlns:am3d="http://schemas.microsoft.com/office/drawing/2017/model3d" xmlns:o="urn:schemas-microsoft-com:office:office" xmlns:r="http://schemas.openxmlformats.org/officeDocument/2006/relationships" xmlns:m="http://schemas.openxmlformats.org/officeDocument/2006/math" xmlns:v="urn:schemas-microsoft-com:vml" xmlns:wp14="http://schemas.microsoft.com/office/word/2010/wordprocessingDrawing" xmlns:wp="http://schemas.openxmlformats.org/drawingml/2006/wordprocessingDrawing" xmlns:w10="urn:schemas-microsoft-com:office:word" xmlns:w="http://schemas.openxmlformats.org/wordprocessingml/2006/main" xmlns:w14="http://schemas.microsoft.com/office/word/2010/wordml" xmlns:w15="http://schemas.microsoft.com/office/word/2012/wordml" xmlns:w16cex="http://schemas.microsoft.com/office/word/2018/wordml/cex" xmlns:w16cid="http://schemas.microsoft.com/office/word/2016/wordml/cid" xmlns:w16="http://schemas.microsoft.com/office/word/2018/wordml" xmlns:w16sdtdh="http://schemas.microsoft.com/office/word/2020/wordml/sdtdatahash" xmlns:w16se="http://schemas.microsoft.com/office/word/2015/wordml/symex" xmlns:wpg="http://schemas.microsoft.com/office/word/2010/wordprocessingGroup" xmlns:wpi="http://schemas.microsoft.com/office/word/2010/wordprocessingInk" xmlns:wne="http://schemas.microsoft.com/office/word/2006/wordml" xmlns:wps="http://schemas.microsoft.com/office/word/2010/wordprocessingShape" mc:Ignorable="w14 w15 w16se w16cid w16 w16cex w16sdtdh wp14">
   <w:footnote w:type="separator" w:id="-1">
     <w:p>
       <w:r>
@@ -2838,7 +3503,7 @@
 </file>
 
 <file path=word/numbering.xml><?xml version="1.0" encoding="utf-8"?>
-<w:numbering xmlns:wpc="http://schemas.microsoft.com/office/word/2010/wordprocessingCanvas" xmlns:cx="http://schemas.microsoft.com/office/drawing/2014/chartex" xmlns:cx1="http://schemas.microsoft.com/office/drawing/2015/9/8/chartex" xmlns:cx2="http://schemas.microsoft.com/office/drawing/2015/10/21/chartex" xmlns:cx3="http://schemas.microsoft.com/office/drawing/2016/5/9/chartex" xmlns:cx4="http://schemas.microsoft.com/office/drawing/2016/5/10/chartex" xmlns:cx5="http://schemas.microsoft.com/office/drawing/2016/5/11/chartex" xmlns:cx6="http://schemas.microsoft.com/office/drawing/2016/5/12/chartex" xmlns:cx7="http://schemas.microsoft.com/office/drawing/2016/5/13/chartex" xmlns:cx8="http://schemas.microsoft.com/office/drawing/2016/5/14/chartex" xmlns:mc="http://schemas.openxmlformats.org/markup-compatibility/2006" xmlns:aink="http://schemas.microsoft.com/office/drawing/2016/ink" xmlns:am3d="http://schemas.microsoft.com/office/drawing/2017/model3d" xmlns:o="urn:schemas-microsoft-com:office:office" xmlns:oel="http://schemas.microsoft.com/office/2019/extlst" xmlns:r="http://schemas.openxmlformats.org/officeDocument/2006/relationships" xmlns:m="http://schemas.openxmlformats.org/officeDocument/2006/math" xmlns:v="urn:schemas-microsoft-com:vml" xmlns:wp14="http://schemas.microsoft.com/office/word/2010/wordprocessingDrawing" xmlns:wp="http://schemas.openxmlformats.org/drawingml/2006/wordprocessingDrawing" xmlns:w10="urn:schemas-microsoft-com:office:word" xmlns:w="http://schemas.openxmlformats.org/wordprocessingml/2006/main" xmlns:w14="http://schemas.microsoft.com/office/word/2010/wordml" xmlns:w15="http://schemas.microsoft.com/office/word/2012/wordml" xmlns:w16cex="http://schemas.microsoft.com/office/word/2018/wordml/cex" xmlns:w16cid="http://schemas.microsoft.com/office/word/2016/wordml/cid" xmlns:w16="http://schemas.microsoft.com/office/word/2018/wordml" xmlns:w16du="http://schemas.microsoft.com/office/word/2023/wordml/word16du" xmlns:w16sdtdh="http://schemas.microsoft.com/office/word/2020/wordml/sdtdatahash" xmlns:w16se="http://schemas.microsoft.com/office/word/2015/wordml/symex" xmlns:wpg="http://schemas.microsoft.com/office/word/2010/wordprocessingGroup" xmlns:wpi="http://schemas.microsoft.com/office/word/2010/wordprocessingInk" xmlns:wne="http://schemas.microsoft.com/office/word/2006/wordml" xmlns:wps="http://schemas.microsoft.com/office/word/2010/wordprocessingShape" mc:Ignorable="w14 w15 w16se w16cid w16 w16cex w16sdtdh w16du wp14">
+<w:numbering xmlns:wpc="http://schemas.microsoft.com/office/word/2010/wordprocessingCanvas" xmlns:cx="http://schemas.microsoft.com/office/drawing/2014/chartex" xmlns:cx1="http://schemas.microsoft.com/office/drawing/2015/9/8/chartex" xmlns:cx2="http://schemas.microsoft.com/office/drawing/2015/10/21/chartex" xmlns:cx3="http://schemas.microsoft.com/office/drawing/2016/5/9/chartex" xmlns:cx4="http://schemas.microsoft.com/office/drawing/2016/5/10/chartex" xmlns:cx5="http://schemas.microsoft.com/office/drawing/2016/5/11/chartex" xmlns:cx6="http://schemas.microsoft.com/office/drawing/2016/5/12/chartex" xmlns:cx7="http://schemas.microsoft.com/office/drawing/2016/5/13/chartex" xmlns:cx8="http://schemas.microsoft.com/office/drawing/2016/5/14/chartex" xmlns:mc="http://schemas.openxmlformats.org/markup-compatibility/2006" xmlns:aink="http://schemas.microsoft.com/office/drawing/2016/ink" xmlns:am3d="http://schemas.microsoft.com/office/drawing/2017/model3d" xmlns:o="urn:schemas-microsoft-com:office:office" xmlns:r="http://schemas.openxmlformats.org/officeDocument/2006/relationships" xmlns:m="http://schemas.openxmlformats.org/officeDocument/2006/math" xmlns:v="urn:schemas-microsoft-com:vml" xmlns:wp14="http://schemas.microsoft.com/office/word/2010/wordprocessingDrawing" xmlns:wp="http://schemas.openxmlformats.org/drawingml/2006/wordprocessingDrawing" xmlns:w10="urn:schemas-microsoft-com:office:word" xmlns:w="http://schemas.openxmlformats.org/wordprocessingml/2006/main" xmlns:w14="http://schemas.microsoft.com/office/word/2010/wordml" xmlns:w15="http://schemas.microsoft.com/office/word/2012/wordml" xmlns:w16cex="http://schemas.microsoft.com/office/word/2018/wordml/cex" xmlns:w16cid="http://schemas.microsoft.com/office/word/2016/wordml/cid" xmlns:w16="http://schemas.microsoft.com/office/word/2018/wordml" xmlns:w16sdtdh="http://schemas.microsoft.com/office/word/2020/wordml/sdtdatahash" xmlns:w16se="http://schemas.microsoft.com/office/word/2015/wordml/symex" xmlns:wpg="http://schemas.microsoft.com/office/word/2010/wordprocessingGroup" xmlns:wpi="http://schemas.microsoft.com/office/word/2010/wordprocessingInk" xmlns:wne="http://schemas.microsoft.com/office/word/2006/wordml" xmlns:wps="http://schemas.microsoft.com/office/word/2010/wordprocessingShape" mc:Ignorable="w14 w15 w16se w16cid w16 w16cex w16sdtdh wp14">
   <w:abstractNum w:abstractNumId="0" w15:restartNumberingAfterBreak="0">
     <w:nsid w:val="059A2662"/>
     <w:multiLevelType w:val="hybridMultilevel"/>
@@ -3717,6 +4382,119 @@
     </w:lvl>
   </w:abstractNum>
   <w:abstractNum w:abstractNumId="8" w15:restartNumberingAfterBreak="0">
+    <w:nsid w:val="37DA5E39"/>
+    <w:multiLevelType w:val="hybridMultilevel"/>
+    <w:tmpl w:val="58123DC6"/>
+    <w:lvl w:ilvl="0" w:tplc="04100001">
+      <w:start w:val="1"/>
+      <w:numFmt w:val="bullet"/>
+      <w:lvlText w:val=""/>
+      <w:lvlJc w:val="left"/>
+      <w:pPr>
+        <w:ind w:left="720" w:hanging="360"/>
+      </w:pPr>
+      <w:rPr>
+        <w:rFonts w:ascii="Symbol" w:hAnsi="Symbol" w:hint="default"/>
+      </w:rPr>
+    </w:lvl>
+    <w:lvl w:ilvl="1" w:tplc="04100003" w:tentative="1">
+      <w:start w:val="1"/>
+      <w:numFmt w:val="bullet"/>
+      <w:lvlText w:val="o"/>
+      <w:lvlJc w:val="left"/>
+      <w:pPr>
+        <w:ind w:left="1440" w:hanging="360"/>
+      </w:pPr>
+      <w:rPr>
+        <w:rFonts w:ascii="Courier New" w:hAnsi="Courier New" w:cs="Courier New" w:hint="default"/>
+      </w:rPr>
+    </w:lvl>
+    <w:lvl w:ilvl="2" w:tplc="04100005" w:tentative="1">
+      <w:start w:val="1"/>
+      <w:numFmt w:val="bullet"/>
+      <w:lvlText w:val=""/>
+      <w:lvlJc w:val="left"/>
+      <w:pPr>
+        <w:ind w:left="2160" w:hanging="360"/>
+      </w:pPr>
+      <w:rPr>
+        <w:rFonts w:ascii="Wingdings" w:hAnsi="Wingdings" w:hint="default"/>
+      </w:rPr>
+    </w:lvl>
+    <w:lvl w:ilvl="3" w:tplc="04100001" w:tentative="1">
+      <w:start w:val="1"/>
+      <w:numFmt w:val="bullet"/>
+      <w:lvlText w:val=""/>
+      <w:lvlJc w:val="left"/>
+      <w:pPr>
+        <w:ind w:left="2880" w:hanging="360"/>
+      </w:pPr>
+      <w:rPr>
+        <w:rFonts w:ascii="Symbol" w:hAnsi="Symbol" w:hint="default"/>
+      </w:rPr>
+    </w:lvl>
+    <w:lvl w:ilvl="4" w:tplc="04100003" w:tentative="1">
+      <w:start w:val="1"/>
+      <w:numFmt w:val="bullet"/>
+      <w:lvlText w:val="o"/>
+      <w:lvlJc w:val="left"/>
+      <w:pPr>
+        <w:ind w:left="3600" w:hanging="360"/>
+      </w:pPr>
+      <w:rPr>
+        <w:rFonts w:ascii="Courier New" w:hAnsi="Courier New" w:cs="Courier New" w:hint="default"/>
+      </w:rPr>
+    </w:lvl>
+    <w:lvl w:ilvl="5" w:tplc="04100005" w:tentative="1">
+      <w:start w:val="1"/>
+      <w:numFmt w:val="bullet"/>
+      <w:lvlText w:val=""/>
+      <w:lvlJc w:val="left"/>
+      <w:pPr>
+        <w:ind w:left="4320" w:hanging="360"/>
+      </w:pPr>
+      <w:rPr>
+        <w:rFonts w:ascii="Wingdings" w:hAnsi="Wingdings" w:hint="default"/>
+      </w:rPr>
+    </w:lvl>
+    <w:lvl w:ilvl="6" w:tplc="04100001" w:tentative="1">
+      <w:start w:val="1"/>
+      <w:numFmt w:val="bullet"/>
+      <w:lvlText w:val=""/>
+      <w:lvlJc w:val="left"/>
+      <w:pPr>
+        <w:ind w:left="5040" w:hanging="360"/>
+      </w:pPr>
+      <w:rPr>
+        <w:rFonts w:ascii="Symbol" w:hAnsi="Symbol" w:hint="default"/>
+      </w:rPr>
+    </w:lvl>
+    <w:lvl w:ilvl="7" w:tplc="04100003" w:tentative="1">
+      <w:start w:val="1"/>
+      <w:numFmt w:val="bullet"/>
+      <w:lvlText w:val="o"/>
+      <w:lvlJc w:val="left"/>
+      <w:pPr>
+        <w:ind w:left="5760" w:hanging="360"/>
+      </w:pPr>
+      <w:rPr>
+        <w:rFonts w:ascii="Courier New" w:hAnsi="Courier New" w:cs="Courier New" w:hint="default"/>
+      </w:rPr>
+    </w:lvl>
+    <w:lvl w:ilvl="8" w:tplc="04100005" w:tentative="1">
+      <w:start w:val="1"/>
+      <w:numFmt w:val="bullet"/>
+      <w:lvlText w:val=""/>
+      <w:lvlJc w:val="left"/>
+      <w:pPr>
+        <w:ind w:left="6480" w:hanging="360"/>
+      </w:pPr>
+      <w:rPr>
+        <w:rFonts w:ascii="Wingdings" w:hAnsi="Wingdings" w:hint="default"/>
+      </w:rPr>
+    </w:lvl>
+  </w:abstractNum>
+  <w:abstractNum w:abstractNumId="9" w15:restartNumberingAfterBreak="0">
     <w:nsid w:val="38402A4C"/>
     <w:multiLevelType w:val="hybridMultilevel"/>
     <w:tmpl w:val="A91C2A7E"/>
@@ -3829,7 +4607,7 @@
       </w:rPr>
     </w:lvl>
   </w:abstractNum>
-  <w:abstractNum w:abstractNumId="9" w15:restartNumberingAfterBreak="0">
+  <w:abstractNum w:abstractNumId="10" w15:restartNumberingAfterBreak="0">
     <w:nsid w:val="384C6C80"/>
     <w:multiLevelType w:val="hybridMultilevel"/>
     <w:tmpl w:val="723274DC"/>
@@ -3942,7 +4720,7 @@
       </w:rPr>
     </w:lvl>
   </w:abstractNum>
-  <w:abstractNum w:abstractNumId="10" w15:restartNumberingAfterBreak="0">
+  <w:abstractNum w:abstractNumId="11" w15:restartNumberingAfterBreak="0">
     <w:nsid w:val="41CB50C0"/>
     <w:multiLevelType w:val="hybridMultilevel"/>
     <w:tmpl w:val="55DA04F0"/>
@@ -4055,7 +4833,7 @@
       </w:rPr>
     </w:lvl>
   </w:abstractNum>
-  <w:abstractNum w:abstractNumId="11" w15:restartNumberingAfterBreak="0">
+  <w:abstractNum w:abstractNumId="12" w15:restartNumberingAfterBreak="0">
     <w:nsid w:val="487B55B7"/>
     <w:multiLevelType w:val="hybridMultilevel"/>
     <w:tmpl w:val="28FA4782"/>
@@ -4168,7 +4946,7 @@
       </w:rPr>
     </w:lvl>
   </w:abstractNum>
-  <w:abstractNum w:abstractNumId="12" w15:restartNumberingAfterBreak="0">
+  <w:abstractNum w:abstractNumId="13" w15:restartNumberingAfterBreak="0">
     <w:nsid w:val="4A4337AE"/>
     <w:multiLevelType w:val="hybridMultilevel"/>
     <w:tmpl w:val="946688B6"/>
@@ -4281,7 +5059,7 @@
       </w:rPr>
     </w:lvl>
   </w:abstractNum>
-  <w:abstractNum w:abstractNumId="13" w15:restartNumberingAfterBreak="0">
+  <w:abstractNum w:abstractNumId="14" w15:restartNumberingAfterBreak="0">
     <w:nsid w:val="4E0267BE"/>
     <w:multiLevelType w:val="hybridMultilevel"/>
     <w:tmpl w:val="9188B438"/>
@@ -4370,7 +5148,7 @@
       </w:pPr>
     </w:lvl>
   </w:abstractNum>
-  <w:abstractNum w:abstractNumId="14" w15:restartNumberingAfterBreak="0">
+  <w:abstractNum w:abstractNumId="15" w15:restartNumberingAfterBreak="0">
     <w:nsid w:val="530F2FC3"/>
     <w:multiLevelType w:val="hybridMultilevel"/>
     <w:tmpl w:val="F3EC2ACC"/>
@@ -4483,7 +5261,7 @@
       </w:rPr>
     </w:lvl>
   </w:abstractNum>
-  <w:abstractNum w:abstractNumId="15" w15:restartNumberingAfterBreak="0">
+  <w:abstractNum w:abstractNumId="16" w15:restartNumberingAfterBreak="0">
     <w:nsid w:val="6A0A4FE1"/>
     <w:multiLevelType w:val="hybridMultilevel"/>
     <w:tmpl w:val="7360CA16"/>
@@ -4596,7 +5374,7 @@
       </w:rPr>
     </w:lvl>
   </w:abstractNum>
-  <w:abstractNum w:abstractNumId="16" w15:restartNumberingAfterBreak="0">
+  <w:abstractNum w:abstractNumId="17" w15:restartNumberingAfterBreak="0">
     <w:nsid w:val="6C751062"/>
     <w:multiLevelType w:val="hybridMultilevel"/>
     <w:tmpl w:val="C9A44536"/>
@@ -4709,7 +5487,7 @@
       </w:rPr>
     </w:lvl>
   </w:abstractNum>
-  <w:abstractNum w:abstractNumId="17" w15:restartNumberingAfterBreak="0">
+  <w:abstractNum w:abstractNumId="18" w15:restartNumberingAfterBreak="0">
     <w:nsid w:val="701B0433"/>
     <w:multiLevelType w:val="hybridMultilevel"/>
     <w:tmpl w:val="C99012CA"/>
@@ -4795,7 +5573,7 @@
       </w:pPr>
     </w:lvl>
   </w:abstractNum>
-  <w:abstractNum w:abstractNumId="18" w15:restartNumberingAfterBreak="0">
+  <w:abstractNum w:abstractNumId="19" w15:restartNumberingAfterBreak="0">
     <w:nsid w:val="7DBB30B4"/>
     <w:multiLevelType w:val="hybridMultilevel"/>
     <w:tmpl w:val="31086770"/>
@@ -4908,68 +5686,71 @@
       </w:rPr>
     </w:lvl>
   </w:abstractNum>
-  <w:num w:numId="1" w16cid:durableId="273487071">
+  <w:num w:numId="1">
+    <w:abstractNumId w:val="11"/>
+  </w:num>
+  <w:num w:numId="2">
+    <w:abstractNumId w:val="2"/>
+  </w:num>
+  <w:num w:numId="3">
+    <w:abstractNumId w:val="18"/>
+  </w:num>
+  <w:num w:numId="4">
+    <w:abstractNumId w:val="6"/>
+  </w:num>
+  <w:num w:numId="5">
+    <w:abstractNumId w:val="1"/>
+  </w:num>
+  <w:num w:numId="6">
+    <w:abstractNumId w:val="3"/>
+  </w:num>
+  <w:num w:numId="7">
+    <w:abstractNumId w:val="14"/>
+  </w:num>
+  <w:num w:numId="8">
+    <w:abstractNumId w:val="17"/>
+  </w:num>
+  <w:num w:numId="9">
+    <w:abstractNumId w:val="9"/>
+  </w:num>
+  <w:num w:numId="10">
+    <w:abstractNumId w:val="5"/>
+  </w:num>
+  <w:num w:numId="11">
+    <w:abstractNumId w:val="0"/>
+  </w:num>
+  <w:num w:numId="12">
+    <w:abstractNumId w:val="15"/>
+  </w:num>
+  <w:num w:numId="13">
     <w:abstractNumId w:val="10"/>
   </w:num>
-  <w:num w:numId="2" w16cid:durableId="1346714113">
-    <w:abstractNumId w:val="2"/>
+  <w:num w:numId="14">
+    <w:abstractNumId w:val="4"/>
   </w:num>
-  <w:num w:numId="3" w16cid:durableId="676075630">
-    <w:abstractNumId w:val="17"/>
+  <w:num w:numId="15">
+    <w:abstractNumId w:val="19"/>
   </w:num>
-  <w:num w:numId="4" w16cid:durableId="1257865075">
-    <w:abstractNumId w:val="6"/>
+  <w:num w:numId="16">
+    <w:abstractNumId w:val="16"/>
   </w:num>
-  <w:num w:numId="5" w16cid:durableId="1120606529">
-    <w:abstractNumId w:val="1"/>
+  <w:num w:numId="17">
+    <w:abstractNumId w:val="12"/>
   </w:num>
-  <w:num w:numId="6" w16cid:durableId="543949768">
-    <w:abstractNumId w:val="3"/>
+  <w:num w:numId="18">
+    <w:abstractNumId w:val="7"/>
   </w:num>
-  <w:num w:numId="7" w16cid:durableId="320696982">
+  <w:num w:numId="19">
     <w:abstractNumId w:val="13"/>
   </w:num>
-  <w:num w:numId="8" w16cid:durableId="1042707642">
-    <w:abstractNumId w:val="16"/>
-  </w:num>
-  <w:num w:numId="9" w16cid:durableId="908928557">
+  <w:num w:numId="20">
     <w:abstractNumId w:val="8"/>
-  </w:num>
-  <w:num w:numId="10" w16cid:durableId="2114127214">
-    <w:abstractNumId w:val="5"/>
-  </w:num>
-  <w:num w:numId="11" w16cid:durableId="1806391910">
-    <w:abstractNumId w:val="0"/>
-  </w:num>
-  <w:num w:numId="12" w16cid:durableId="1566405582">
-    <w:abstractNumId w:val="14"/>
-  </w:num>
-  <w:num w:numId="13" w16cid:durableId="34551937">
-    <w:abstractNumId w:val="9"/>
-  </w:num>
-  <w:num w:numId="14" w16cid:durableId="1095440137">
-    <w:abstractNumId w:val="4"/>
-  </w:num>
-  <w:num w:numId="15" w16cid:durableId="1603296354">
-    <w:abstractNumId w:val="18"/>
-  </w:num>
-  <w:num w:numId="16" w16cid:durableId="1296718132">
-    <w:abstractNumId w:val="15"/>
-  </w:num>
-  <w:num w:numId="17" w16cid:durableId="2085909936">
-    <w:abstractNumId w:val="11"/>
-  </w:num>
-  <w:num w:numId="18" w16cid:durableId="308022835">
-    <w:abstractNumId w:val="7"/>
-  </w:num>
-  <w:num w:numId="19" w16cid:durableId="1899972414">
-    <w:abstractNumId w:val="12"/>
   </w:num>
 </w:numbering>
 </file>
 
 <file path=word/styles.xml><?xml version="1.0" encoding="utf-8"?>
-<w:styles xmlns:mc="http://schemas.openxmlformats.org/markup-compatibility/2006" xmlns:r="http://schemas.openxmlformats.org/officeDocument/2006/relationships" xmlns:w="http://schemas.openxmlformats.org/wordprocessingml/2006/main" xmlns:w14="http://schemas.microsoft.com/office/word/2010/wordml" xmlns:w15="http://schemas.microsoft.com/office/word/2012/wordml" xmlns:w16cex="http://schemas.microsoft.com/office/word/2018/wordml/cex" xmlns:w16cid="http://schemas.microsoft.com/office/word/2016/wordml/cid" xmlns:w16="http://schemas.microsoft.com/office/word/2018/wordml" xmlns:w16du="http://schemas.microsoft.com/office/word/2023/wordml/word16du" xmlns:w16sdtdh="http://schemas.microsoft.com/office/word/2020/wordml/sdtdatahash" xmlns:w16se="http://schemas.microsoft.com/office/word/2015/wordml/symex" mc:Ignorable="w14 w15 w16se w16cid w16 w16cex w16sdtdh w16du">
+<w:styles xmlns:mc="http://schemas.openxmlformats.org/markup-compatibility/2006" xmlns:r="http://schemas.openxmlformats.org/officeDocument/2006/relationships" xmlns:w="http://schemas.openxmlformats.org/wordprocessingml/2006/main" xmlns:w14="http://schemas.microsoft.com/office/word/2010/wordml" xmlns:w15="http://schemas.microsoft.com/office/word/2012/wordml" xmlns:w16cex="http://schemas.microsoft.com/office/word/2018/wordml/cex" xmlns:w16cid="http://schemas.microsoft.com/office/word/2016/wordml/cid" xmlns:w16="http://schemas.microsoft.com/office/word/2018/wordml" xmlns:w16sdtdh="http://schemas.microsoft.com/office/word/2020/wordml/sdtdatahash" xmlns:w16se="http://schemas.microsoft.com/office/word/2015/wordml/symex" mc:Ignorable="w14 w15 w16se w16cid w16 w16cex w16sdtdh">
   <w:docDefaults>
     <w:rPrDefault>
       <w:rPr>

</xml_diff>

<commit_message>
Updates in order to include safety concepts of lab 3
</commit_message>
<xml_diff>
--- a/Lab3/MBSD_Lab 3.docx
+++ b/Lab3/MBSD_Lab 3.docx
@@ -226,6 +226,7 @@
       </w:r>
     </w:p>
     <w:p>
+      <w:proofErr w:type="gramStart"/>
       <w:r>
         <w:rPr>
           <w:highlight w:val="yellow"/>
@@ -236,7 +237,14 @@
         <w:rPr>
           <w:highlight w:val="yellow"/>
         </w:rPr>
-        <w:t xml:space="preserve"> to be provided</w:t>
+        <w:t xml:space="preserve"> to</w:t>
+      </w:r>
+      <w:proofErr w:type="gramEnd"/>
+      <w:r>
+        <w:rPr>
+          <w:highlight w:val="yellow"/>
+        </w:rPr>
+        <w:t xml:space="preserve"> be provided</w:t>
       </w:r>
       <w:r>
         <w:rPr>
@@ -1376,7 +1384,27 @@
                 <w:sz w:val="18"/>
                 <w:szCs w:val="18"/>
               </w:rPr>
-              <w:t>That could be e.g. hydraulic, mechanical equipment</w:t>
+              <w:t xml:space="preserve">That could be </w:t>
+            </w:r>
+            <w:proofErr w:type="gramStart"/>
+            <w:r>
+              <w:rPr>
+                <w:b/>
+                <w:bCs/>
+                <w:sz w:val="18"/>
+                <w:szCs w:val="18"/>
+              </w:rPr>
+              <w:t>e.g.</w:t>
+            </w:r>
+            <w:proofErr w:type="gramEnd"/>
+            <w:r>
+              <w:rPr>
+                <w:b/>
+                <w:bCs/>
+                <w:sz w:val="18"/>
+                <w:szCs w:val="18"/>
+              </w:rPr>
+              <w:t xml:space="preserve"> hydraulic, mechanical equipment</w:t>
             </w:r>
           </w:p>
         </w:tc>
@@ -2486,7 +2514,15 @@
       </w:r>
       <w:proofErr w:type="spellEnd"/>
       <w:r>
-        <w:t xml:space="preserve"> value so plausibility checks are not needed.</w:t>
+        <w:t xml:space="preserve"> </w:t>
+      </w:r>
+      <w:proofErr w:type="gramStart"/>
+      <w:r>
+        <w:t>value</w:t>
+      </w:r>
+      <w:proofErr w:type="gramEnd"/>
+      <w:r>
+        <w:t xml:space="preserve"> so plausibility checks are not needed.</w:t>
       </w:r>
     </w:p>
     <w:p>
@@ -2759,7 +2795,25 @@
         <w:t>Decision</w:t>
       </w:r>
       <w:r>
-        <w:t xml:space="preserve"> was chosen as Structural coverage level in the coverage metrics settings of the harness in order to obtain values for branch and statement coverage.</w:t>
+        <w:t xml:space="preserve"> was chosen as </w:t>
+      </w:r>
+      <w:r>
+        <w:rPr>
+          <w:i/>
+          <w:iCs/>
+        </w:rPr>
+        <w:t>Structural coverage level</w:t>
+      </w:r>
+      <w:r>
+        <w:t xml:space="preserve"> in the coverage metrics settings of the harness </w:t>
+      </w:r>
+      <w:proofErr w:type="gramStart"/>
+      <w:r>
+        <w:t>in order to</w:t>
+      </w:r>
+      <w:proofErr w:type="gramEnd"/>
+      <w:r>
+        <w:t xml:space="preserve"> obtain values for branch and statement coverage.</w:t>
       </w:r>
     </w:p>
     <w:p/>
@@ -2809,6 +2863,7 @@
         <w:rPr>
           <w:i/>
           <w:iCs/>
+          <w:noProof/>
         </w:rPr>
         <w:drawing>
           <wp:inline distT="0" distB="0" distL="0" distR="0" wp14:anchorId="35D5E273" wp14:editId="4B1D481B">
@@ -2895,7 +2950,15 @@
       </w:r>
       <w:proofErr w:type="spellEnd"/>
       <w:r>
-        <w:t xml:space="preserve">. The part of the harness related to the input has been modified in order to “force” invalid values of the input, otherwise Simulink would not allow them when requiring a cast to the </w:t>
+        <w:t xml:space="preserve">. The part of the harness related to the input has been modified </w:t>
+      </w:r>
+      <w:proofErr w:type="gramStart"/>
+      <w:r>
+        <w:t>in order to</w:t>
+      </w:r>
+      <w:proofErr w:type="gramEnd"/>
+      <w:r>
+        <w:t xml:space="preserve"> “force” invalid values of the input, otherwise Simulink would not allow them when requiring a cast to the </w:t>
       </w:r>
       <w:proofErr w:type="spellStart"/>
       <w:r>
@@ -2919,7 +2982,15 @@
         <w:pStyle w:val="Paragrafoelenco"/>
       </w:pPr>
       <w:r>
-        <w:t xml:space="preserve">In addition, the logic has been made more elaborated in order to </w:t>
+        <w:t xml:space="preserve">In addition, the logic has been made more elaborated </w:t>
+      </w:r>
+      <w:proofErr w:type="gramStart"/>
+      <w:r>
+        <w:t>in order to</w:t>
+      </w:r>
+      <w:proofErr w:type="gramEnd"/>
+      <w:r>
+        <w:t xml:space="preserve"> </w:t>
       </w:r>
       <w:r>
         <w:t>include a decision block (Switch).</w:t>
@@ -2930,6 +3001,9 @@
         <w:pStyle w:val="Paragrafoelenco"/>
       </w:pPr>
       <w:r>
+        <w:rPr>
+          <w:noProof/>
+        </w:rPr>
         <w:drawing>
           <wp:inline distT="0" distB="0" distL="0" distR="0" wp14:anchorId="20D76A61" wp14:editId="234F2F55">
             <wp:extent cx="2789308" cy="1224000"/>
@@ -3004,6 +3078,7 @@
         <w:rPr>
           <w:i/>
           <w:iCs/>
+          <w:noProof/>
         </w:rPr>
         <w:drawing>
           <wp:inline distT="0" distB="0" distL="0" distR="0" wp14:anchorId="196F1729" wp14:editId="1A1ECA0A">
@@ -3080,6 +3155,7 @@
         <w:rPr>
           <w:i/>
           <w:iCs/>
+          <w:noProof/>
         </w:rPr>
         <w:drawing>
           <wp:inline distT="0" distB="0" distL="0" distR="0" wp14:anchorId="65DD8AE2" wp14:editId="68946558">
@@ -3164,6 +3240,9 @@
     </w:p>
     <w:p>
       <w:r>
+        <w:rPr>
+          <w:noProof/>
+        </w:rPr>
         <w:drawing>
           <wp:inline distT="0" distB="0" distL="0" distR="0" wp14:anchorId="7CFB775D" wp14:editId="52EC8E3A">
             <wp:extent cx="2335260" cy="2460171"/>
@@ -3203,6 +3282,9 @@
     </w:p>
     <w:p>
       <w:r>
+        <w:rPr>
+          <w:noProof/>
+        </w:rPr>
         <w:drawing>
           <wp:anchor distT="0" distB="0" distL="114300" distR="114300" simplePos="0" relativeHeight="251658240" behindDoc="0" locked="0" layoutInCell="1" allowOverlap="1" wp14:anchorId="38C8B4A6" wp14:editId="4AA274E3">
             <wp:simplePos x="0" y="0"/>
@@ -3301,7 +3383,15 @@
       </w:r>
       <w:proofErr w:type="spellEnd"/>
       <w:r>
-        <w:t>, always produces values in the valid range and, as a consequence, the saturation blocks do not actually intervene.</w:t>
+        <w:t xml:space="preserve">, always produces values in the valid range and, </w:t>
+      </w:r>
+      <w:proofErr w:type="gramStart"/>
+      <w:r>
+        <w:t>as a consequence</w:t>
+      </w:r>
+      <w:proofErr w:type="gramEnd"/>
+      <w:r>
+        <w:t>, the saturation blocks do not actually intervene.</w:t>
       </w:r>
     </w:p>
     <w:p>
@@ -3495,7 +3585,15 @@
         <w:t xml:space="preserve">02-iso26262.pdf </w:t>
       </w:r>
       <w:r>
-        <w:t>from slide 81, in particular slide 86.</w:t>
+        <w:t xml:space="preserve">from slide 81, </w:t>
+      </w:r>
+      <w:proofErr w:type="gramStart"/>
+      <w:r>
+        <w:t>in particular slide</w:t>
+      </w:r>
+      <w:proofErr w:type="gramEnd"/>
+      <w:r>
+        <w:t xml:space="preserve"> 86.</w:t>
       </w:r>
     </w:p>
   </w:footnote>

</xml_diff>